<commit_message>
Changes for 15th May 2024
Changes to code regarding missing data and visuals . Worked on business understanding, data understanding and added in screen shots from code and explained in report.
</commit_message>
<xml_diff>
--- a/Capstone Project-CA2-REPORT-Rodney-Wardle-SBS23057.docx
+++ b/Capstone Project-CA2-REPORT-Rodney-Wardle-SBS23057.docx
@@ -437,15 +437,33 @@
                 <w:iCs/>
                 <w:color w:val="156082" w:themeColor="accent1"/>
               </w:rPr>
-              <w:t>Assessment Due Date</w:t>
-            </w:r>
+              <w:t xml:space="preserve">Assessment Due </w:t>
+            </w:r>
+            <w:proofErr w:type="gramStart"/>
             <w:r>
               <w:rPr>
                 <w:i/>
                 <w:iCs/>
                 <w:color w:val="156082" w:themeColor="accent1"/>
               </w:rPr>
-              <w:t xml:space="preserve"> : </w:t>
+              <w:t>Date</w:t>
+            </w:r>
+            <w:r>
+              <w:rPr>
+                <w:i/>
+                <w:iCs/>
+                <w:color w:val="156082" w:themeColor="accent1"/>
+              </w:rPr>
+              <w:t xml:space="preserve"> :</w:t>
+            </w:r>
+            <w:proofErr w:type="gramEnd"/>
+            <w:r>
+              <w:rPr>
+                <w:i/>
+                <w:iCs/>
+                <w:color w:val="156082" w:themeColor="accent1"/>
+              </w:rPr>
+              <w:t xml:space="preserve"> </w:t>
             </w:r>
             <w:r>
               <w:rPr>
@@ -894,7 +912,7 @@
           <w:r>
             <w:fldChar w:fldCharType="separate"/>
           </w:r>
-          <w:hyperlink w:anchor="_Toc161588427" w:history="1">
+          <w:hyperlink w:anchor="_Toc166668369" w:history="1">
             <w:r>
               <w:rPr>
                 <w:rStyle w:val="Hyperlink"/>
@@ -921,7 +939,7 @@
                 <w:noProof/>
                 <w:webHidden/>
               </w:rPr>
-              <w:instrText xml:space="preserve"> PAGEREF _Toc161588427 \h </w:instrText>
+              <w:instrText xml:space="preserve"> PAGEREF _Toc166668369 \h </w:instrText>
             </w:r>
             <w:r>
               <w:rPr>
@@ -966,13 +984,13 @@
               <w:lang w:val="en-GB" w:eastAsia="en-GB"/>
             </w:rPr>
           </w:pPr>
-          <w:hyperlink w:anchor="_Toc161588428" w:history="1">
+          <w:hyperlink w:anchor="_Toc166668370" w:history="1">
             <w:r>
               <w:rPr>
                 <w:rStyle w:val="Hyperlink"/>
                 <w:noProof/>
               </w:rPr>
-              <w:t>Problem Definition</w:t>
+              <w:t>Business Understanding</w:t>
             </w:r>
             <w:r>
               <w:rPr>
@@ -993,7 +1011,7 @@
                 <w:noProof/>
                 <w:webHidden/>
               </w:rPr>
-              <w:instrText xml:space="preserve"> PAGEREF _Toc161588428 \h </w:instrText>
+              <w:instrText xml:space="preserve"> PAGEREF _Toc166668370 \h </w:instrText>
             </w:r>
             <w:r>
               <w:rPr>
@@ -1038,7 +1056,7 @@
               <w:lang w:val="en-GB" w:eastAsia="en-GB"/>
             </w:rPr>
           </w:pPr>
-          <w:hyperlink w:anchor="_Toc161588429" w:history="1">
+          <w:hyperlink w:anchor="_Toc166668371" w:history="1">
             <w:r>
               <w:rPr>
                 <w:rStyle w:val="Hyperlink"/>
@@ -1047,7 +1065,7 @@
                 <w:spacing w:val="-10"/>
                 <w:kern w:val="28"/>
               </w:rPr>
-              <w:t>Objectives</w:t>
+              <w:t>Data Understanding</w:t>
             </w:r>
             <w:r>
               <w:rPr>
@@ -1068,7 +1086,7 @@
                 <w:noProof/>
                 <w:webHidden/>
               </w:rPr>
-              <w:instrText xml:space="preserve"> PAGEREF _Toc161588429 \h </w:instrText>
+              <w:instrText xml:space="preserve"> PAGEREF _Toc166668371 \h </w:instrText>
             </w:r>
             <w:r>
               <w:rPr>
@@ -1113,7 +1131,7 @@
               <w:lang w:val="en-GB" w:eastAsia="en-GB"/>
             </w:rPr>
           </w:pPr>
-          <w:hyperlink w:anchor="_Toc161588430" w:history="1">
+          <w:hyperlink w:anchor="_Toc166668372" w:history="1">
             <w:r>
               <w:rPr>
                 <w:rStyle w:val="Hyperlink"/>
@@ -1122,7 +1140,7 @@
                 <w:spacing w:val="-10"/>
                 <w:kern w:val="28"/>
               </w:rPr>
-              <w:t>Scope</w:t>
+              <w:t>Data Preparation</w:t>
             </w:r>
             <w:r>
               <w:rPr>
@@ -1143,7 +1161,7 @@
                 <w:noProof/>
                 <w:webHidden/>
               </w:rPr>
-              <w:instrText xml:space="preserve"> PAGEREF _Toc161588430 \h </w:instrText>
+              <w:instrText xml:space="preserve"> PAGEREF _Toc166668372 \h </w:instrText>
             </w:r>
             <w:r>
               <w:rPr>
@@ -1188,7 +1206,7 @@
               <w:lang w:val="en-GB" w:eastAsia="en-GB"/>
             </w:rPr>
           </w:pPr>
-          <w:hyperlink w:anchor="_Toc161588431" w:history="1">
+          <w:hyperlink w:anchor="_Toc166668373" w:history="1">
             <w:r>
               <w:rPr>
                 <w:rStyle w:val="Hyperlink"/>
@@ -1197,7 +1215,7 @@
                 <w:spacing w:val="-10"/>
                 <w:kern w:val="28"/>
               </w:rPr>
-              <w:t>Timeline</w:t>
+              <w:t>Modelling</w:t>
             </w:r>
             <w:r>
               <w:rPr>
@@ -1218,7 +1236,7 @@
                 <w:noProof/>
                 <w:webHidden/>
               </w:rPr>
-              <w:instrText xml:space="preserve"> PAGEREF _Toc161588431 \h </w:instrText>
+              <w:instrText xml:space="preserve"> PAGEREF _Toc166668373 \h </w:instrText>
             </w:r>
             <w:r>
               <w:rPr>
@@ -1238,7 +1256,7 @@
                 <w:noProof/>
                 <w:webHidden/>
               </w:rPr>
-              <w:t>2</w:t>
+              <w:t>1</w:t>
             </w:r>
             <w:r>
               <w:rPr>
@@ -1263,7 +1281,7 @@
               <w:lang w:val="en-GB" w:eastAsia="en-GB"/>
             </w:rPr>
           </w:pPr>
-          <w:hyperlink w:anchor="_Toc161588432" w:history="1">
+          <w:hyperlink w:anchor="_Toc166668374" w:history="1">
             <w:r>
               <w:rPr>
                 <w:rStyle w:val="Hyperlink"/>
@@ -1272,7 +1290,7 @@
                 <w:spacing w:val="-10"/>
                 <w:kern w:val="28"/>
               </w:rPr>
-              <w:t>Conclusion</w:t>
+              <w:t>Evaluation</w:t>
             </w:r>
             <w:r>
               <w:rPr>
@@ -1293,7 +1311,7 @@
                 <w:noProof/>
                 <w:webHidden/>
               </w:rPr>
-              <w:instrText xml:space="preserve"> PAGEREF _Toc161588432 \h </w:instrText>
+              <w:instrText xml:space="preserve"> PAGEREF _Toc166668374 \h </w:instrText>
             </w:r>
             <w:r>
               <w:rPr>
@@ -1313,7 +1331,7 @@
                 <w:noProof/>
                 <w:webHidden/>
               </w:rPr>
-              <w:t>2</w:t>
+              <w:t>1</w:t>
             </w:r>
             <w:r>
               <w:rPr>
@@ -1338,10 +1356,85 @@
               <w:lang w:val="en-GB" w:eastAsia="en-GB"/>
             </w:rPr>
           </w:pPr>
-          <w:hyperlink w:anchor="_Toc161588433" w:history="1">
+          <w:hyperlink w:anchor="_Toc166668375" w:history="1">
             <w:r>
               <w:rPr>
                 <w:rStyle w:val="Hyperlink"/>
+                <w:rFonts w:eastAsiaTheme="majorEastAsia" w:cstheme="majorBidi"/>
+                <w:noProof/>
+                <w:spacing w:val="-10"/>
+                <w:kern w:val="28"/>
+              </w:rPr>
+              <w:t>Deployment and Conclusions</w:t>
+            </w:r>
+            <w:r>
+              <w:rPr>
+                <w:noProof/>
+                <w:webHidden/>
+              </w:rPr>
+              <w:tab/>
+            </w:r>
+            <w:r>
+              <w:rPr>
+                <w:noProof/>
+                <w:webHidden/>
+              </w:rPr>
+              <w:fldChar w:fldCharType="begin"/>
+            </w:r>
+            <w:r>
+              <w:rPr>
+                <w:noProof/>
+                <w:webHidden/>
+              </w:rPr>
+              <w:instrText xml:space="preserve"> PAGEREF _Toc166668375 \h </w:instrText>
+            </w:r>
+            <w:r>
+              <w:rPr>
+                <w:noProof/>
+                <w:webHidden/>
+              </w:rPr>
+            </w:r>
+            <w:r>
+              <w:rPr>
+                <w:noProof/>
+                <w:webHidden/>
+              </w:rPr>
+              <w:fldChar w:fldCharType="separate"/>
+            </w:r>
+            <w:r>
+              <w:rPr>
+                <w:noProof/>
+                <w:webHidden/>
+              </w:rPr>
+              <w:t>1</w:t>
+            </w:r>
+            <w:r>
+              <w:rPr>
+                <w:noProof/>
+                <w:webHidden/>
+              </w:rPr>
+              <w:fldChar w:fldCharType="end"/>
+            </w:r>
+          </w:hyperlink>
+        </w:p>
+        <w:p>
+          <w:pPr>
+            <w:pStyle w:val="TOC1"/>
+            <w:tabs>
+              <w:tab w:val="right" w:leader="dot" w:pos="9016"/>
+            </w:tabs>
+            <w:rPr>
+              <w:rFonts w:asciiTheme="minorHAnsi" w:eastAsiaTheme="minorEastAsia" w:hAnsiTheme="minorHAnsi"/>
+              <w:noProof/>
+              <w:sz w:val="24"/>
+              <w:szCs w:val="24"/>
+              <w:lang w:val="en-GB" w:eastAsia="en-GB"/>
+            </w:rPr>
+          </w:pPr>
+          <w:hyperlink w:anchor="_Toc166668376" w:history="1">
+            <w:r>
+              <w:rPr>
+                <w:rStyle w:val="Hyperlink"/>
                 <w:noProof/>
               </w:rPr>
               <w:t>References</w:t>
@@ -1365,7 +1458,7 @@
                 <w:noProof/>
                 <w:webHidden/>
               </w:rPr>
-              <w:instrText xml:space="preserve"> PAGEREF _Toc161588433 \h </w:instrText>
+              <w:instrText xml:space="preserve"> PAGEREF _Toc166668376 \h </w:instrText>
             </w:r>
             <w:r>
               <w:rPr>
@@ -1477,7 +1570,7 @@
       <w:pPr>
         <w:pStyle w:val="Heading1"/>
       </w:pPr>
-      <w:bookmarkStart w:id="0" w:name="_Toc161588427"/>
+      <w:bookmarkStart w:id="0" w:name="_Toc166668369"/>
       <w:r>
         <w:lastRenderedPageBreak/>
         <w:t>Introduction</w:t>
@@ -1485,14 +1578,236 @@
       <w:bookmarkEnd w:id="0"/>
     </w:p>
     <w:p>
-      <w:pPr>
-        <w:pStyle w:val="Heading1"/>
-      </w:pPr>
-      <w:bookmarkStart w:id="1" w:name="_Toc161588428"/>
-      <w:r>
-        <w:t>Problem Definition</w:t>
+      <w:r>
+        <w:t xml:space="preserve">An examination of the “The movement of people” using the UN Data </w:t>
+      </w:r>
+      <w:proofErr w:type="gramStart"/>
+      <w:r>
+        <w:t>sources</w:t>
+      </w:r>
+      <w:proofErr w:type="gramEnd"/>
+    </w:p>
+    <w:p>
+      <w:r>
+        <w:t xml:space="preserve">The International Organisation for Migration has been gathering and collating relevant data on the movement of people since 2017 and this data is available through the Demographic Yearbook data collection (unstats.un.org, n.d.). </w:t>
+      </w:r>
+    </w:p>
+    <w:p>
+      <w:r>
+        <w:t>The Data collected is regarded as accurate and reliable and is the work of the United Nations Statistics Division (UNSD). There are four key impacts of the statistics produced by UNSD:</w:t>
+      </w:r>
+    </w:p>
+    <w:p>
+      <w:pPr>
+        <w:pStyle w:val="ListParagraph"/>
+        <w:numPr>
+          <w:ilvl w:val="0"/>
+          <w:numId w:val="4"/>
+        </w:numPr>
+      </w:pPr>
+      <w:r>
+        <w:t xml:space="preserve">Collects and disseminates official national data on international migrant flows and stocks through Demographic Yearbook data </w:t>
+      </w:r>
+      <w:proofErr w:type="gramStart"/>
+      <w:r>
+        <w:t>collection</w:t>
+      </w:r>
+      <w:proofErr w:type="gramEnd"/>
+    </w:p>
+    <w:p>
+      <w:pPr>
+        <w:pStyle w:val="ListParagraph"/>
+        <w:numPr>
+          <w:ilvl w:val="0"/>
+          <w:numId w:val="4"/>
+        </w:numPr>
+      </w:pPr>
+      <w:r>
+        <w:t>Produces international standards and methods related to international migration statistics.</w:t>
+      </w:r>
+    </w:p>
+    <w:p>
+      <w:pPr>
+        <w:pStyle w:val="ListParagraph"/>
+        <w:numPr>
+          <w:ilvl w:val="0"/>
+          <w:numId w:val="4"/>
+        </w:numPr>
+      </w:pPr>
+      <w:r>
+        <w:t>Assists countries in enhancing their capacity on migration statistics.</w:t>
+      </w:r>
+    </w:p>
+    <w:p>
+      <w:pPr>
+        <w:pStyle w:val="ListParagraph"/>
+        <w:numPr>
+          <w:ilvl w:val="0"/>
+          <w:numId w:val="4"/>
+        </w:numPr>
+      </w:pPr>
+      <w:r>
+        <w:t>Coordinates statistical programmes and activities through the United Nations Expert Group on Migration Statistics</w:t>
+      </w:r>
+    </w:p>
+    <w:p>
+      <w:r>
+        <w:t>Of specific interest in this project are the statistics relevant to The United Nations High Commissioner for Refugees (UNHCR) (www.unhcr.org, n.d.) who also collects and compiles data on asylum seekers and refugees more specifically on asylum applications, refugee status determination, recognition rates, refugee populations and movements, demographic characteristics (age and sex) as well as major refugee locations (camps, centres, urban areas, etc.).</w:t>
+      </w:r>
+    </w:p>
+    <w:p>
+      <w:r>
+        <w:t>This research project aims to address these following objectives:</w:t>
+      </w:r>
+    </w:p>
+    <w:p>
+      <w:pPr>
+        <w:pStyle w:val="ListParagraph"/>
+        <w:numPr>
+          <w:ilvl w:val="0"/>
+          <w:numId w:val="6"/>
+        </w:numPr>
+        <w:spacing w:line="256" w:lineRule="auto"/>
+      </w:pPr>
+      <w:r>
+        <w:t>How can data science be used to analyse the growing number of asylum seekers around the world.</w:t>
+      </w:r>
+    </w:p>
+    <w:p>
+      <w:pPr>
+        <w:pStyle w:val="ListParagraph"/>
+        <w:numPr>
+          <w:ilvl w:val="0"/>
+          <w:numId w:val="6"/>
+        </w:numPr>
+        <w:spacing w:line="256" w:lineRule="auto"/>
+      </w:pPr>
+      <w:r>
+        <w:t xml:space="preserve">Examination of available data may help to predict the future applications for asylum seekers across the world – not just the number of applications but also the routes and preferred destinations of people on the move.    </w:t>
+      </w:r>
+    </w:p>
+    <w:p>
+      <w:pPr>
+        <w:pStyle w:val="ListParagraph"/>
+        <w:numPr>
+          <w:ilvl w:val="0"/>
+          <w:numId w:val="6"/>
+        </w:numPr>
+        <w:spacing w:line="256" w:lineRule="auto"/>
+      </w:pPr>
+      <w:r>
+        <w:t xml:space="preserve">To develop a machine learning model to estimate the number of asylum applications. </w:t>
+      </w:r>
+    </w:p>
+    <w:p>
+      <w:pPr>
+        <w:pStyle w:val="ListParagraph"/>
+        <w:numPr>
+          <w:ilvl w:val="0"/>
+          <w:numId w:val="6"/>
+        </w:numPr>
+        <w:spacing w:line="256" w:lineRule="auto"/>
+      </w:pPr>
+      <w:r>
+        <w:t>Compare the estimates of applications both supervised and unsupervised and a description of exactly what this entails.</w:t>
+      </w:r>
+    </w:p>
+    <w:p>
+      <w:pPr>
+        <w:pStyle w:val="ListParagraph"/>
+        <w:numPr>
+          <w:ilvl w:val="0"/>
+          <w:numId w:val="6"/>
+        </w:numPr>
+        <w:spacing w:line="256" w:lineRule="auto"/>
+      </w:pPr>
+      <w:r>
+        <w:t xml:space="preserve">To take a deeper look into the global figures to allow for some examination of the movement of peoples </w:t>
+      </w:r>
+      <w:proofErr w:type="gramStart"/>
+      <w:r>
+        <w:t>with in</w:t>
+      </w:r>
+      <w:proofErr w:type="gramEnd"/>
+      <w:r>
+        <w:t xml:space="preserve"> Europe, America, Asia and Oceania (Australia)</w:t>
+      </w:r>
+      <w:bookmarkStart w:id="1" w:name="_Toc166668370"/>
+      <w:r>
+        <w:t>Business Understanding</w:t>
       </w:r>
       <w:bookmarkEnd w:id="1"/>
+      <w:r>
+        <w:t xml:space="preserve"> </w:t>
+      </w:r>
+    </w:p>
+    <w:p>
+      <w:r>
+        <w:t xml:space="preserve">This project is following the CRISP DM project management methodologies. </w:t>
+      </w:r>
+    </w:p>
+    <w:p>
+      <w:r>
+        <w:t xml:space="preserve">This capstone project is going to span two semesters and by the end all the objectives listed below will have been examined. </w:t>
+      </w:r>
+    </w:p>
+    <w:p>
+      <w:r>
+        <w:t xml:space="preserve">To start the project off I plan on examining one of these objectives. </w:t>
+      </w:r>
+    </w:p>
+    <w:p>
+      <w:pPr>
+        <w:pStyle w:val="ListParagraph"/>
+        <w:numPr>
+          <w:ilvl w:val="0"/>
+          <w:numId w:val="7"/>
+        </w:numPr>
+      </w:pPr>
+      <w:r>
+        <w:t xml:space="preserve">To develop a machine learning models to estimate the number of asylum seeker </w:t>
+      </w:r>
+      <w:r>
+        <w:t>applications</w:t>
+      </w:r>
+      <w:r>
+        <w:t>.</w:t>
+      </w:r>
+    </w:p>
+    <w:p>
+      <w:r>
+        <w:t xml:space="preserve">For </w:t>
+      </w:r>
+      <w:proofErr w:type="gramStart"/>
+      <w:r>
+        <w:t>now</w:t>
+      </w:r>
+      <w:proofErr w:type="gramEnd"/>
+      <w:r>
+        <w:t xml:space="preserve"> looking first at the total number of asylum application around Europe over the past five years and make predictions for future years. In the next semester I plan on comparing this to the number of applications globally </w:t>
+      </w:r>
+    </w:p>
+    <w:p>
+      <w:r>
+        <w:t xml:space="preserve">We need to import all the </w:t>
+      </w:r>
+      <w:r>
+        <w:t>necessary</w:t>
+      </w:r>
+      <w:r>
+        <w:t xml:space="preserve"> </w:t>
+      </w:r>
+      <w:r>
+        <w:t xml:space="preserve">libraries to go through the whole project management </w:t>
+      </w:r>
+      <w:proofErr w:type="spellStart"/>
+      <w:r>
+        <w:t>processs</w:t>
+      </w:r>
+      <w:proofErr w:type="spellEnd"/>
+      <w:r>
+        <w:t>.</w:t>
+      </w:r>
     </w:p>
     <w:p>
       <w:pPr>
@@ -1510,7 +1825,7 @@
           <w:szCs w:val="40"/>
         </w:rPr>
       </w:pPr>
-      <w:bookmarkStart w:id="2" w:name="_Toc161588429"/>
+      <w:bookmarkStart w:id="2" w:name="_Toc166668371"/>
       <w:r>
         <w:rPr>
           <w:rFonts w:eastAsiaTheme="majorEastAsia" w:cstheme="majorBidi"/>
@@ -1520,9 +1835,21 @@
           <w:sz w:val="40"/>
           <w:szCs w:val="40"/>
         </w:rPr>
-        <w:t>Objectives</w:t>
+        <w:lastRenderedPageBreak/>
+        <w:t>Data Understanding</w:t>
       </w:r>
       <w:bookmarkEnd w:id="2"/>
+      <w:r>
+        <w:rPr>
+          <w:rFonts w:eastAsiaTheme="majorEastAsia" w:cstheme="majorBidi"/>
+          <w:color w:val="3A3A3A" w:themeColor="background2" w:themeShade="40"/>
+          <w:spacing w:val="-10"/>
+          <w:kern w:val="28"/>
+          <w:sz w:val="40"/>
+          <w:szCs w:val="40"/>
+        </w:rPr>
+        <w:t xml:space="preserve"> </w:t>
+      </w:r>
     </w:p>
     <w:p>
       <w:pPr>
@@ -1531,42 +1858,8 @@
         <w:spacing w:before="360" w:after="80" w:line="240" w:lineRule="auto"/>
         <w:contextualSpacing/>
         <w:outlineLvl w:val="0"/>
-        <w:rPr>
-          <w:rFonts w:eastAsiaTheme="majorEastAsia" w:cstheme="majorBidi"/>
-          <w:color w:val="3A3A3A" w:themeColor="background2" w:themeShade="40"/>
-          <w:spacing w:val="-10"/>
-          <w:kern w:val="28"/>
-          <w:sz w:val="40"/>
-          <w:szCs w:val="40"/>
-        </w:rPr>
-      </w:pPr>
-      <w:bookmarkStart w:id="3" w:name="_Toc161588430"/>
-      <w:bookmarkStart w:id="4" w:name="_Hlk161498577"/>
-      <w:r>
-        <w:rPr>
-          <w:rFonts w:eastAsiaTheme="majorEastAsia" w:cstheme="majorBidi"/>
-          <w:color w:val="3A3A3A" w:themeColor="background2" w:themeShade="40"/>
-          <w:spacing w:val="-10"/>
-          <w:kern w:val="28"/>
-          <w:sz w:val="40"/>
-          <w:szCs w:val="40"/>
-        </w:rPr>
-        <w:t>Scope</w:t>
-      </w:r>
-      <w:bookmarkEnd w:id="3"/>
-      <w:r>
-        <w:rPr>
-          <w:rFonts w:eastAsiaTheme="majorEastAsia" w:cstheme="majorBidi"/>
-          <w:color w:val="3A3A3A" w:themeColor="background2" w:themeShade="40"/>
-          <w:spacing w:val="-10"/>
-          <w:kern w:val="28"/>
-          <w:sz w:val="40"/>
-          <w:szCs w:val="40"/>
-        </w:rPr>
-        <w:t xml:space="preserve"> </w:t>
-      </w:r>
-    </w:p>
-    <w:bookmarkEnd w:id="4"/>
+      </w:pPr>
+    </w:p>
     <w:p>
       <w:pPr>
         <w:keepNext/>
@@ -1574,15 +1867,18 @@
         <w:spacing w:before="360" w:after="80" w:line="240" w:lineRule="auto"/>
         <w:contextualSpacing/>
         <w:outlineLvl w:val="0"/>
-        <w:rPr>
-          <w:rFonts w:eastAsiaTheme="majorEastAsia" w:cstheme="majorBidi"/>
-          <w:color w:val="3A3A3A" w:themeColor="background2" w:themeShade="40"/>
-          <w:spacing w:val="-10"/>
-          <w:kern w:val="28"/>
-          <w:sz w:val="40"/>
-          <w:szCs w:val="40"/>
-        </w:rPr>
-      </w:pPr>
+      </w:pPr>
+      <w:r>
+        <w:t xml:space="preserve">In this particular stage of CRISP </w:t>
+      </w:r>
+      <w:proofErr w:type="gramStart"/>
+      <w:r>
+        <w:t>DM</w:t>
+      </w:r>
+      <w:proofErr w:type="gramEnd"/>
+      <w:r>
+        <w:t xml:space="preserve"> we need to try and understand the data in front of us from the very start as the understanding of this data is imperative to processing the data as needed, creating a machine learning algorithm for the said data</w:t>
+      </w:r>
     </w:p>
     <w:p>
       <w:pPr>
@@ -1591,6 +1887,823 @@
         <w:spacing w:before="360" w:after="80" w:line="240" w:lineRule="auto"/>
         <w:contextualSpacing/>
         <w:outlineLvl w:val="0"/>
+      </w:pPr>
+    </w:p>
+    <w:p>
+      <w:pPr>
+        <w:keepNext/>
+        <w:keepLines/>
+        <w:spacing w:before="360" w:after="80" w:line="240" w:lineRule="auto"/>
+        <w:contextualSpacing/>
+        <w:outlineLvl w:val="0"/>
+      </w:pPr>
+      <w:r>
+        <w:t xml:space="preserve">This data has come from the official UN website data finder. The data is regarding asylum seeker application around the EU but specifically between the years 2018-2023 which is 5 years all together. </w:t>
+      </w:r>
+    </w:p>
+    <w:p>
+      <w:pPr>
+        <w:keepNext/>
+        <w:keepLines/>
+        <w:spacing w:before="360" w:after="80" w:line="240" w:lineRule="auto"/>
+        <w:contextualSpacing/>
+        <w:outlineLvl w:val="0"/>
+      </w:pPr>
+    </w:p>
+    <w:p>
+      <w:pPr>
+        <w:keepNext/>
+        <w:keepLines/>
+        <w:spacing w:before="360" w:after="80" w:line="240" w:lineRule="auto"/>
+        <w:contextualSpacing/>
+        <w:outlineLvl w:val="0"/>
+      </w:pPr>
+      <w:r>
+        <w:t xml:space="preserve">By using </w:t>
+      </w:r>
+      <w:proofErr w:type="gramStart"/>
+      <w:r>
+        <w:t>the  .</w:t>
+      </w:r>
+      <w:proofErr w:type="gramEnd"/>
+      <w:r>
+        <w:t>head() we can see the first few rows of the data so we can get a introduction to the dataset and try and understand it more. We can see that there are 10 columns which equates to 10 features</w:t>
+      </w:r>
+      <w:r>
+        <w:t>.</w:t>
+      </w:r>
+    </w:p>
+    <w:p>
+      <w:pPr>
+        <w:keepNext/>
+        <w:keepLines/>
+        <w:spacing w:before="360" w:after="80" w:line="240" w:lineRule="auto"/>
+        <w:contextualSpacing/>
+        <w:outlineLvl w:val="0"/>
+      </w:pPr>
+    </w:p>
+    <w:p>
+      <w:pPr>
+        <w:keepNext/>
+        <w:keepLines/>
+        <w:spacing w:before="360" w:after="80" w:line="240" w:lineRule="auto"/>
+        <w:contextualSpacing/>
+        <w:outlineLvl w:val="0"/>
+      </w:pPr>
+      <w:r>
+        <w:rPr>
+          <w:noProof/>
+        </w:rPr>
+        <w:drawing>
+          <wp:inline distT="0" distB="0" distL="0" distR="0" wp14:anchorId="20202644" wp14:editId="2154EAFB">
+            <wp:extent cx="5731510" cy="1443355"/>
+            <wp:effectExtent l="0" t="0" r="2540" b="4445"/>
+            <wp:docPr id="420724916" name="Picture 2" descr="A screenshot of a computer"/>
+            <wp:cNvGraphicFramePr>
+              <a:graphicFrameLocks xmlns:a="http://schemas.openxmlformats.org/drawingml/2006/main" noChangeAspect="1"/>
+            </wp:cNvGraphicFramePr>
+            <a:graphic xmlns:a="http://schemas.openxmlformats.org/drawingml/2006/main">
+              <a:graphicData uri="http://schemas.openxmlformats.org/drawingml/2006/picture">
+                <pic:pic xmlns:pic="http://schemas.openxmlformats.org/drawingml/2006/picture">
+                  <pic:nvPicPr>
+                    <pic:cNvPr id="420724916" name="Picture 2" descr="A screenshot of a computer"/>
+                    <pic:cNvPicPr/>
+                  </pic:nvPicPr>
+                  <pic:blipFill>
+                    <a:blip r:embed="rId10">
+                      <a:extLst>
+                        <a:ext uri="{28A0092B-C50C-407E-A947-70E740481C1C}">
+                          <a14:useLocalDpi xmlns:a14="http://schemas.microsoft.com/office/drawing/2010/main" val="0"/>
+                        </a:ext>
+                      </a:extLst>
+                    </a:blip>
+                    <a:stretch>
+                      <a:fillRect/>
+                    </a:stretch>
+                  </pic:blipFill>
+                  <pic:spPr>
+                    <a:xfrm>
+                      <a:off x="0" y="0"/>
+                      <a:ext cx="5731510" cy="1443355"/>
+                    </a:xfrm>
+                    <a:prstGeom prst="rect">
+                      <a:avLst/>
+                    </a:prstGeom>
+                  </pic:spPr>
+                </pic:pic>
+              </a:graphicData>
+            </a:graphic>
+          </wp:inline>
+        </w:drawing>
+      </w:r>
+    </w:p>
+    <w:p>
+      <w:pPr>
+        <w:keepNext/>
+        <w:keepLines/>
+        <w:spacing w:before="360" w:after="80" w:line="240" w:lineRule="auto"/>
+        <w:contextualSpacing/>
+        <w:jc w:val="center"/>
+        <w:outlineLvl w:val="0"/>
+        <w:rPr>
+          <w:rFonts w:eastAsiaTheme="majorEastAsia" w:cstheme="majorBidi"/>
+          <w:color w:val="3A3A3A" w:themeColor="background2" w:themeShade="40"/>
+          <w:spacing w:val="-10"/>
+          <w:kern w:val="28"/>
+          <w:sz w:val="20"/>
+          <w:szCs w:val="20"/>
+        </w:rPr>
+      </w:pPr>
+      <w:r>
+        <w:rPr>
+          <w:rFonts w:eastAsiaTheme="majorEastAsia" w:cstheme="majorBidi"/>
+          <w:color w:val="3A3A3A" w:themeColor="background2" w:themeShade="40"/>
+          <w:spacing w:val="-10"/>
+          <w:kern w:val="28"/>
+          <w:sz w:val="20"/>
+          <w:szCs w:val="20"/>
+        </w:rPr>
+        <w:t xml:space="preserve">Figure 1. </w:t>
+      </w:r>
+      <w:proofErr w:type="gramStart"/>
+      <w:r>
+        <w:rPr>
+          <w:rFonts w:eastAsiaTheme="majorEastAsia" w:cstheme="majorBidi"/>
+          <w:color w:val="3A3A3A" w:themeColor="background2" w:themeShade="40"/>
+          <w:spacing w:val="-10"/>
+          <w:kern w:val="28"/>
+          <w:sz w:val="20"/>
+          <w:szCs w:val="20"/>
+        </w:rPr>
+        <w:t>.head</w:t>
+      </w:r>
+      <w:proofErr w:type="gramEnd"/>
+      <w:r>
+        <w:rPr>
+          <w:rFonts w:eastAsiaTheme="majorEastAsia" w:cstheme="majorBidi"/>
+          <w:color w:val="3A3A3A" w:themeColor="background2" w:themeShade="40"/>
+          <w:spacing w:val="-10"/>
+          <w:kern w:val="28"/>
+          <w:sz w:val="20"/>
+          <w:szCs w:val="20"/>
+        </w:rPr>
+        <w:t>() function on the dataset</w:t>
+      </w:r>
+    </w:p>
+    <w:p>
+      <w:pPr>
+        <w:keepNext/>
+        <w:keepLines/>
+        <w:spacing w:before="360" w:after="80" w:line="240" w:lineRule="auto"/>
+        <w:contextualSpacing/>
+        <w:outlineLvl w:val="0"/>
+        <w:rPr>
+          <w:rFonts w:eastAsiaTheme="majorEastAsia" w:cstheme="majorBidi"/>
+          <w:color w:val="3A3A3A" w:themeColor="background2" w:themeShade="40"/>
+          <w:spacing w:val="-10"/>
+          <w:kern w:val="28"/>
+        </w:rPr>
+      </w:pPr>
+    </w:p>
+    <w:p>
+      <w:pPr>
+        <w:keepNext/>
+        <w:keepLines/>
+        <w:spacing w:before="360" w:after="80" w:line="240" w:lineRule="auto"/>
+        <w:contextualSpacing/>
+        <w:outlineLvl w:val="0"/>
+        <w:rPr>
+          <w:rFonts w:eastAsiaTheme="majorEastAsia" w:cstheme="majorBidi"/>
+          <w:color w:val="3A3A3A" w:themeColor="background2" w:themeShade="40"/>
+          <w:spacing w:val="-10"/>
+          <w:kern w:val="28"/>
+        </w:rPr>
+      </w:pPr>
+      <w:r>
+        <w:rPr>
+          <w:rFonts w:eastAsiaTheme="majorEastAsia" w:cstheme="majorBidi"/>
+          <w:color w:val="3A3A3A" w:themeColor="background2" w:themeShade="40"/>
+          <w:spacing w:val="-10"/>
+          <w:kern w:val="28"/>
+        </w:rPr>
+        <w:t xml:space="preserve">We want to find out how many observations and features we have so we use the </w:t>
+      </w:r>
+      <w:proofErr w:type="gramStart"/>
+      <w:r>
+        <w:rPr>
+          <w:rFonts w:eastAsiaTheme="majorEastAsia" w:cstheme="majorBidi"/>
+          <w:color w:val="3A3A3A" w:themeColor="background2" w:themeShade="40"/>
+          <w:spacing w:val="-10"/>
+          <w:kern w:val="28"/>
+        </w:rPr>
+        <w:t>function .shape</w:t>
+      </w:r>
+      <w:proofErr w:type="gramEnd"/>
+      <w:r>
+        <w:rPr>
+          <w:rFonts w:eastAsiaTheme="majorEastAsia" w:cstheme="majorBidi"/>
+          <w:color w:val="3A3A3A" w:themeColor="background2" w:themeShade="40"/>
+          <w:spacing w:val="-10"/>
+          <w:kern w:val="28"/>
+        </w:rPr>
+        <w:t xml:space="preserve"> and we can get more basic information on the dataset by using .info() function. </w:t>
+      </w:r>
+      <w:r>
+        <w:rPr>
+          <w:rFonts w:eastAsiaTheme="majorEastAsia" w:cstheme="majorBidi"/>
+          <w:color w:val="3A3A3A" w:themeColor="background2" w:themeShade="40"/>
+          <w:spacing w:val="-10"/>
+          <w:kern w:val="28"/>
+        </w:rPr>
+        <w:t xml:space="preserve">We can see that we have 1 numerical value as an integer and 9 objects which are categorical data.  Due to this dataset having so many categorical value features and to make it as </w:t>
+      </w:r>
+      <w:r>
+        <w:rPr>
+          <w:rFonts w:eastAsiaTheme="majorEastAsia" w:cstheme="majorBidi"/>
+          <w:color w:val="3A3A3A" w:themeColor="background2" w:themeShade="40"/>
+          <w:spacing w:val="-10"/>
+          <w:kern w:val="28"/>
+        </w:rPr>
+        <w:t xml:space="preserve">understandable as I am going to keep these values as is and use specific machine learning models for datasets that have so much categorical data. Most machine learning algorithms require the data be encoded to numerical values as computers only deal with numerical values so there will be specific models for when we got categorical data. </w:t>
+      </w:r>
+    </w:p>
+    <w:p>
+      <w:pPr>
+        <w:keepNext/>
+        <w:keepLines/>
+        <w:spacing w:before="360" w:after="80" w:line="240" w:lineRule="auto"/>
+        <w:contextualSpacing/>
+        <w:outlineLvl w:val="0"/>
+        <w:rPr>
+          <w:rFonts w:eastAsiaTheme="majorEastAsia" w:cstheme="majorBidi"/>
+          <w:color w:val="3A3A3A" w:themeColor="background2" w:themeShade="40"/>
+          <w:spacing w:val="-10"/>
+          <w:kern w:val="28"/>
+        </w:rPr>
+      </w:pPr>
+    </w:p>
+    <w:p>
+      <w:pPr>
+        <w:keepNext/>
+        <w:keepLines/>
+        <w:spacing w:before="360" w:after="80" w:line="240" w:lineRule="auto"/>
+        <w:contextualSpacing/>
+        <w:outlineLvl w:val="0"/>
+        <w:rPr>
+          <w:rFonts w:eastAsiaTheme="majorEastAsia" w:cstheme="majorBidi"/>
+          <w:color w:val="3A3A3A" w:themeColor="background2" w:themeShade="40"/>
+          <w:spacing w:val="-10"/>
+          <w:kern w:val="28"/>
+        </w:rPr>
+      </w:pPr>
+      <w:r>
+        <w:rPr>
+          <w:rFonts w:eastAsiaTheme="majorEastAsia" w:cstheme="majorBidi"/>
+          <w:noProof/>
+          <w:color w:val="3A3A3A" w:themeColor="background2" w:themeShade="40"/>
+          <w:spacing w:val="-10"/>
+          <w:kern w:val="28"/>
+        </w:rPr>
+        <w:drawing>
+          <wp:inline distT="0" distB="0" distL="0" distR="0" wp14:anchorId="1C8694F1" wp14:editId="4456D828">
+            <wp:extent cx="5731510" cy="2199005"/>
+            <wp:effectExtent l="0" t="0" r="2540" b="0"/>
+            <wp:docPr id="869370581" name="Picture 3" descr="A screenshot of a computer&#10;&#10;Description automatically generated"/>
+            <wp:cNvGraphicFramePr>
+              <a:graphicFrameLocks xmlns:a="http://schemas.openxmlformats.org/drawingml/2006/main" noChangeAspect="1"/>
+            </wp:cNvGraphicFramePr>
+            <a:graphic xmlns:a="http://schemas.openxmlformats.org/drawingml/2006/main">
+              <a:graphicData uri="http://schemas.openxmlformats.org/drawingml/2006/picture">
+                <pic:pic xmlns:pic="http://schemas.openxmlformats.org/drawingml/2006/picture">
+                  <pic:nvPicPr>
+                    <pic:cNvPr id="869370581" name="Picture 3" descr="A screenshot of a computer&#10;&#10;Description automatically generated"/>
+                    <pic:cNvPicPr/>
+                  </pic:nvPicPr>
+                  <pic:blipFill>
+                    <a:blip r:embed="rId11">
+                      <a:extLst>
+                        <a:ext uri="{28A0092B-C50C-407E-A947-70E740481C1C}">
+                          <a14:useLocalDpi xmlns:a14="http://schemas.microsoft.com/office/drawing/2010/main" val="0"/>
+                        </a:ext>
+                      </a:extLst>
+                    </a:blip>
+                    <a:stretch>
+                      <a:fillRect/>
+                    </a:stretch>
+                  </pic:blipFill>
+                  <pic:spPr>
+                    <a:xfrm>
+                      <a:off x="0" y="0"/>
+                      <a:ext cx="5731510" cy="2199005"/>
+                    </a:xfrm>
+                    <a:prstGeom prst="rect">
+                      <a:avLst/>
+                    </a:prstGeom>
+                  </pic:spPr>
+                </pic:pic>
+              </a:graphicData>
+            </a:graphic>
+          </wp:inline>
+        </w:drawing>
+      </w:r>
+    </w:p>
+    <w:p>
+      <w:pPr>
+        <w:keepNext/>
+        <w:keepLines/>
+        <w:spacing w:before="360" w:after="80" w:line="240" w:lineRule="auto"/>
+        <w:contextualSpacing/>
+        <w:jc w:val="center"/>
+        <w:outlineLvl w:val="0"/>
+        <w:rPr>
+          <w:rFonts w:eastAsiaTheme="majorEastAsia" w:cstheme="majorBidi"/>
+          <w:color w:val="3A3A3A" w:themeColor="background2" w:themeShade="40"/>
+          <w:spacing w:val="-10"/>
+          <w:kern w:val="28"/>
+          <w:sz w:val="20"/>
+          <w:szCs w:val="20"/>
+        </w:rPr>
+      </w:pPr>
+      <w:r>
+        <w:rPr>
+          <w:rFonts w:eastAsiaTheme="majorEastAsia" w:cstheme="majorBidi"/>
+          <w:color w:val="3A3A3A" w:themeColor="background2" w:themeShade="40"/>
+          <w:spacing w:val="-10"/>
+          <w:kern w:val="28"/>
+          <w:sz w:val="20"/>
+          <w:szCs w:val="20"/>
+        </w:rPr>
+        <w:t xml:space="preserve">Figure 2. </w:t>
+      </w:r>
+      <w:proofErr w:type="gramStart"/>
+      <w:r>
+        <w:rPr>
+          <w:rFonts w:eastAsiaTheme="majorEastAsia" w:cstheme="majorBidi"/>
+          <w:color w:val="3A3A3A" w:themeColor="background2" w:themeShade="40"/>
+          <w:spacing w:val="-10"/>
+          <w:kern w:val="28"/>
+          <w:sz w:val="20"/>
+          <w:szCs w:val="20"/>
+        </w:rPr>
+        <w:t>.shape</w:t>
+      </w:r>
+      <w:proofErr w:type="gramEnd"/>
+      <w:r>
+        <w:rPr>
+          <w:rFonts w:eastAsiaTheme="majorEastAsia" w:cstheme="majorBidi"/>
+          <w:color w:val="3A3A3A" w:themeColor="background2" w:themeShade="40"/>
+          <w:spacing w:val="-10"/>
+          <w:kern w:val="28"/>
+          <w:sz w:val="20"/>
+          <w:szCs w:val="20"/>
+        </w:rPr>
+        <w:t xml:space="preserve"> and .info function on the dataset</w:t>
+      </w:r>
+    </w:p>
+    <w:p>
+      <w:pPr>
+        <w:keepNext/>
+        <w:keepLines/>
+        <w:spacing w:before="360" w:after="80" w:line="240" w:lineRule="auto"/>
+        <w:contextualSpacing/>
+        <w:outlineLvl w:val="0"/>
+        <w:rPr>
+          <w:rFonts w:eastAsiaTheme="majorEastAsia" w:cstheme="majorBidi"/>
+          <w:color w:val="3A3A3A" w:themeColor="background2" w:themeShade="40"/>
+          <w:spacing w:val="-10"/>
+          <w:kern w:val="28"/>
+        </w:rPr>
+      </w:pPr>
+    </w:p>
+    <w:p>
+      <w:pPr>
+        <w:keepNext/>
+        <w:keepLines/>
+        <w:spacing w:before="360" w:after="80" w:line="240" w:lineRule="auto"/>
+        <w:contextualSpacing/>
+        <w:outlineLvl w:val="0"/>
+        <w:rPr>
+          <w:rFonts w:eastAsiaTheme="majorEastAsia" w:cstheme="majorBidi"/>
+          <w:color w:val="3A3A3A" w:themeColor="background2" w:themeShade="40"/>
+          <w:spacing w:val="-10"/>
+          <w:kern w:val="28"/>
+        </w:rPr>
+      </w:pPr>
+    </w:p>
+    <w:p>
+      <w:pPr>
+        <w:keepNext/>
+        <w:keepLines/>
+        <w:spacing w:before="360" w:after="80" w:line="240" w:lineRule="auto"/>
+        <w:contextualSpacing/>
+        <w:outlineLvl w:val="0"/>
+        <w:rPr>
+          <w:rFonts w:eastAsiaTheme="majorEastAsia" w:cstheme="majorBidi"/>
+          <w:color w:val="3A3A3A" w:themeColor="background2" w:themeShade="40"/>
+          <w:spacing w:val="-10"/>
+          <w:kern w:val="28"/>
+        </w:rPr>
+      </w:pPr>
+    </w:p>
+    <w:p>
+      <w:pPr>
+        <w:keepNext/>
+        <w:keepLines/>
+        <w:spacing w:before="360" w:after="80" w:line="240" w:lineRule="auto"/>
+        <w:contextualSpacing/>
+        <w:outlineLvl w:val="0"/>
+        <w:rPr>
+          <w:rFonts w:eastAsiaTheme="majorEastAsia" w:cstheme="majorBidi"/>
+          <w:color w:val="3A3A3A" w:themeColor="background2" w:themeShade="40"/>
+          <w:spacing w:val="-10"/>
+          <w:kern w:val="28"/>
+        </w:rPr>
+      </w:pPr>
+    </w:p>
+    <w:p>
+      <w:pPr>
+        <w:keepNext/>
+        <w:keepLines/>
+        <w:spacing w:before="360" w:after="80" w:line="240" w:lineRule="auto"/>
+        <w:contextualSpacing/>
+        <w:outlineLvl w:val="0"/>
+        <w:rPr>
+          <w:rFonts w:eastAsiaTheme="majorEastAsia" w:cstheme="majorBidi"/>
+          <w:color w:val="3A3A3A" w:themeColor="background2" w:themeShade="40"/>
+          <w:spacing w:val="-10"/>
+          <w:kern w:val="28"/>
+        </w:rPr>
+      </w:pPr>
+    </w:p>
+    <w:p>
+      <w:pPr>
+        <w:keepNext/>
+        <w:keepLines/>
+        <w:spacing w:before="360" w:after="80" w:line="240" w:lineRule="auto"/>
+        <w:contextualSpacing/>
+        <w:outlineLvl w:val="0"/>
+        <w:rPr>
+          <w:rFonts w:eastAsiaTheme="majorEastAsia" w:cstheme="majorBidi"/>
+          <w:color w:val="3A3A3A" w:themeColor="background2" w:themeShade="40"/>
+          <w:spacing w:val="-10"/>
+          <w:kern w:val="28"/>
+        </w:rPr>
+      </w:pPr>
+    </w:p>
+    <w:p>
+      <w:pPr>
+        <w:keepNext/>
+        <w:keepLines/>
+        <w:spacing w:before="360" w:after="80" w:line="240" w:lineRule="auto"/>
+        <w:contextualSpacing/>
+        <w:outlineLvl w:val="0"/>
+        <w:rPr>
+          <w:rFonts w:eastAsiaTheme="majorEastAsia" w:cstheme="majorBidi"/>
+          <w:color w:val="3A3A3A" w:themeColor="background2" w:themeShade="40"/>
+          <w:spacing w:val="-10"/>
+          <w:kern w:val="28"/>
+        </w:rPr>
+      </w:pPr>
+    </w:p>
+    <w:p>
+      <w:pPr>
+        <w:keepNext/>
+        <w:keepLines/>
+        <w:spacing w:before="360" w:after="80" w:line="240" w:lineRule="auto"/>
+        <w:contextualSpacing/>
+        <w:outlineLvl w:val="0"/>
+        <w:rPr>
+          <w:rFonts w:eastAsiaTheme="majorEastAsia" w:cstheme="majorBidi"/>
+          <w:color w:val="3A3A3A" w:themeColor="background2" w:themeShade="40"/>
+          <w:spacing w:val="-10"/>
+          <w:kern w:val="28"/>
+        </w:rPr>
+      </w:pPr>
+    </w:p>
+    <w:p>
+      <w:pPr>
+        <w:keepNext/>
+        <w:keepLines/>
+        <w:spacing w:before="360" w:after="80" w:line="240" w:lineRule="auto"/>
+        <w:contextualSpacing/>
+        <w:outlineLvl w:val="0"/>
+        <w:rPr>
+          <w:rFonts w:eastAsiaTheme="majorEastAsia" w:cstheme="majorBidi"/>
+          <w:color w:val="3A3A3A" w:themeColor="background2" w:themeShade="40"/>
+          <w:spacing w:val="-10"/>
+          <w:kern w:val="28"/>
+        </w:rPr>
+      </w:pPr>
+      <w:r>
+        <w:rPr>
+          <w:rFonts w:eastAsiaTheme="majorEastAsia" w:cstheme="majorBidi"/>
+          <w:color w:val="3A3A3A" w:themeColor="background2" w:themeShade="40"/>
+          <w:spacing w:val="-10"/>
+          <w:kern w:val="28"/>
+        </w:rPr>
+        <w:t xml:space="preserve">By using </w:t>
+      </w:r>
+      <w:proofErr w:type="gramStart"/>
+      <w:r>
+        <w:rPr>
+          <w:rFonts w:eastAsiaTheme="majorEastAsia" w:cstheme="majorBidi"/>
+          <w:color w:val="3A3A3A" w:themeColor="background2" w:themeShade="40"/>
+          <w:spacing w:val="-10"/>
+          <w:kern w:val="28"/>
+        </w:rPr>
+        <w:t>the .describe</w:t>
+      </w:r>
+      <w:proofErr w:type="gramEnd"/>
+      <w:r>
+        <w:rPr>
+          <w:rFonts w:eastAsiaTheme="majorEastAsia" w:cstheme="majorBidi"/>
+          <w:color w:val="3A3A3A" w:themeColor="background2" w:themeShade="40"/>
+          <w:spacing w:val="-10"/>
+          <w:kern w:val="28"/>
+        </w:rPr>
+        <w:t xml:space="preserve"> function we can establish the basic statistics for the dataset on asylum seekers applications. It tells us the mean I, standard deviation, minimum and maximum values in the dataset. </w:t>
+      </w:r>
+    </w:p>
+    <w:p>
+      <w:pPr>
+        <w:keepNext/>
+        <w:keepLines/>
+        <w:spacing w:before="360" w:after="80" w:line="240" w:lineRule="auto"/>
+        <w:contextualSpacing/>
+        <w:outlineLvl w:val="0"/>
+        <w:rPr>
+          <w:rFonts w:eastAsiaTheme="majorEastAsia" w:cstheme="majorBidi"/>
+          <w:color w:val="3A3A3A" w:themeColor="background2" w:themeShade="40"/>
+          <w:spacing w:val="-10"/>
+          <w:kern w:val="28"/>
+        </w:rPr>
+      </w:pPr>
+    </w:p>
+    <w:p>
+      <w:pPr>
+        <w:keepNext/>
+        <w:keepLines/>
+        <w:spacing w:before="360" w:after="80" w:line="240" w:lineRule="auto"/>
+        <w:contextualSpacing/>
+        <w:outlineLvl w:val="0"/>
+        <w:rPr>
+          <w:rFonts w:eastAsiaTheme="majorEastAsia" w:cstheme="majorBidi"/>
+          <w:color w:val="3A3A3A" w:themeColor="background2" w:themeShade="40"/>
+          <w:spacing w:val="-10"/>
+          <w:kern w:val="28"/>
+        </w:rPr>
+      </w:pPr>
+      <w:r>
+        <w:rPr>
+          <w:rFonts w:eastAsiaTheme="majorEastAsia" w:cstheme="majorBidi"/>
+          <w:noProof/>
+          <w:color w:val="3A3A3A" w:themeColor="background2" w:themeShade="40"/>
+          <w:spacing w:val="-10"/>
+          <w:kern w:val="28"/>
+        </w:rPr>
+        <w:drawing>
+          <wp:inline distT="0" distB="0" distL="0" distR="0" wp14:anchorId="143CEA71" wp14:editId="12FE636D">
+            <wp:extent cx="5731510" cy="2421890"/>
+            <wp:effectExtent l="0" t="0" r="2540" b="0"/>
+            <wp:docPr id="1991280151" name="Picture 4" descr="A screenshot of a computer&#10;&#10;Description automatically generated"/>
+            <wp:cNvGraphicFramePr>
+              <a:graphicFrameLocks xmlns:a="http://schemas.openxmlformats.org/drawingml/2006/main" noChangeAspect="1"/>
+            </wp:cNvGraphicFramePr>
+            <a:graphic xmlns:a="http://schemas.openxmlformats.org/drawingml/2006/main">
+              <a:graphicData uri="http://schemas.openxmlformats.org/drawingml/2006/picture">
+                <pic:pic xmlns:pic="http://schemas.openxmlformats.org/drawingml/2006/picture">
+                  <pic:nvPicPr>
+                    <pic:cNvPr id="1991280151" name="Picture 4" descr="A screenshot of a computer&#10;&#10;Description automatically generated"/>
+                    <pic:cNvPicPr/>
+                  </pic:nvPicPr>
+                  <pic:blipFill>
+                    <a:blip r:embed="rId12">
+                      <a:extLst>
+                        <a:ext uri="{28A0092B-C50C-407E-A947-70E740481C1C}">
+                          <a14:useLocalDpi xmlns:a14="http://schemas.microsoft.com/office/drawing/2010/main" val="0"/>
+                        </a:ext>
+                      </a:extLst>
+                    </a:blip>
+                    <a:stretch>
+                      <a:fillRect/>
+                    </a:stretch>
+                  </pic:blipFill>
+                  <pic:spPr>
+                    <a:xfrm>
+                      <a:off x="0" y="0"/>
+                      <a:ext cx="5731510" cy="2421890"/>
+                    </a:xfrm>
+                    <a:prstGeom prst="rect">
+                      <a:avLst/>
+                    </a:prstGeom>
+                  </pic:spPr>
+                </pic:pic>
+              </a:graphicData>
+            </a:graphic>
+          </wp:inline>
+        </w:drawing>
+      </w:r>
+      <w:r>
+        <w:rPr>
+          <w:rFonts w:eastAsiaTheme="majorEastAsia" w:cstheme="majorBidi"/>
+          <w:color w:val="3A3A3A" w:themeColor="background2" w:themeShade="40"/>
+          <w:spacing w:val="-10"/>
+          <w:kern w:val="28"/>
+        </w:rPr>
+        <w:t xml:space="preserve">  </w:t>
+      </w:r>
+      <w:bookmarkStart w:id="3" w:name="_Hlk161498577"/>
+      <w:bookmarkStart w:id="4" w:name="_Toc166668372"/>
+    </w:p>
+    <w:p>
+      <w:pPr>
+        <w:keepNext/>
+        <w:keepLines/>
+        <w:spacing w:before="360" w:after="80" w:line="240" w:lineRule="auto"/>
+        <w:contextualSpacing/>
+        <w:jc w:val="center"/>
+        <w:outlineLvl w:val="0"/>
+        <w:rPr>
+          <w:rFonts w:eastAsiaTheme="majorEastAsia" w:cstheme="majorBidi"/>
+          <w:color w:val="3A3A3A" w:themeColor="background2" w:themeShade="40"/>
+          <w:spacing w:val="-10"/>
+          <w:kern w:val="28"/>
+          <w:sz w:val="20"/>
+          <w:szCs w:val="20"/>
+        </w:rPr>
+      </w:pPr>
+      <w:r>
+        <w:rPr>
+          <w:rFonts w:eastAsiaTheme="majorEastAsia" w:cstheme="majorBidi"/>
+          <w:color w:val="3A3A3A" w:themeColor="background2" w:themeShade="40"/>
+          <w:spacing w:val="-10"/>
+          <w:kern w:val="28"/>
+          <w:sz w:val="20"/>
+          <w:szCs w:val="20"/>
+        </w:rPr>
+        <w:t>Figure 3. describe function to get the descriptive statistics on the given dataset.</w:t>
+      </w:r>
+    </w:p>
+    <w:p>
+      <w:pPr>
+        <w:keepNext/>
+        <w:keepLines/>
+        <w:spacing w:before="360" w:after="80" w:line="240" w:lineRule="auto"/>
+        <w:contextualSpacing/>
+        <w:outlineLvl w:val="0"/>
+        <w:rPr>
+          <w:rFonts w:eastAsiaTheme="majorEastAsia" w:cstheme="majorBidi"/>
+          <w:color w:val="3A3A3A" w:themeColor="background2" w:themeShade="40"/>
+          <w:spacing w:val="-10"/>
+          <w:kern w:val="28"/>
+          <w:sz w:val="20"/>
+          <w:szCs w:val="20"/>
+        </w:rPr>
+      </w:pPr>
+    </w:p>
+    <w:p>
+      <w:pPr>
+        <w:keepNext/>
+        <w:keepLines/>
+        <w:spacing w:before="360" w:after="80" w:line="240" w:lineRule="auto"/>
+        <w:contextualSpacing/>
+        <w:outlineLvl w:val="0"/>
+        <w:rPr>
+          <w:rFonts w:eastAsiaTheme="majorEastAsia" w:cstheme="majorBidi"/>
+          <w:color w:val="3A3A3A" w:themeColor="background2" w:themeShade="40"/>
+          <w:spacing w:val="-10"/>
+          <w:kern w:val="28"/>
+        </w:rPr>
+      </w:pPr>
+      <w:r>
+        <w:rPr>
+          <w:rFonts w:eastAsiaTheme="majorEastAsia" w:cstheme="majorBidi"/>
+          <w:color w:val="3A3A3A" w:themeColor="background2" w:themeShade="40"/>
+          <w:spacing w:val="-10"/>
+          <w:kern w:val="28"/>
+        </w:rPr>
+        <w:t xml:space="preserve">To allow me </w:t>
+      </w:r>
+      <w:proofErr w:type="gramStart"/>
+      <w:r>
+        <w:rPr>
+          <w:rFonts w:eastAsiaTheme="majorEastAsia" w:cstheme="majorBidi"/>
+          <w:color w:val="3A3A3A" w:themeColor="background2" w:themeShade="40"/>
+          <w:spacing w:val="-10"/>
+          <w:kern w:val="28"/>
+        </w:rPr>
+        <w:t>understand</w:t>
+      </w:r>
+      <w:proofErr w:type="gramEnd"/>
+      <w:r>
+        <w:rPr>
+          <w:rFonts w:eastAsiaTheme="majorEastAsia" w:cstheme="majorBidi"/>
+          <w:color w:val="3A3A3A" w:themeColor="background2" w:themeShade="40"/>
+          <w:spacing w:val="-10"/>
+          <w:kern w:val="28"/>
+        </w:rPr>
+        <w:t xml:space="preserve"> the data further I am going</w:t>
+      </w:r>
+      <w:r>
+        <w:rPr>
+          <w:rFonts w:eastAsiaTheme="majorEastAsia" w:cstheme="majorBidi"/>
+          <w:color w:val="3A3A3A" w:themeColor="background2" w:themeShade="40"/>
+          <w:spacing w:val="-10"/>
+          <w:kern w:val="28"/>
+        </w:rPr>
+        <w:t xml:space="preserve"> to populate </w:t>
+      </w:r>
+      <w:r>
+        <w:rPr>
+          <w:rFonts w:eastAsiaTheme="majorEastAsia" w:cstheme="majorBidi"/>
+          <w:color w:val="3A3A3A" w:themeColor="background2" w:themeShade="40"/>
+          <w:spacing w:val="-10"/>
+          <w:kern w:val="28"/>
+        </w:rPr>
+        <w:t xml:space="preserve">some visuals of the dataset to get more insight to the given dataset for this particular business objective </w:t>
+      </w:r>
+      <w:r>
+        <w:rPr>
+          <w:rFonts w:eastAsiaTheme="majorEastAsia" w:cstheme="majorBidi"/>
+          <w:color w:val="3A3A3A" w:themeColor="background2" w:themeShade="40"/>
+          <w:spacing w:val="-10"/>
+          <w:kern w:val="28"/>
+        </w:rPr>
+        <w:t xml:space="preserve">for the capstone project. </w:t>
+      </w:r>
+    </w:p>
+    <w:p>
+      <w:pPr>
+        <w:keepNext/>
+        <w:keepLines/>
+        <w:spacing w:before="360" w:after="80" w:line="240" w:lineRule="auto"/>
+        <w:contextualSpacing/>
+        <w:outlineLvl w:val="0"/>
+        <w:rPr>
+          <w:rFonts w:eastAsiaTheme="majorEastAsia" w:cstheme="majorBidi"/>
+          <w:color w:val="3A3A3A" w:themeColor="background2" w:themeShade="40"/>
+          <w:spacing w:val="-10"/>
+          <w:kern w:val="28"/>
+        </w:rPr>
+      </w:pPr>
+    </w:p>
+    <w:p>
+      <w:pPr>
+        <w:keepNext/>
+        <w:keepLines/>
+        <w:spacing w:before="360" w:after="80" w:line="240" w:lineRule="auto"/>
+        <w:contextualSpacing/>
+        <w:outlineLvl w:val="0"/>
+        <w:rPr>
+          <w:rFonts w:eastAsiaTheme="majorEastAsia" w:cstheme="majorBidi"/>
+          <w:color w:val="3A3A3A" w:themeColor="background2" w:themeShade="40"/>
+          <w:spacing w:val="-10"/>
+          <w:kern w:val="28"/>
+        </w:rPr>
+      </w:pPr>
+    </w:p>
+    <w:p>
+      <w:pPr>
+        <w:keepNext/>
+        <w:keepLines/>
+        <w:spacing w:before="360" w:after="80" w:line="240" w:lineRule="auto"/>
+        <w:contextualSpacing/>
+        <w:outlineLvl w:val="0"/>
+        <w:rPr>
+          <w:rFonts w:eastAsiaTheme="majorEastAsia" w:cstheme="majorBidi"/>
+          <w:color w:val="3A3A3A" w:themeColor="background2" w:themeShade="40"/>
+          <w:spacing w:val="-10"/>
+          <w:kern w:val="28"/>
+          <w:sz w:val="20"/>
+          <w:szCs w:val="20"/>
+        </w:rPr>
+      </w:pPr>
+    </w:p>
+    <w:p>
+      <w:pPr>
+        <w:keepNext/>
+        <w:keepLines/>
+        <w:spacing w:before="360" w:after="80" w:line="240" w:lineRule="auto"/>
+        <w:contextualSpacing/>
+        <w:jc w:val="center"/>
+        <w:outlineLvl w:val="0"/>
+        <w:rPr>
+          <w:rFonts w:eastAsiaTheme="majorEastAsia" w:cstheme="majorBidi"/>
+          <w:color w:val="3A3A3A" w:themeColor="background2" w:themeShade="40"/>
+          <w:spacing w:val="-10"/>
+          <w:kern w:val="28"/>
+          <w:sz w:val="20"/>
+          <w:szCs w:val="20"/>
+        </w:rPr>
+      </w:pPr>
+    </w:p>
+    <w:p>
+      <w:pPr>
+        <w:keepNext/>
+        <w:keepLines/>
+        <w:spacing w:before="360" w:after="80" w:line="240" w:lineRule="auto"/>
+        <w:contextualSpacing/>
+        <w:outlineLvl w:val="0"/>
         <w:rPr>
           <w:rFonts w:eastAsiaTheme="majorEastAsia" w:cstheme="majorBidi"/>
           <w:color w:val="3A3A3A" w:themeColor="background2" w:themeShade="40"/>
@@ -1600,7 +2713,6 @@
           <w:szCs w:val="40"/>
         </w:rPr>
       </w:pPr>
-      <w:bookmarkStart w:id="5" w:name="_Toc161588432"/>
       <w:r>
         <w:rPr>
           <w:rFonts w:eastAsiaTheme="majorEastAsia" w:cstheme="majorBidi"/>
@@ -1610,9 +2722,156 @@
           <w:sz w:val="40"/>
           <w:szCs w:val="40"/>
         </w:rPr>
-        <w:t>Conclusion</w:t>
+        <w:t>Data Preparation</w:t>
+      </w:r>
+      <w:bookmarkEnd w:id="4"/>
+    </w:p>
+    <w:bookmarkEnd w:id="3"/>
+    <w:p>
+      <w:pPr>
+        <w:keepNext/>
+        <w:keepLines/>
+        <w:spacing w:before="360" w:after="80" w:line="240" w:lineRule="auto"/>
+        <w:contextualSpacing/>
+        <w:outlineLvl w:val="0"/>
+        <w:rPr>
+          <w:rFonts w:eastAsiaTheme="majorEastAsia" w:cstheme="majorBidi"/>
+          <w:color w:val="3A3A3A" w:themeColor="background2" w:themeShade="40"/>
+          <w:spacing w:val="-10"/>
+          <w:kern w:val="28"/>
+          <w:sz w:val="40"/>
+          <w:szCs w:val="40"/>
+        </w:rPr>
+      </w:pPr>
+    </w:p>
+    <w:p>
+      <w:pPr>
+        <w:keepNext/>
+        <w:keepLines/>
+        <w:spacing w:before="360" w:after="80" w:line="240" w:lineRule="auto"/>
+        <w:contextualSpacing/>
+        <w:outlineLvl w:val="0"/>
+        <w:rPr>
+          <w:rFonts w:eastAsiaTheme="majorEastAsia" w:cstheme="majorBidi"/>
+          <w:color w:val="3A3A3A" w:themeColor="background2" w:themeShade="40"/>
+          <w:spacing w:val="-10"/>
+          <w:kern w:val="28"/>
+          <w:sz w:val="40"/>
+          <w:szCs w:val="40"/>
+        </w:rPr>
+      </w:pPr>
+      <w:bookmarkStart w:id="5" w:name="_Toc166668373"/>
+      <w:r>
+        <w:rPr>
+          <w:rFonts w:eastAsiaTheme="majorEastAsia" w:cstheme="majorBidi"/>
+          <w:color w:val="3A3A3A" w:themeColor="background2" w:themeShade="40"/>
+          <w:spacing w:val="-10"/>
+          <w:kern w:val="28"/>
+          <w:sz w:val="40"/>
+          <w:szCs w:val="40"/>
+        </w:rPr>
+        <w:t>Modelling</w:t>
       </w:r>
       <w:bookmarkEnd w:id="5"/>
+      <w:r>
+        <w:rPr>
+          <w:rFonts w:eastAsiaTheme="majorEastAsia" w:cstheme="majorBidi"/>
+          <w:color w:val="3A3A3A" w:themeColor="background2" w:themeShade="40"/>
+          <w:spacing w:val="-10"/>
+          <w:kern w:val="28"/>
+          <w:sz w:val="40"/>
+          <w:szCs w:val="40"/>
+        </w:rPr>
+        <w:t xml:space="preserve"> </w:t>
+      </w:r>
+    </w:p>
+    <w:p>
+      <w:pPr>
+        <w:keepNext/>
+        <w:keepLines/>
+        <w:spacing w:before="360" w:after="80" w:line="240" w:lineRule="auto"/>
+        <w:contextualSpacing/>
+        <w:outlineLvl w:val="0"/>
+        <w:rPr>
+          <w:rFonts w:eastAsiaTheme="majorEastAsia" w:cstheme="majorBidi"/>
+          <w:color w:val="3A3A3A" w:themeColor="background2" w:themeShade="40"/>
+          <w:spacing w:val="-10"/>
+          <w:kern w:val="28"/>
+          <w:sz w:val="40"/>
+          <w:szCs w:val="40"/>
+        </w:rPr>
+      </w:pPr>
+      <w:bookmarkStart w:id="6" w:name="_Toc166668374"/>
+      <w:r>
+        <w:rPr>
+          <w:rFonts w:eastAsiaTheme="majorEastAsia" w:cstheme="majorBidi"/>
+          <w:color w:val="3A3A3A" w:themeColor="background2" w:themeShade="40"/>
+          <w:spacing w:val="-10"/>
+          <w:kern w:val="28"/>
+          <w:sz w:val="40"/>
+          <w:szCs w:val="40"/>
+        </w:rPr>
+        <w:t>Evaluation</w:t>
+      </w:r>
+      <w:bookmarkEnd w:id="6"/>
+      <w:r>
+        <w:rPr>
+          <w:rFonts w:eastAsiaTheme="majorEastAsia" w:cstheme="majorBidi"/>
+          <w:color w:val="3A3A3A" w:themeColor="background2" w:themeShade="40"/>
+          <w:spacing w:val="-10"/>
+          <w:kern w:val="28"/>
+          <w:sz w:val="40"/>
+          <w:szCs w:val="40"/>
+        </w:rPr>
+        <w:t xml:space="preserve"> </w:t>
+      </w:r>
+    </w:p>
+    <w:p>
+      <w:pPr>
+        <w:keepNext/>
+        <w:keepLines/>
+        <w:spacing w:before="360" w:after="80" w:line="240" w:lineRule="auto"/>
+        <w:contextualSpacing/>
+        <w:outlineLvl w:val="0"/>
+        <w:rPr>
+          <w:rFonts w:eastAsiaTheme="majorEastAsia" w:cstheme="majorBidi"/>
+          <w:color w:val="3A3A3A" w:themeColor="background2" w:themeShade="40"/>
+          <w:spacing w:val="-10"/>
+          <w:kern w:val="28"/>
+          <w:sz w:val="40"/>
+          <w:szCs w:val="40"/>
+        </w:rPr>
+      </w:pPr>
+      <w:bookmarkStart w:id="7" w:name="_Toc166668375"/>
+      <w:r>
+        <w:rPr>
+          <w:rFonts w:eastAsiaTheme="majorEastAsia" w:cstheme="majorBidi"/>
+          <w:color w:val="3A3A3A" w:themeColor="background2" w:themeShade="40"/>
+          <w:spacing w:val="-10"/>
+          <w:kern w:val="28"/>
+          <w:sz w:val="40"/>
+          <w:szCs w:val="40"/>
+        </w:rPr>
+        <w:t>Deployment and Conclusions</w:t>
+      </w:r>
+      <w:bookmarkEnd w:id="7"/>
+    </w:p>
+    <w:p>
+      <w:pPr>
+        <w:keepNext/>
+        <w:keepLines/>
+        <w:spacing w:before="360" w:after="80" w:line="240" w:lineRule="auto"/>
+        <w:contextualSpacing/>
+        <w:outlineLvl w:val="0"/>
+        <w:rPr>
+          <w:rFonts w:eastAsiaTheme="majorEastAsia" w:cstheme="majorBidi"/>
+          <w:color w:val="3A3A3A" w:themeColor="background2" w:themeShade="40"/>
+          <w:spacing w:val="-10"/>
+          <w:kern w:val="28"/>
+          <w:sz w:val="40"/>
+          <w:szCs w:val="40"/>
+        </w:rPr>
+      </w:pPr>
     </w:p>
     <w:p/>
     <w:p>
@@ -1654,11 +2913,11 @@
       <w:pPr>
         <w:pStyle w:val="Heading1"/>
       </w:pPr>
-      <w:bookmarkStart w:id="6" w:name="_Toc161588433"/>
+      <w:bookmarkStart w:id="8" w:name="_Toc166668376"/>
       <w:r>
         <w:t>References</w:t>
       </w:r>
-      <w:bookmarkEnd w:id="6"/>
+      <w:bookmarkEnd w:id="8"/>
     </w:p>
     <w:p>
       <w:r>
@@ -1697,7 +2956,7 @@
     <w:p/>
     <w:p/>
     <w:sectPr>
-      <w:footerReference w:type="default" r:id="rId10"/>
+      <w:footerReference w:type="default" r:id="rId13"/>
       <w:pgSz w:w="11906" w:h="16838"/>
       <w:pgMar w:top="1440" w:right="1440" w:bottom="1440" w:left="1440" w:header="708" w:footer="708" w:gutter="0"/>
       <w:pgNumType w:start="1"/>
@@ -2180,6 +3439,297 @@
     </w:lvl>
   </w:abstractNum>
   <w:abstractNum w:abstractNumId="2" w15:restartNumberingAfterBreak="0">
+    <w:nsid w:val="2F5D35D2"/>
+    <w:multiLevelType w:val="hybridMultilevel"/>
+    <w:tmpl w:val="237EE5E0"/>
+    <w:lvl w:ilvl="0" w:tplc="0809000F">
+      <w:start w:val="1"/>
+      <w:numFmt w:val="decimal"/>
+      <w:lvlText w:val="%1."/>
+      <w:lvlJc w:val="left"/>
+      <w:pPr>
+        <w:ind w:left="720" w:hanging="360"/>
+      </w:pPr>
+      <w:rPr>
+        <w:rFonts w:hint="default"/>
+      </w:rPr>
+    </w:lvl>
+    <w:lvl w:ilvl="1" w:tplc="08090019" w:tentative="1">
+      <w:start w:val="1"/>
+      <w:numFmt w:val="lowerLetter"/>
+      <w:lvlText w:val="%2."/>
+      <w:lvlJc w:val="left"/>
+      <w:pPr>
+        <w:ind w:left="1440" w:hanging="360"/>
+      </w:pPr>
+    </w:lvl>
+    <w:lvl w:ilvl="2" w:tplc="0809001B" w:tentative="1">
+      <w:start w:val="1"/>
+      <w:numFmt w:val="lowerRoman"/>
+      <w:lvlText w:val="%3."/>
+      <w:lvlJc w:val="right"/>
+      <w:pPr>
+        <w:ind w:left="2160" w:hanging="180"/>
+      </w:pPr>
+    </w:lvl>
+    <w:lvl w:ilvl="3" w:tplc="0809000F" w:tentative="1">
+      <w:start w:val="1"/>
+      <w:numFmt w:val="decimal"/>
+      <w:lvlText w:val="%4."/>
+      <w:lvlJc w:val="left"/>
+      <w:pPr>
+        <w:ind w:left="2880" w:hanging="360"/>
+      </w:pPr>
+    </w:lvl>
+    <w:lvl w:ilvl="4" w:tplc="08090019" w:tentative="1">
+      <w:start w:val="1"/>
+      <w:numFmt w:val="lowerLetter"/>
+      <w:lvlText w:val="%5."/>
+      <w:lvlJc w:val="left"/>
+      <w:pPr>
+        <w:ind w:left="3600" w:hanging="360"/>
+      </w:pPr>
+    </w:lvl>
+    <w:lvl w:ilvl="5" w:tplc="0809001B" w:tentative="1">
+      <w:start w:val="1"/>
+      <w:numFmt w:val="lowerRoman"/>
+      <w:lvlText w:val="%6."/>
+      <w:lvlJc w:val="right"/>
+      <w:pPr>
+        <w:ind w:left="4320" w:hanging="180"/>
+      </w:pPr>
+    </w:lvl>
+    <w:lvl w:ilvl="6" w:tplc="0809000F" w:tentative="1">
+      <w:start w:val="1"/>
+      <w:numFmt w:val="decimal"/>
+      <w:lvlText w:val="%7."/>
+      <w:lvlJc w:val="left"/>
+      <w:pPr>
+        <w:ind w:left="5040" w:hanging="360"/>
+      </w:pPr>
+    </w:lvl>
+    <w:lvl w:ilvl="7" w:tplc="08090019" w:tentative="1">
+      <w:start w:val="1"/>
+      <w:numFmt w:val="lowerLetter"/>
+      <w:lvlText w:val="%8."/>
+      <w:lvlJc w:val="left"/>
+      <w:pPr>
+        <w:ind w:left="5760" w:hanging="360"/>
+      </w:pPr>
+    </w:lvl>
+    <w:lvl w:ilvl="8" w:tplc="0809001B" w:tentative="1">
+      <w:start w:val="1"/>
+      <w:numFmt w:val="lowerRoman"/>
+      <w:lvlText w:val="%9."/>
+      <w:lvlJc w:val="right"/>
+      <w:pPr>
+        <w:ind w:left="6480" w:hanging="180"/>
+      </w:pPr>
+    </w:lvl>
+  </w:abstractNum>
+  <w:abstractNum w:abstractNumId="3" w15:restartNumberingAfterBreak="0">
+    <w:nsid w:val="4B293B3F"/>
+    <w:multiLevelType w:val="hybridMultilevel"/>
+    <w:tmpl w:val="2DB87B76"/>
+    <w:lvl w:ilvl="0" w:tplc="08090001">
+      <w:start w:val="1"/>
+      <w:numFmt w:val="bullet"/>
+      <w:lvlText w:val=""/>
+      <w:lvlJc w:val="left"/>
+      <w:pPr>
+        <w:ind w:left="720" w:hanging="360"/>
+      </w:pPr>
+      <w:rPr>
+        <w:rFonts w:ascii="Symbol" w:hAnsi="Symbol" w:hint="default"/>
+      </w:rPr>
+    </w:lvl>
+    <w:lvl w:ilvl="1" w:tplc="08090003" w:tentative="1">
+      <w:start w:val="1"/>
+      <w:numFmt w:val="bullet"/>
+      <w:lvlText w:val="o"/>
+      <w:lvlJc w:val="left"/>
+      <w:pPr>
+        <w:ind w:left="1440" w:hanging="360"/>
+      </w:pPr>
+      <w:rPr>
+        <w:rFonts w:ascii="Courier New" w:hAnsi="Courier New" w:cs="Courier New" w:hint="default"/>
+      </w:rPr>
+    </w:lvl>
+    <w:lvl w:ilvl="2" w:tplc="08090005" w:tentative="1">
+      <w:start w:val="1"/>
+      <w:numFmt w:val="bullet"/>
+      <w:lvlText w:val=""/>
+      <w:lvlJc w:val="left"/>
+      <w:pPr>
+        <w:ind w:left="2160" w:hanging="360"/>
+      </w:pPr>
+      <w:rPr>
+        <w:rFonts w:ascii="Wingdings" w:hAnsi="Wingdings" w:hint="default"/>
+      </w:rPr>
+    </w:lvl>
+    <w:lvl w:ilvl="3" w:tplc="08090001" w:tentative="1">
+      <w:start w:val="1"/>
+      <w:numFmt w:val="bullet"/>
+      <w:lvlText w:val=""/>
+      <w:lvlJc w:val="left"/>
+      <w:pPr>
+        <w:ind w:left="2880" w:hanging="360"/>
+      </w:pPr>
+      <w:rPr>
+        <w:rFonts w:ascii="Symbol" w:hAnsi="Symbol" w:hint="default"/>
+      </w:rPr>
+    </w:lvl>
+    <w:lvl w:ilvl="4" w:tplc="08090003" w:tentative="1">
+      <w:start w:val="1"/>
+      <w:numFmt w:val="bullet"/>
+      <w:lvlText w:val="o"/>
+      <w:lvlJc w:val="left"/>
+      <w:pPr>
+        <w:ind w:left="3600" w:hanging="360"/>
+      </w:pPr>
+      <w:rPr>
+        <w:rFonts w:ascii="Courier New" w:hAnsi="Courier New" w:cs="Courier New" w:hint="default"/>
+      </w:rPr>
+    </w:lvl>
+    <w:lvl w:ilvl="5" w:tplc="08090005" w:tentative="1">
+      <w:start w:val="1"/>
+      <w:numFmt w:val="bullet"/>
+      <w:lvlText w:val=""/>
+      <w:lvlJc w:val="left"/>
+      <w:pPr>
+        <w:ind w:left="4320" w:hanging="360"/>
+      </w:pPr>
+      <w:rPr>
+        <w:rFonts w:ascii="Wingdings" w:hAnsi="Wingdings" w:hint="default"/>
+      </w:rPr>
+    </w:lvl>
+    <w:lvl w:ilvl="6" w:tplc="08090001" w:tentative="1">
+      <w:start w:val="1"/>
+      <w:numFmt w:val="bullet"/>
+      <w:lvlText w:val=""/>
+      <w:lvlJc w:val="left"/>
+      <w:pPr>
+        <w:ind w:left="5040" w:hanging="360"/>
+      </w:pPr>
+      <w:rPr>
+        <w:rFonts w:ascii="Symbol" w:hAnsi="Symbol" w:hint="default"/>
+      </w:rPr>
+    </w:lvl>
+    <w:lvl w:ilvl="7" w:tplc="08090003" w:tentative="1">
+      <w:start w:val="1"/>
+      <w:numFmt w:val="bullet"/>
+      <w:lvlText w:val="o"/>
+      <w:lvlJc w:val="left"/>
+      <w:pPr>
+        <w:ind w:left="5760" w:hanging="360"/>
+      </w:pPr>
+      <w:rPr>
+        <w:rFonts w:ascii="Courier New" w:hAnsi="Courier New" w:cs="Courier New" w:hint="default"/>
+      </w:rPr>
+    </w:lvl>
+    <w:lvl w:ilvl="8" w:tplc="08090005" w:tentative="1">
+      <w:start w:val="1"/>
+      <w:numFmt w:val="bullet"/>
+      <w:lvlText w:val=""/>
+      <w:lvlJc w:val="left"/>
+      <w:pPr>
+        <w:ind w:left="6480" w:hanging="360"/>
+      </w:pPr>
+      <w:rPr>
+        <w:rFonts w:ascii="Wingdings" w:hAnsi="Wingdings" w:hint="default"/>
+      </w:rPr>
+    </w:lvl>
+  </w:abstractNum>
+  <w:abstractNum w:abstractNumId="4" w15:restartNumberingAfterBreak="0">
+    <w:nsid w:val="51074F1A"/>
+    <w:multiLevelType w:val="hybridMultilevel"/>
+    <w:tmpl w:val="031EFE6E"/>
+    <w:lvl w:ilvl="0" w:tplc="392A5114">
+      <w:start w:val="1"/>
+      <w:numFmt w:val="decimal"/>
+      <w:lvlText w:val="%1."/>
+      <w:lvlJc w:val="left"/>
+      <w:pPr>
+        <w:ind w:left="1080" w:hanging="720"/>
+      </w:pPr>
+      <w:rPr>
+        <w:rFonts w:hint="default"/>
+      </w:rPr>
+    </w:lvl>
+    <w:lvl w:ilvl="1" w:tplc="08090019" w:tentative="1">
+      <w:start w:val="1"/>
+      <w:numFmt w:val="lowerLetter"/>
+      <w:lvlText w:val="%2."/>
+      <w:lvlJc w:val="left"/>
+      <w:pPr>
+        <w:ind w:left="1440" w:hanging="360"/>
+      </w:pPr>
+    </w:lvl>
+    <w:lvl w:ilvl="2" w:tplc="0809001B" w:tentative="1">
+      <w:start w:val="1"/>
+      <w:numFmt w:val="lowerRoman"/>
+      <w:lvlText w:val="%3."/>
+      <w:lvlJc w:val="right"/>
+      <w:pPr>
+        <w:ind w:left="2160" w:hanging="180"/>
+      </w:pPr>
+    </w:lvl>
+    <w:lvl w:ilvl="3" w:tplc="0809000F" w:tentative="1">
+      <w:start w:val="1"/>
+      <w:numFmt w:val="decimal"/>
+      <w:lvlText w:val="%4."/>
+      <w:lvlJc w:val="left"/>
+      <w:pPr>
+        <w:ind w:left="2880" w:hanging="360"/>
+      </w:pPr>
+    </w:lvl>
+    <w:lvl w:ilvl="4" w:tplc="08090019" w:tentative="1">
+      <w:start w:val="1"/>
+      <w:numFmt w:val="lowerLetter"/>
+      <w:lvlText w:val="%5."/>
+      <w:lvlJc w:val="left"/>
+      <w:pPr>
+        <w:ind w:left="3600" w:hanging="360"/>
+      </w:pPr>
+    </w:lvl>
+    <w:lvl w:ilvl="5" w:tplc="0809001B" w:tentative="1">
+      <w:start w:val="1"/>
+      <w:numFmt w:val="lowerRoman"/>
+      <w:lvlText w:val="%6."/>
+      <w:lvlJc w:val="right"/>
+      <w:pPr>
+        <w:ind w:left="4320" w:hanging="180"/>
+      </w:pPr>
+    </w:lvl>
+    <w:lvl w:ilvl="6" w:tplc="0809000F" w:tentative="1">
+      <w:start w:val="1"/>
+      <w:numFmt w:val="decimal"/>
+      <w:lvlText w:val="%7."/>
+      <w:lvlJc w:val="left"/>
+      <w:pPr>
+        <w:ind w:left="5040" w:hanging="360"/>
+      </w:pPr>
+    </w:lvl>
+    <w:lvl w:ilvl="7" w:tplc="08090019" w:tentative="1">
+      <w:start w:val="1"/>
+      <w:numFmt w:val="lowerLetter"/>
+      <w:lvlText w:val="%8."/>
+      <w:lvlJc w:val="left"/>
+      <w:pPr>
+        <w:ind w:left="5760" w:hanging="360"/>
+      </w:pPr>
+    </w:lvl>
+    <w:lvl w:ilvl="8" w:tplc="0809001B" w:tentative="1">
+      <w:start w:val="1"/>
+      <w:numFmt w:val="lowerRoman"/>
+      <w:lvlText w:val="%9."/>
+      <w:lvlJc w:val="right"/>
+      <w:pPr>
+        <w:ind w:left="6480" w:hanging="180"/>
+      </w:pPr>
+    </w:lvl>
+  </w:abstractNum>
+  <w:abstractNum w:abstractNumId="5" w15:restartNumberingAfterBreak="0">
     <w:nsid w:val="76846C18"/>
     <w:multiLevelType w:val="hybridMultilevel"/>
     <w:tmpl w:val="B6660B4E"/>
@@ -2269,13 +3819,52 @@
     </w:lvl>
   </w:abstractNum>
   <w:num w:numId="1" w16cid:durableId="2086561053">
-    <w:abstractNumId w:val="2"/>
+    <w:abstractNumId w:val="5"/>
   </w:num>
   <w:num w:numId="2" w16cid:durableId="561259075">
     <w:abstractNumId w:val="1"/>
   </w:num>
   <w:num w:numId="3" w16cid:durableId="270359176">
     <w:abstractNumId w:val="0"/>
+  </w:num>
+  <w:num w:numId="4" w16cid:durableId="108163701">
+    <w:abstractNumId w:val="3"/>
+  </w:num>
+  <w:num w:numId="5" w16cid:durableId="1896551235">
+    <w:abstractNumId w:val="4"/>
+  </w:num>
+  <w:num w:numId="6" w16cid:durableId="140511381">
+    <w:abstractNumId w:val="5"/>
+    <w:lvlOverride w:ilvl="0">
+      <w:startOverride w:val="1"/>
+    </w:lvlOverride>
+    <w:lvlOverride w:ilvl="1">
+      <w:startOverride w:val="1"/>
+    </w:lvlOverride>
+    <w:lvlOverride w:ilvl="2">
+      <w:startOverride w:val="1"/>
+    </w:lvlOverride>
+    <w:lvlOverride w:ilvl="3">
+      <w:startOverride w:val="1"/>
+    </w:lvlOverride>
+    <w:lvlOverride w:ilvl="4">
+      <w:startOverride w:val="1"/>
+    </w:lvlOverride>
+    <w:lvlOverride w:ilvl="5">
+      <w:startOverride w:val="1"/>
+    </w:lvlOverride>
+    <w:lvlOverride w:ilvl="6">
+      <w:startOverride w:val="1"/>
+    </w:lvlOverride>
+    <w:lvlOverride w:ilvl="7">
+      <w:startOverride w:val="1"/>
+    </w:lvlOverride>
+    <w:lvlOverride w:ilvl="8">
+      <w:startOverride w:val="1"/>
+    </w:lvlOverride>
+  </w:num>
+  <w:num w:numId="7" w16cid:durableId="1842157159">
+    <w:abstractNumId w:val="2"/>
   </w:num>
 </w:numbering>
 </file>
@@ -2680,7 +4269,7 @@
   <w:style w:type="paragraph" w:default="1" w:styleId="Normal">
     <w:name w:val="Normal"/>
     <w:qFormat/>
-    <w:rsid w:val="00446283"/>
+    <w:rsid w:val="00016CE2"/>
     <w:rPr>
       <w:rFonts w:ascii="Calibri" w:hAnsi="Calibri"/>
     </w:rPr>

</xml_diff>

<commit_message>
Worked on remainder of the report
</commit_message>
<xml_diff>
--- a/Capstone Project-CA2-REPORT-Rodney-Wardle-SBS23057.docx
+++ b/Capstone Project-CA2-REPORT-Rodney-Wardle-SBS23057.docx
@@ -1106,7 +1106,7 @@
                 <w:noProof/>
                 <w:webHidden/>
               </w:rPr>
-              <w:t>1</w:t>
+              <w:t>2</w:t>
             </w:r>
             <w:r>
               <w:rPr>
@@ -1181,7 +1181,7 @@
                 <w:noProof/>
                 <w:webHidden/>
               </w:rPr>
-              <w:t>1</w:t>
+              <w:t>3</w:t>
             </w:r>
             <w:r>
               <w:rPr>
@@ -1256,7 +1256,7 @@
                 <w:noProof/>
                 <w:webHidden/>
               </w:rPr>
-              <w:t>1</w:t>
+              <w:t>3</w:t>
             </w:r>
             <w:r>
               <w:rPr>
@@ -1331,7 +1331,7 @@
                 <w:noProof/>
                 <w:webHidden/>
               </w:rPr>
-              <w:t>1</w:t>
+              <w:t>3</w:t>
             </w:r>
             <w:r>
               <w:rPr>
@@ -1406,7 +1406,7 @@
                 <w:noProof/>
                 <w:webHidden/>
               </w:rPr>
-              <w:t>1</w:t>
+              <w:t>3</w:t>
             </w:r>
             <w:r>
               <w:rPr>
@@ -1478,7 +1478,7 @@
                 <w:noProof/>
                 <w:webHidden/>
               </w:rPr>
-              <w:t>2</w:t>
+              <w:t>4</w:t>
             </w:r>
             <w:r>
               <w:rPr>
@@ -1748,12 +1748,27 @@
     </w:p>
     <w:p>
       <w:r>
-        <w:t xml:space="preserve">This capstone project is going to span two semesters and by the end all the objectives listed below will have been examined. </w:t>
-      </w:r>
-    </w:p>
-    <w:p>
-      <w:r>
-        <w:t xml:space="preserve">To start the project off I plan on examining one of these objectives. </w:t>
+        <w:t xml:space="preserve">This capstone project is going to span two semesters and by the end all the objectives listed </w:t>
+      </w:r>
+      <w:r>
+        <w:t>above</w:t>
+      </w:r>
+      <w:r>
+        <w:t xml:space="preserve"> will have been examined. </w:t>
+      </w:r>
+    </w:p>
+    <w:p>
+      <w:r>
+        <w:t xml:space="preserve">To start the project off I plan on examining one of these </w:t>
+      </w:r>
+      <w:r>
+        <w:t xml:space="preserve">main </w:t>
+      </w:r>
+      <w:r>
+        <w:t>objectives</w:t>
+      </w:r>
+      <w:r>
+        <w:t xml:space="preserve"> from the original proposal.</w:t>
       </w:r>
     </w:p>
     <w:p>
@@ -1786,6 +1801,9 @@
       <w:r>
         <w:t xml:space="preserve"> looking first at the total number of asylum application around Europe over the past five years and make predictions for future years. In the next semester I plan on comparing this to the number of applications globally </w:t>
       </w:r>
+      <w:r>
+        <w:t xml:space="preserve">and form educated comparisons. </w:t>
+      </w:r>
     </w:p>
     <w:p>
       <w:r>
@@ -1836,19 +1854,7 @@
           <w:szCs w:val="40"/>
         </w:rPr>
         <w:lastRenderedPageBreak/>
-        <w:t>Data Understanding</w:t>
-      </w:r>
-      <w:bookmarkEnd w:id="2"/>
-      <w:r>
-        <w:rPr>
-          <w:rFonts w:eastAsiaTheme="majorEastAsia" w:cstheme="majorBidi"/>
-          <w:color w:val="3A3A3A" w:themeColor="background2" w:themeShade="40"/>
-          <w:spacing w:val="-10"/>
-          <w:kern w:val="28"/>
-          <w:sz w:val="40"/>
-          <w:szCs w:val="40"/>
-        </w:rPr>
-        <w:t xml:space="preserve"> </w:t>
+        <w:t xml:space="preserve">Business Understanding </w:t>
       </w:r>
     </w:p>
     <w:p>
@@ -1858,6 +1864,14 @@
         <w:spacing w:before="360" w:after="80" w:line="240" w:lineRule="auto"/>
         <w:contextualSpacing/>
         <w:outlineLvl w:val="0"/>
+        <w:rPr>
+          <w:rFonts w:eastAsiaTheme="majorEastAsia" w:cstheme="majorBidi"/>
+          <w:color w:val="3A3A3A" w:themeColor="background2" w:themeShade="40"/>
+          <w:spacing w:val="-10"/>
+          <w:kern w:val="28"/>
+          <w:sz w:val="40"/>
+          <w:szCs w:val="40"/>
+        </w:rPr>
       </w:pPr>
     </w:p>
     <w:p>
@@ -1867,17 +1881,37 @@
         <w:spacing w:before="360" w:after="80" w:line="240" w:lineRule="auto"/>
         <w:contextualSpacing/>
         <w:outlineLvl w:val="0"/>
-      </w:pPr>
-      <w:r>
-        <w:t xml:space="preserve">In this particular stage of CRISP </w:t>
-      </w:r>
-      <w:proofErr w:type="gramStart"/>
-      <w:r>
-        <w:t>DM</w:t>
-      </w:r>
-      <w:proofErr w:type="gramEnd"/>
-      <w:r>
-        <w:t xml:space="preserve"> we need to try and understand the data in front of us from the very start as the understanding of this data is imperative to processing the data as needed, creating a machine learning algorithm for the said data</w:t>
+        <w:rPr>
+          <w:rFonts w:eastAsiaTheme="majorEastAsia" w:cstheme="majorBidi"/>
+          <w:color w:val="3A3A3A" w:themeColor="background2" w:themeShade="40"/>
+          <w:spacing w:val="-10"/>
+          <w:kern w:val="28"/>
+          <w:sz w:val="40"/>
+          <w:szCs w:val="40"/>
+        </w:rPr>
+      </w:pPr>
+      <w:r>
+        <w:rPr>
+          <w:rFonts w:eastAsiaTheme="majorEastAsia" w:cstheme="majorBidi"/>
+          <w:color w:val="3A3A3A" w:themeColor="background2" w:themeShade="40"/>
+          <w:spacing w:val="-10"/>
+          <w:kern w:val="28"/>
+          <w:sz w:val="40"/>
+          <w:szCs w:val="40"/>
+        </w:rPr>
+        <w:t>Data Understanding</w:t>
+      </w:r>
+      <w:bookmarkEnd w:id="2"/>
+      <w:r>
+        <w:rPr>
+          <w:rFonts w:eastAsiaTheme="majorEastAsia" w:cstheme="majorBidi"/>
+          <w:color w:val="3A3A3A" w:themeColor="background2" w:themeShade="40"/>
+          <w:spacing w:val="-10"/>
+          <w:kern w:val="28"/>
+          <w:sz w:val="40"/>
+          <w:szCs w:val="40"/>
+        </w:rPr>
+        <w:t xml:space="preserve"> </w:t>
       </w:r>
     </w:p>
     <w:p>
@@ -1898,7 +1932,15 @@
         <w:outlineLvl w:val="0"/>
       </w:pPr>
       <w:r>
-        <w:t xml:space="preserve">This data has come from the official UN website data finder. The data is regarding asylum seeker application around the EU but specifically between the years 2018-2023 which is 5 years all together. </w:t>
+        <w:t xml:space="preserve">In this particular stage of CRISP </w:t>
+      </w:r>
+      <w:proofErr w:type="gramStart"/>
+      <w:r>
+        <w:t>DM</w:t>
+      </w:r>
+      <w:proofErr w:type="gramEnd"/>
+      <w:r>
+        <w:t xml:space="preserve"> we need to try and understand the data in front of us from the very start as the understanding of this data is imperative to processing the data as needed, creating a machine learning algorithm for the said data</w:t>
       </w:r>
     </w:p>
     <w:p>
@@ -1919,18 +1961,7 @@
         <w:outlineLvl w:val="0"/>
       </w:pPr>
       <w:r>
-        <w:t xml:space="preserve">By using </w:t>
-      </w:r>
-      <w:proofErr w:type="gramStart"/>
-      <w:r>
-        <w:t>the  .</w:t>
-      </w:r>
-      <w:proofErr w:type="gramEnd"/>
-      <w:r>
-        <w:t>head() we can see the first few rows of the data so we can get a introduction to the dataset and try and understand it more. We can see that there are 10 columns which equates to 10 features</w:t>
-      </w:r>
-      <w:r>
-        <w:t>.</w:t>
+        <w:t xml:space="preserve">This data has come from the official UN website data finder. The data is regarding asylum seeker application around the EU but specifically between the years 2018-2023 which is 5 years all together. </w:t>
       </w:r>
     </w:p>
     <w:p>
@@ -1951,13 +1982,92 @@
         <w:outlineLvl w:val="0"/>
       </w:pPr>
       <w:r>
+        <w:t xml:space="preserve">The UN data finder website provides a data dictionary. This is a comprehensive dictionary. </w:t>
+      </w:r>
+    </w:p>
+    <w:p>
+      <w:pPr>
+        <w:keepNext/>
+        <w:keepLines/>
+        <w:spacing w:before="360" w:after="80" w:line="240" w:lineRule="auto"/>
+        <w:contextualSpacing/>
+        <w:outlineLvl w:val="0"/>
+      </w:pPr>
+    </w:p>
+    <w:p>
+      <w:pPr>
+        <w:keepNext/>
+        <w:keepLines/>
+        <w:spacing w:before="360" w:after="80" w:line="240" w:lineRule="auto"/>
+        <w:contextualSpacing/>
+        <w:outlineLvl w:val="0"/>
+      </w:pPr>
+      <w:hyperlink r:id="rId10" w:history="1">
+        <w:r>
+          <w:rPr>
+            <w:rStyle w:val="Hyperlink"/>
+          </w:rPr>
+          <w:t>unhcr.org/refugee-statistics/methodology/data-content/</w:t>
+        </w:r>
+      </w:hyperlink>
+    </w:p>
+    <w:p>
+      <w:pPr>
+        <w:keepNext/>
+        <w:keepLines/>
+        <w:spacing w:before="360" w:after="80" w:line="240" w:lineRule="auto"/>
+        <w:contextualSpacing/>
+        <w:outlineLvl w:val="0"/>
+      </w:pPr>
+    </w:p>
+    <w:p>
+      <w:pPr>
+        <w:keepNext/>
+        <w:keepLines/>
+        <w:spacing w:before="360" w:after="80" w:line="240" w:lineRule="auto"/>
+        <w:contextualSpacing/>
+        <w:outlineLvl w:val="0"/>
+      </w:pPr>
+      <w:r>
+        <w:t xml:space="preserve">By using </w:t>
+      </w:r>
+      <w:proofErr w:type="gramStart"/>
+      <w:r>
+        <w:t>the  .</w:t>
+      </w:r>
+      <w:proofErr w:type="gramEnd"/>
+      <w:r>
+        <w:t>head() we can see the first few rows of the data so we can get a introduction to the dataset and try and understand it more. We can see that there are 10 columns which equates to 10 features</w:t>
+      </w:r>
+      <w:r>
+        <w:t>.</w:t>
+      </w:r>
+    </w:p>
+    <w:p>
+      <w:pPr>
+        <w:keepNext/>
+        <w:keepLines/>
+        <w:spacing w:before="360" w:after="80" w:line="240" w:lineRule="auto"/>
+        <w:contextualSpacing/>
+        <w:outlineLvl w:val="0"/>
+      </w:pPr>
+    </w:p>
+    <w:p>
+      <w:pPr>
+        <w:keepNext/>
+        <w:keepLines/>
+        <w:spacing w:before="360" w:after="80" w:line="240" w:lineRule="auto"/>
+        <w:contextualSpacing/>
+        <w:outlineLvl w:val="0"/>
+      </w:pPr>
+      <w:r>
         <w:rPr>
           <w:noProof/>
         </w:rPr>
         <w:drawing>
-          <wp:inline distT="0" distB="0" distL="0" distR="0" wp14:anchorId="20202644" wp14:editId="2154EAFB">
-            <wp:extent cx="5731510" cy="1443355"/>
-            <wp:effectExtent l="0" t="0" r="2540" b="4445"/>
+          <wp:inline distT="0" distB="0" distL="0" distR="0" wp14:anchorId="20202644" wp14:editId="1E9A7AE3">
+            <wp:extent cx="5731510" cy="1538357"/>
+            <wp:effectExtent l="0" t="0" r="2540" b="5080"/>
             <wp:docPr id="420724916" name="Picture 2" descr="A screenshot of a computer"/>
             <wp:cNvGraphicFramePr>
               <a:graphicFrameLocks xmlns:a="http://schemas.openxmlformats.org/drawingml/2006/main" noChangeAspect="1"/>
@@ -1970,7 +2080,7 @@
                     <pic:cNvPicPr/>
                   </pic:nvPicPr>
                   <pic:blipFill>
-                    <a:blip r:embed="rId10">
+                    <a:blip r:embed="rId11">
                       <a:extLst>
                         <a:ext uri="{28A0092B-C50C-407E-A947-70E740481C1C}">
                           <a14:useLocalDpi xmlns:a14="http://schemas.microsoft.com/office/drawing/2010/main" val="0"/>
@@ -1984,7 +2094,7 @@
                   <pic:spPr>
                     <a:xfrm>
                       <a:off x="0" y="0"/>
-                      <a:ext cx="5731510" cy="1443355"/>
+                      <a:ext cx="5732952" cy="1538744"/>
                     </a:xfrm>
                     <a:prstGeom prst="rect">
                       <a:avLst/>
@@ -2115,16 +2225,45 @@
           <w:spacing w:val="-10"/>
           <w:kern w:val="28"/>
         </w:rPr>
-        <w:t xml:space="preserve">We can see that we have 1 numerical value as an integer and 9 objects which are categorical data.  Due to this dataset having so many categorical value features and to make it as </w:t>
-      </w:r>
-      <w:r>
-        <w:rPr>
-          <w:rFonts w:eastAsiaTheme="majorEastAsia" w:cstheme="majorBidi"/>
-          <w:color w:val="3A3A3A" w:themeColor="background2" w:themeShade="40"/>
-          <w:spacing w:val="-10"/>
-          <w:kern w:val="28"/>
-        </w:rPr>
-        <w:t xml:space="preserve">understandable as I am going to keep these values as is and use specific machine learning models for datasets that have so much categorical data. Most machine learning algorithms require the data be encoded to numerical values as computers only deal with numerical values so there will be specific models for when we got categorical data. </w:t>
+        <w:t xml:space="preserve">We can see that we have 1 numerical value as an integer and 9 objects which are categorical data.  Due to this dataset having so many categorical </w:t>
+      </w:r>
+      <w:proofErr w:type="gramStart"/>
+      <w:r>
+        <w:rPr>
+          <w:rFonts w:eastAsiaTheme="majorEastAsia" w:cstheme="majorBidi"/>
+          <w:color w:val="3A3A3A" w:themeColor="background2" w:themeShade="40"/>
+          <w:spacing w:val="-10"/>
+          <w:kern w:val="28"/>
+        </w:rPr>
+        <w:t>value</w:t>
+      </w:r>
+      <w:proofErr w:type="gramEnd"/>
+      <w:r>
+        <w:rPr>
+          <w:rFonts w:eastAsiaTheme="majorEastAsia" w:cstheme="majorBidi"/>
+          <w:color w:val="3A3A3A" w:themeColor="background2" w:themeShade="40"/>
+          <w:spacing w:val="-10"/>
+          <w:kern w:val="28"/>
+        </w:rPr>
+        <w:t xml:space="preserve"> features </w:t>
+      </w:r>
+      <w:r>
+        <w:rPr>
+          <w:rFonts w:eastAsiaTheme="majorEastAsia" w:cstheme="majorBidi"/>
+          <w:color w:val="3A3A3A" w:themeColor="background2" w:themeShade="40"/>
+          <w:spacing w:val="-10"/>
+          <w:kern w:val="28"/>
+        </w:rPr>
+        <w:t>I am going to use Label Encoder.</w:t>
+      </w:r>
+      <w:r>
+        <w:rPr>
+          <w:rFonts w:eastAsiaTheme="majorEastAsia" w:cstheme="majorBidi"/>
+          <w:color w:val="3A3A3A" w:themeColor="background2" w:themeShade="40"/>
+          <w:spacing w:val="-10"/>
+          <w:kern w:val="28"/>
+        </w:rPr>
+        <w:t xml:space="preserve"> </w:t>
       </w:r>
     </w:p>
     <w:p>
@@ -2180,7 +2319,7 @@
                     <pic:cNvPicPr/>
                   </pic:nvPicPr>
                   <pic:blipFill>
-                    <a:blip r:embed="rId11">
+                    <a:blip r:embed="rId12">
                       <a:extLst>
                         <a:ext uri="{28A0092B-C50C-407E-A947-70E740481C1C}">
                           <a14:useLocalDpi xmlns:a14="http://schemas.microsoft.com/office/drawing/2010/main" val="0"/>
@@ -2298,105 +2437,15 @@
         <w:contextualSpacing/>
         <w:outlineLvl w:val="0"/>
         <w:rPr>
-          <w:rFonts w:eastAsiaTheme="majorEastAsia" w:cstheme="majorBidi"/>
-          <w:color w:val="3A3A3A" w:themeColor="background2" w:themeShade="40"/>
-          <w:spacing w:val="-10"/>
-          <w:kern w:val="28"/>
-        </w:rPr>
-      </w:pPr>
-    </w:p>
-    <w:p>
-      <w:pPr>
-        <w:keepNext/>
-        <w:keepLines/>
-        <w:spacing w:before="360" w:after="80" w:line="240" w:lineRule="auto"/>
-        <w:contextualSpacing/>
-        <w:outlineLvl w:val="0"/>
-        <w:rPr>
-          <w:rFonts w:eastAsiaTheme="majorEastAsia" w:cstheme="majorBidi"/>
-          <w:color w:val="3A3A3A" w:themeColor="background2" w:themeShade="40"/>
-          <w:spacing w:val="-10"/>
-          <w:kern w:val="28"/>
-        </w:rPr>
-      </w:pPr>
-    </w:p>
-    <w:p>
-      <w:pPr>
-        <w:keepNext/>
-        <w:keepLines/>
-        <w:spacing w:before="360" w:after="80" w:line="240" w:lineRule="auto"/>
-        <w:contextualSpacing/>
-        <w:outlineLvl w:val="0"/>
-        <w:rPr>
-          <w:rFonts w:eastAsiaTheme="majorEastAsia" w:cstheme="majorBidi"/>
-          <w:color w:val="3A3A3A" w:themeColor="background2" w:themeShade="40"/>
-          <w:spacing w:val="-10"/>
-          <w:kern w:val="28"/>
-        </w:rPr>
-      </w:pPr>
-    </w:p>
-    <w:p>
-      <w:pPr>
-        <w:keepNext/>
-        <w:keepLines/>
-        <w:spacing w:before="360" w:after="80" w:line="240" w:lineRule="auto"/>
-        <w:contextualSpacing/>
-        <w:outlineLvl w:val="0"/>
-        <w:rPr>
-          <w:rFonts w:eastAsiaTheme="majorEastAsia" w:cstheme="majorBidi"/>
-          <w:color w:val="3A3A3A" w:themeColor="background2" w:themeShade="40"/>
-          <w:spacing w:val="-10"/>
-          <w:kern w:val="28"/>
-        </w:rPr>
-      </w:pPr>
-    </w:p>
-    <w:p>
-      <w:pPr>
-        <w:keepNext/>
-        <w:keepLines/>
-        <w:spacing w:before="360" w:after="80" w:line="240" w:lineRule="auto"/>
-        <w:contextualSpacing/>
-        <w:outlineLvl w:val="0"/>
-        <w:rPr>
-          <w:rFonts w:eastAsiaTheme="majorEastAsia" w:cstheme="majorBidi"/>
-          <w:color w:val="3A3A3A" w:themeColor="background2" w:themeShade="40"/>
-          <w:spacing w:val="-10"/>
-          <w:kern w:val="28"/>
-        </w:rPr>
-      </w:pPr>
-    </w:p>
-    <w:p>
-      <w:pPr>
-        <w:keepNext/>
-        <w:keepLines/>
-        <w:spacing w:before="360" w:after="80" w:line="240" w:lineRule="auto"/>
-        <w:contextualSpacing/>
-        <w:outlineLvl w:val="0"/>
-        <w:rPr>
-          <w:rFonts w:eastAsiaTheme="majorEastAsia" w:cstheme="majorBidi"/>
-          <w:color w:val="3A3A3A" w:themeColor="background2" w:themeShade="40"/>
-          <w:spacing w:val="-10"/>
-          <w:kern w:val="28"/>
-        </w:rPr>
-      </w:pPr>
-    </w:p>
-    <w:p>
-      <w:pPr>
-        <w:keepNext/>
-        <w:keepLines/>
-        <w:spacing w:before="360" w:after="80" w:line="240" w:lineRule="auto"/>
-        <w:contextualSpacing/>
-        <w:outlineLvl w:val="0"/>
-        <w:rPr>
-          <w:rFonts w:eastAsiaTheme="majorEastAsia" w:cstheme="majorBidi"/>
-          <w:color w:val="3A3A3A" w:themeColor="background2" w:themeShade="40"/>
-          <w:spacing w:val="-10"/>
-          <w:kern w:val="28"/>
-        </w:rPr>
-      </w:pPr>
-      <w:r>
-        <w:rPr>
-          <w:rFonts w:eastAsiaTheme="majorEastAsia" w:cstheme="majorBidi"/>
+          <w:rFonts w:eastAsiaTheme="majorEastAsia" w:cs="Calibri"/>
+          <w:color w:val="3A3A3A" w:themeColor="background2" w:themeShade="40"/>
+          <w:spacing w:val="-10"/>
+          <w:kern w:val="28"/>
+        </w:rPr>
+      </w:pPr>
+      <w:r>
+        <w:rPr>
+          <w:rFonts w:eastAsiaTheme="majorEastAsia" w:cs="Calibri"/>
           <w:color w:val="3A3A3A" w:themeColor="background2" w:themeShade="40"/>
           <w:spacing w:val="-10"/>
           <w:kern w:val="28"/>
@@ -2406,7 +2455,7 @@
       <w:proofErr w:type="gramStart"/>
       <w:r>
         <w:rPr>
-          <w:rFonts w:eastAsiaTheme="majorEastAsia" w:cstheme="majorBidi"/>
+          <w:rFonts w:eastAsiaTheme="majorEastAsia" w:cs="Calibri"/>
           <w:color w:val="3A3A3A" w:themeColor="background2" w:themeShade="40"/>
           <w:spacing w:val="-10"/>
           <w:kern w:val="28"/>
@@ -2416,7 +2465,7 @@
       <w:proofErr w:type="gramEnd"/>
       <w:r>
         <w:rPr>
-          <w:rFonts w:eastAsiaTheme="majorEastAsia" w:cstheme="majorBidi"/>
+          <w:rFonts w:eastAsiaTheme="majorEastAsia" w:cs="Calibri"/>
           <w:color w:val="3A3A3A" w:themeColor="background2" w:themeShade="40"/>
           <w:spacing w:val="-10"/>
           <w:kern w:val="28"/>
@@ -2477,7 +2526,7 @@
                     <pic:cNvPicPr/>
                   </pic:nvPicPr>
                   <pic:blipFill>
-                    <a:blip r:embed="rId12">
+                    <a:blip r:embed="rId13">
                       <a:extLst>
                         <a:ext uri="{28A0092B-C50C-407E-A947-70E740481C1C}">
                           <a14:useLocalDpi xmlns:a14="http://schemas.microsoft.com/office/drawing/2010/main" val="0"/>
@@ -2512,8 +2561,8 @@
         </w:rPr>
         <w:t xml:space="preserve">  </w:t>
       </w:r>
-      <w:bookmarkStart w:id="3" w:name="_Hlk161498577"/>
-      <w:bookmarkStart w:id="4" w:name="_Toc166668372"/>
+      <w:bookmarkStart w:id="3" w:name="_Toc166668372"/>
+      <w:bookmarkStart w:id="4" w:name="_Hlk161498577"/>
     </w:p>
     <w:p>
       <w:pPr>
@@ -2541,7 +2590,29 @@
           <w:sz w:val="20"/>
           <w:szCs w:val="20"/>
         </w:rPr>
-        <w:t>Figure 3. describe function to get the descriptive statistics on the given dataset.</w:t>
+        <w:t xml:space="preserve">Figure 3. </w:t>
+      </w:r>
+      <w:r>
+        <w:rPr>
+          <w:rFonts w:eastAsiaTheme="majorEastAsia" w:cstheme="majorBidi"/>
+          <w:color w:val="3A3A3A" w:themeColor="background2" w:themeShade="40"/>
+          <w:spacing w:val="-10"/>
+          <w:kern w:val="28"/>
+          <w:sz w:val="20"/>
+          <w:szCs w:val="20"/>
+        </w:rPr>
+        <w:t>D</w:t>
+      </w:r>
+      <w:r>
+        <w:rPr>
+          <w:rFonts w:eastAsiaTheme="majorEastAsia" w:cstheme="majorBidi"/>
+          <w:color w:val="3A3A3A" w:themeColor="background2" w:themeShade="40"/>
+          <w:spacing w:val="-10"/>
+          <w:kern w:val="28"/>
+          <w:sz w:val="20"/>
+          <w:szCs w:val="20"/>
+        </w:rPr>
+        <w:t>escribe function to get the descriptive statistics on the given dataset.</w:t>
       </w:r>
     </w:p>
     <w:p>
@@ -2644,6 +2715,8 @@
           <w:color w:val="3A3A3A" w:themeColor="background2" w:themeShade="40"/>
           <w:spacing w:val="-10"/>
           <w:kern w:val="28"/>
+          <w:sz w:val="20"/>
+          <w:szCs w:val="20"/>
         </w:rPr>
       </w:pPr>
     </w:p>
@@ -2659,25 +2732,62 @@
           <w:color w:val="3A3A3A" w:themeColor="background2" w:themeShade="40"/>
           <w:spacing w:val="-10"/>
           <w:kern w:val="28"/>
-        </w:rPr>
-      </w:pPr>
-    </w:p>
-    <w:p>
-      <w:pPr>
-        <w:keepNext/>
-        <w:keepLines/>
-        <w:spacing w:before="360" w:after="80" w:line="240" w:lineRule="auto"/>
-        <w:contextualSpacing/>
-        <w:outlineLvl w:val="0"/>
-        <w:rPr>
-          <w:rFonts w:eastAsiaTheme="majorEastAsia" w:cstheme="majorBidi"/>
-          <w:color w:val="3A3A3A" w:themeColor="background2" w:themeShade="40"/>
-          <w:spacing w:val="-10"/>
-          <w:kern w:val="28"/>
           <w:sz w:val="20"/>
           <w:szCs w:val="20"/>
         </w:rPr>
       </w:pPr>
+      <w:r>
+        <w:rPr>
+          <w:rFonts w:eastAsiaTheme="majorEastAsia" w:cstheme="majorBidi"/>
+          <w:noProof/>
+          <w:color w:val="3A3A3A" w:themeColor="background2" w:themeShade="40"/>
+          <w:spacing w:val="-10"/>
+          <w:kern w:val="28"/>
+          <w:sz w:val="20"/>
+          <w:szCs w:val="20"/>
+        </w:rPr>
+        <w:drawing>
+          <wp:inline distT="0" distB="0" distL="0" distR="0" wp14:anchorId="3F2A2E2B" wp14:editId="5307253C">
+            <wp:extent cx="5591175" cy="4200525"/>
+            <wp:effectExtent l="0" t="0" r="9525" b="9525"/>
+            <wp:docPr id="1431993073" name="Picture 3" descr="A blue bar graph with numbers&#10;&#10;Description automatically generated"/>
+            <wp:cNvGraphicFramePr>
+              <a:graphicFrameLocks xmlns:a="http://schemas.openxmlformats.org/drawingml/2006/main" noChangeAspect="1"/>
+            </wp:cNvGraphicFramePr>
+            <a:graphic xmlns:a="http://schemas.openxmlformats.org/drawingml/2006/main">
+              <a:graphicData uri="http://schemas.openxmlformats.org/drawingml/2006/picture">
+                <pic:pic xmlns:pic="http://schemas.openxmlformats.org/drawingml/2006/picture">
+                  <pic:nvPicPr>
+                    <pic:cNvPr id="1431993073" name="Picture 3" descr="A blue bar graph with numbers&#10;&#10;Description automatically generated"/>
+                    <pic:cNvPicPr/>
+                  </pic:nvPicPr>
+                  <pic:blipFill>
+                    <a:blip r:embed="rId14">
+                      <a:extLst>
+                        <a:ext uri="{28A0092B-C50C-407E-A947-70E740481C1C}">
+                          <a14:useLocalDpi xmlns:a14="http://schemas.microsoft.com/office/drawing/2010/main" val="0"/>
+                        </a:ext>
+                      </a:extLst>
+                    </a:blip>
+                    <a:stretch>
+                      <a:fillRect/>
+                    </a:stretch>
+                  </pic:blipFill>
+                  <pic:spPr>
+                    <a:xfrm>
+                      <a:off x="0" y="0"/>
+                      <a:ext cx="5591958" cy="4201113"/>
+                    </a:xfrm>
+                    <a:prstGeom prst="rect">
+                      <a:avLst/>
+                    </a:prstGeom>
+                  </pic:spPr>
+                </pic:pic>
+              </a:graphicData>
+            </a:graphic>
+          </wp:inline>
+        </w:drawing>
+      </w:r>
     </w:p>
     <w:p>
       <w:pPr>
@@ -2696,6 +2806,17 @@
           <w:szCs w:val="20"/>
         </w:rPr>
       </w:pPr>
+      <w:r>
+        <w:rPr>
+          <w:rFonts w:eastAsiaTheme="majorEastAsia" w:cstheme="majorBidi"/>
+          <w:color w:val="3A3A3A" w:themeColor="background2" w:themeShade="40"/>
+          <w:spacing w:val="-10"/>
+          <w:kern w:val="28"/>
+          <w:sz w:val="20"/>
+          <w:szCs w:val="20"/>
+        </w:rPr>
+        <w:t>Figure 4. Bar Chart for feature Stage of Procedure</w:t>
+      </w:r>
     </w:p>
     <w:p>
       <w:pPr>
@@ -2709,24 +2830,11 @@
           <w:color w:val="3A3A3A" w:themeColor="background2" w:themeShade="40"/>
           <w:spacing w:val="-10"/>
           <w:kern w:val="28"/>
-          <w:sz w:val="40"/>
-          <w:szCs w:val="40"/>
-        </w:rPr>
-      </w:pPr>
-      <w:r>
-        <w:rPr>
-          <w:rFonts w:eastAsiaTheme="majorEastAsia" w:cstheme="majorBidi"/>
-          <w:color w:val="3A3A3A" w:themeColor="background2" w:themeShade="40"/>
-          <w:spacing w:val="-10"/>
-          <w:kern w:val="28"/>
-          <w:sz w:val="40"/>
-          <w:szCs w:val="40"/>
-        </w:rPr>
-        <w:t>Data Preparation</w:t>
-      </w:r>
-      <w:bookmarkEnd w:id="4"/>
-    </w:p>
-    <w:bookmarkEnd w:id="3"/>
+          <w:sz w:val="20"/>
+          <w:szCs w:val="20"/>
+        </w:rPr>
+      </w:pPr>
+    </w:p>
     <w:p>
       <w:pPr>
         <w:keepNext/>
@@ -2739,8 +2847,8 @@
           <w:color w:val="3A3A3A" w:themeColor="background2" w:themeShade="40"/>
           <w:spacing w:val="-10"/>
           <w:kern w:val="28"/>
-          <w:sz w:val="40"/>
-          <w:szCs w:val="40"/>
+          <w:sz w:val="20"/>
+          <w:szCs w:val="20"/>
         </w:rPr>
       </w:pPr>
     </w:p>
@@ -2760,30 +2868,6 @@
           <w:szCs w:val="40"/>
         </w:rPr>
       </w:pPr>
-      <w:bookmarkStart w:id="5" w:name="_Toc166668373"/>
-      <w:r>
-        <w:rPr>
-          <w:rFonts w:eastAsiaTheme="majorEastAsia" w:cstheme="majorBidi"/>
-          <w:color w:val="3A3A3A" w:themeColor="background2" w:themeShade="40"/>
-          <w:spacing w:val="-10"/>
-          <w:kern w:val="28"/>
-          <w:sz w:val="40"/>
-          <w:szCs w:val="40"/>
-        </w:rPr>
-        <w:t>Modelling</w:t>
-      </w:r>
-      <w:bookmarkEnd w:id="5"/>
-      <w:r>
-        <w:rPr>
-          <w:rFonts w:eastAsiaTheme="majorEastAsia" w:cstheme="majorBidi"/>
-          <w:color w:val="3A3A3A" w:themeColor="background2" w:themeShade="40"/>
-          <w:spacing w:val="-10"/>
-          <w:kern w:val="28"/>
-          <w:sz w:val="40"/>
-          <w:szCs w:val="40"/>
-        </w:rPr>
-        <w:t xml:space="preserve"> </w:t>
-      </w:r>
     </w:p>
     <w:p>
       <w:pPr>
@@ -2801,7 +2885,6 @@
           <w:szCs w:val="40"/>
         </w:rPr>
       </w:pPr>
-      <w:bookmarkStart w:id="6" w:name="_Toc166668374"/>
       <w:r>
         <w:rPr>
           <w:rFonts w:eastAsiaTheme="majorEastAsia" w:cstheme="majorBidi"/>
@@ -2811,21 +2894,11 @@
           <w:sz w:val="40"/>
           <w:szCs w:val="40"/>
         </w:rPr>
-        <w:t>Evaluation</w:t>
-      </w:r>
-      <w:bookmarkEnd w:id="6"/>
-      <w:r>
-        <w:rPr>
-          <w:rFonts w:eastAsiaTheme="majorEastAsia" w:cstheme="majorBidi"/>
-          <w:color w:val="3A3A3A" w:themeColor="background2" w:themeShade="40"/>
-          <w:spacing w:val="-10"/>
-          <w:kern w:val="28"/>
-          <w:sz w:val="40"/>
-          <w:szCs w:val="40"/>
-        </w:rPr>
-        <w:t xml:space="preserve"> </w:t>
-      </w:r>
-    </w:p>
+        <w:t>Data Preparation</w:t>
+      </w:r>
+      <w:bookmarkEnd w:id="3"/>
+    </w:p>
+    <w:bookmarkEnd w:id="4"/>
     <w:p>
       <w:pPr>
         <w:keepNext/>
@@ -2838,23 +2911,8 @@
           <w:color w:val="3A3A3A" w:themeColor="background2" w:themeShade="40"/>
           <w:spacing w:val="-10"/>
           <w:kern w:val="28"/>
-          <w:sz w:val="40"/>
-          <w:szCs w:val="40"/>
-        </w:rPr>
-      </w:pPr>
-      <w:bookmarkStart w:id="7" w:name="_Toc166668375"/>
-      <w:r>
-        <w:rPr>
-          <w:rFonts w:eastAsiaTheme="majorEastAsia" w:cstheme="majorBidi"/>
-          <w:color w:val="3A3A3A" w:themeColor="background2" w:themeShade="40"/>
-          <w:spacing w:val="-10"/>
-          <w:kern w:val="28"/>
-          <w:sz w:val="40"/>
-          <w:szCs w:val="40"/>
-        </w:rPr>
-        <w:t>Deployment and Conclusions</w:t>
-      </w:r>
-      <w:bookmarkEnd w:id="7"/>
+        </w:rPr>
+      </w:pPr>
     </w:p>
     <w:p>
       <w:pPr>
@@ -2868,6 +2926,684 @@
           <w:color w:val="3A3A3A" w:themeColor="background2" w:themeShade="40"/>
           <w:spacing w:val="-10"/>
           <w:kern w:val="28"/>
+        </w:rPr>
+      </w:pPr>
+      <w:r>
+        <w:rPr>
+          <w:rFonts w:eastAsiaTheme="majorEastAsia" w:cstheme="majorBidi"/>
+          <w:color w:val="3A3A3A" w:themeColor="background2" w:themeShade="40"/>
+          <w:spacing w:val="-10"/>
+          <w:kern w:val="28"/>
+        </w:rPr>
+        <w:t xml:space="preserve">Data preparation is a crucial step in the CRISP DM protocol. Before we put the dataset through machine learning models the data needs to be cleaned, no matter what we do we will never have 100% cleaned data. </w:t>
+      </w:r>
+    </w:p>
+    <w:p>
+      <w:pPr>
+        <w:keepNext/>
+        <w:keepLines/>
+        <w:spacing w:before="360" w:after="80" w:line="240" w:lineRule="auto"/>
+        <w:contextualSpacing/>
+        <w:outlineLvl w:val="0"/>
+        <w:rPr>
+          <w:rFonts w:eastAsiaTheme="majorEastAsia" w:cstheme="majorBidi"/>
+          <w:color w:val="3A3A3A" w:themeColor="background2" w:themeShade="40"/>
+          <w:spacing w:val="-10"/>
+          <w:kern w:val="28"/>
+        </w:rPr>
+      </w:pPr>
+    </w:p>
+    <w:p>
+      <w:pPr>
+        <w:keepNext/>
+        <w:keepLines/>
+        <w:spacing w:before="360" w:after="80" w:line="240" w:lineRule="auto"/>
+        <w:contextualSpacing/>
+        <w:outlineLvl w:val="0"/>
+        <w:rPr>
+          <w:rFonts w:eastAsiaTheme="majorEastAsia" w:cstheme="majorBidi"/>
+          <w:color w:val="3A3A3A" w:themeColor="background2" w:themeShade="40"/>
+          <w:spacing w:val="-10"/>
+          <w:kern w:val="28"/>
+        </w:rPr>
+      </w:pPr>
+      <w:r>
+        <w:rPr>
+          <w:rFonts w:eastAsiaTheme="majorEastAsia" w:cstheme="majorBidi"/>
+          <w:noProof/>
+          <w:color w:val="3A3A3A" w:themeColor="background2" w:themeShade="40"/>
+          <w:spacing w:val="-10"/>
+          <w:kern w:val="28"/>
+        </w:rPr>
+        <w:drawing>
+          <wp:inline distT="0" distB="0" distL="0" distR="0" wp14:anchorId="7F96EDE7" wp14:editId="553000AC">
+            <wp:extent cx="5731510" cy="2747010"/>
+            <wp:effectExtent l="0" t="0" r="2540" b="0"/>
+            <wp:docPr id="64756979" name="Picture 1" descr="A screenshot of a computer program&#10;&#10;Description automatically generated"/>
+            <wp:cNvGraphicFramePr>
+              <a:graphicFrameLocks xmlns:a="http://schemas.openxmlformats.org/drawingml/2006/main" noChangeAspect="1"/>
+            </wp:cNvGraphicFramePr>
+            <a:graphic xmlns:a="http://schemas.openxmlformats.org/drawingml/2006/main">
+              <a:graphicData uri="http://schemas.openxmlformats.org/drawingml/2006/picture">
+                <pic:pic xmlns:pic="http://schemas.openxmlformats.org/drawingml/2006/picture">
+                  <pic:nvPicPr>
+                    <pic:cNvPr id="64756979" name="Picture 1" descr="A screenshot of a computer program&#10;&#10;Description automatically generated"/>
+                    <pic:cNvPicPr/>
+                  </pic:nvPicPr>
+                  <pic:blipFill>
+                    <a:blip r:embed="rId15">
+                      <a:extLst>
+                        <a:ext uri="{28A0092B-C50C-407E-A947-70E740481C1C}">
+                          <a14:useLocalDpi xmlns:a14="http://schemas.microsoft.com/office/drawing/2010/main" val="0"/>
+                        </a:ext>
+                      </a:extLst>
+                    </a:blip>
+                    <a:stretch>
+                      <a:fillRect/>
+                    </a:stretch>
+                  </pic:blipFill>
+                  <pic:spPr>
+                    <a:xfrm>
+                      <a:off x="0" y="0"/>
+                      <a:ext cx="5731510" cy="2747010"/>
+                    </a:xfrm>
+                    <a:prstGeom prst="rect">
+                      <a:avLst/>
+                    </a:prstGeom>
+                  </pic:spPr>
+                </pic:pic>
+              </a:graphicData>
+            </a:graphic>
+          </wp:inline>
+        </w:drawing>
+      </w:r>
+    </w:p>
+    <w:p>
+      <w:pPr>
+        <w:keepNext/>
+        <w:keepLines/>
+        <w:spacing w:before="360" w:after="80" w:line="240" w:lineRule="auto"/>
+        <w:contextualSpacing/>
+        <w:jc w:val="center"/>
+        <w:outlineLvl w:val="0"/>
+        <w:rPr>
+          <w:rFonts w:eastAsiaTheme="majorEastAsia" w:cstheme="majorBidi"/>
+          <w:color w:val="3A3A3A" w:themeColor="background2" w:themeShade="40"/>
+          <w:spacing w:val="-10"/>
+          <w:kern w:val="28"/>
+        </w:rPr>
+      </w:pPr>
+      <w:r>
+        <w:rPr>
+          <w:rFonts w:eastAsiaTheme="majorEastAsia" w:cstheme="majorBidi"/>
+          <w:color w:val="3A3A3A" w:themeColor="background2" w:themeShade="40"/>
+          <w:spacing w:val="-10"/>
+          <w:kern w:val="28"/>
+        </w:rPr>
+        <w:t>Figure 4. Dealing with missing data in the dataset.</w:t>
+      </w:r>
+    </w:p>
+    <w:p>
+      <w:pPr>
+        <w:keepNext/>
+        <w:keepLines/>
+        <w:spacing w:before="360" w:after="80" w:line="240" w:lineRule="auto"/>
+        <w:contextualSpacing/>
+        <w:outlineLvl w:val="0"/>
+        <w:rPr>
+          <w:rFonts w:eastAsiaTheme="majorEastAsia" w:cstheme="majorBidi"/>
+          <w:color w:val="3A3A3A" w:themeColor="background2" w:themeShade="40"/>
+          <w:spacing w:val="-10"/>
+          <w:kern w:val="28"/>
+        </w:rPr>
+      </w:pPr>
+    </w:p>
+    <w:p>
+      <w:pPr>
+        <w:keepNext/>
+        <w:keepLines/>
+        <w:spacing w:before="360" w:after="80" w:line="240" w:lineRule="auto"/>
+        <w:contextualSpacing/>
+        <w:outlineLvl w:val="0"/>
+        <w:rPr>
+          <w:rFonts w:eastAsiaTheme="majorEastAsia" w:cstheme="majorBidi"/>
+          <w:color w:val="3A3A3A" w:themeColor="background2" w:themeShade="40"/>
+          <w:spacing w:val="-10"/>
+          <w:kern w:val="28"/>
+        </w:rPr>
+      </w:pPr>
+      <w:r>
+        <w:rPr>
+          <w:rFonts w:eastAsiaTheme="majorEastAsia" w:cstheme="majorBidi"/>
+          <w:color w:val="3A3A3A" w:themeColor="background2" w:themeShade="40"/>
+          <w:spacing w:val="-10"/>
+          <w:kern w:val="28"/>
+        </w:rPr>
+        <w:t xml:space="preserve">We are firstly checking for is the any null values in the dataset and we can see that Stage of procedure has 65 null values.  To help this we can make a list of missing value formats and remove from dataset if any of the missing formats are found. </w:t>
+      </w:r>
+    </w:p>
+    <w:p>
+      <w:pPr>
+        <w:keepNext/>
+        <w:keepLines/>
+        <w:spacing w:before="360" w:after="80" w:line="240" w:lineRule="auto"/>
+        <w:contextualSpacing/>
+        <w:outlineLvl w:val="0"/>
+        <w:rPr>
+          <w:rFonts w:eastAsiaTheme="majorEastAsia" w:cstheme="majorBidi"/>
+          <w:color w:val="3A3A3A" w:themeColor="background2" w:themeShade="40"/>
+          <w:spacing w:val="-10"/>
+          <w:kern w:val="28"/>
+        </w:rPr>
+      </w:pPr>
+    </w:p>
+    <w:p>
+      <w:pPr>
+        <w:keepNext/>
+        <w:keepLines/>
+        <w:spacing w:before="360" w:after="80" w:line="240" w:lineRule="auto"/>
+        <w:contextualSpacing/>
+        <w:outlineLvl w:val="0"/>
+        <w:rPr>
+          <w:rFonts w:eastAsiaTheme="majorEastAsia" w:cstheme="majorBidi"/>
+          <w:color w:val="3A3A3A" w:themeColor="background2" w:themeShade="40"/>
+          <w:spacing w:val="-10"/>
+          <w:kern w:val="28"/>
+        </w:rPr>
+      </w:pPr>
+    </w:p>
+    <w:p>
+      <w:pPr>
+        <w:keepNext/>
+        <w:keepLines/>
+        <w:spacing w:before="360" w:after="80" w:line="240" w:lineRule="auto"/>
+        <w:contextualSpacing/>
+        <w:outlineLvl w:val="0"/>
+        <w:rPr>
+          <w:rFonts w:eastAsiaTheme="majorEastAsia" w:cstheme="majorBidi"/>
+          <w:color w:val="3A3A3A" w:themeColor="background2" w:themeShade="40"/>
+          <w:spacing w:val="-10"/>
+          <w:kern w:val="28"/>
+        </w:rPr>
+      </w:pPr>
+      <w:r>
+        <w:rPr>
+          <w:rFonts w:eastAsiaTheme="majorEastAsia" w:cstheme="majorBidi"/>
+          <w:noProof/>
+          <w:color w:val="3A3A3A" w:themeColor="background2" w:themeShade="40"/>
+          <w:spacing w:val="-10"/>
+          <w:kern w:val="28"/>
+        </w:rPr>
+        <w:drawing>
+          <wp:inline distT="0" distB="0" distL="0" distR="0" wp14:anchorId="05262BD5" wp14:editId="70F181B4">
+            <wp:extent cx="5731510" cy="2947035"/>
+            <wp:effectExtent l="0" t="0" r="2540" b="5715"/>
+            <wp:docPr id="160421150" name="Picture 2" descr="A screenshot of a computer&#10;&#10;Description automatically generated"/>
+            <wp:cNvGraphicFramePr>
+              <a:graphicFrameLocks xmlns:a="http://schemas.openxmlformats.org/drawingml/2006/main" noChangeAspect="1"/>
+            </wp:cNvGraphicFramePr>
+            <a:graphic xmlns:a="http://schemas.openxmlformats.org/drawingml/2006/main">
+              <a:graphicData uri="http://schemas.openxmlformats.org/drawingml/2006/picture">
+                <pic:pic xmlns:pic="http://schemas.openxmlformats.org/drawingml/2006/picture">
+                  <pic:nvPicPr>
+                    <pic:cNvPr id="160421150" name="Picture 2" descr="A screenshot of a computer&#10;&#10;Description automatically generated"/>
+                    <pic:cNvPicPr/>
+                  </pic:nvPicPr>
+                  <pic:blipFill>
+                    <a:blip r:embed="rId16">
+                      <a:extLst>
+                        <a:ext uri="{28A0092B-C50C-407E-A947-70E740481C1C}">
+                          <a14:useLocalDpi xmlns:a14="http://schemas.microsoft.com/office/drawing/2010/main" val="0"/>
+                        </a:ext>
+                      </a:extLst>
+                    </a:blip>
+                    <a:stretch>
+                      <a:fillRect/>
+                    </a:stretch>
+                  </pic:blipFill>
+                  <pic:spPr>
+                    <a:xfrm>
+                      <a:off x="0" y="0"/>
+                      <a:ext cx="5731510" cy="2947035"/>
+                    </a:xfrm>
+                    <a:prstGeom prst="rect">
+                      <a:avLst/>
+                    </a:prstGeom>
+                  </pic:spPr>
+                </pic:pic>
+              </a:graphicData>
+            </a:graphic>
+          </wp:inline>
+        </w:drawing>
+      </w:r>
+    </w:p>
+    <w:p>
+      <w:pPr>
+        <w:keepNext/>
+        <w:keepLines/>
+        <w:spacing w:before="360" w:after="80" w:line="240" w:lineRule="auto"/>
+        <w:contextualSpacing/>
+        <w:outlineLvl w:val="0"/>
+        <w:rPr>
+          <w:rFonts w:eastAsiaTheme="majorEastAsia" w:cstheme="majorBidi"/>
+          <w:color w:val="3A3A3A" w:themeColor="background2" w:themeShade="40"/>
+          <w:spacing w:val="-10"/>
+          <w:kern w:val="28"/>
+        </w:rPr>
+      </w:pPr>
+      <w:r>
+        <w:rPr>
+          <w:rFonts w:eastAsiaTheme="majorEastAsia" w:cstheme="majorBidi"/>
+          <w:color w:val="3A3A3A" w:themeColor="background2" w:themeShade="40"/>
+          <w:spacing w:val="-10"/>
+          <w:kern w:val="28"/>
+        </w:rPr>
+        <w:t>Figure 4. Renaming the column Cases / Persons to Application Numbers</w:t>
+      </w:r>
+    </w:p>
+    <w:p>
+      <w:pPr>
+        <w:keepNext/>
+        <w:keepLines/>
+        <w:spacing w:before="360" w:after="80" w:line="240" w:lineRule="auto"/>
+        <w:contextualSpacing/>
+        <w:outlineLvl w:val="0"/>
+        <w:rPr>
+          <w:rFonts w:eastAsiaTheme="majorEastAsia" w:cstheme="majorBidi"/>
+          <w:color w:val="3A3A3A" w:themeColor="background2" w:themeShade="40"/>
+          <w:spacing w:val="-10"/>
+          <w:kern w:val="28"/>
+        </w:rPr>
+      </w:pPr>
+    </w:p>
+    <w:p>
+      <w:pPr>
+        <w:keepNext/>
+        <w:keepLines/>
+        <w:spacing w:before="360" w:after="80" w:line="240" w:lineRule="auto"/>
+        <w:contextualSpacing/>
+        <w:outlineLvl w:val="0"/>
+        <w:rPr>
+          <w:rFonts w:eastAsiaTheme="majorEastAsia" w:cstheme="majorBidi"/>
+          <w:color w:val="3A3A3A" w:themeColor="background2" w:themeShade="40"/>
+          <w:spacing w:val="-10"/>
+          <w:kern w:val="28"/>
+        </w:rPr>
+      </w:pPr>
+      <w:r>
+        <w:rPr>
+          <w:rFonts w:eastAsiaTheme="majorEastAsia" w:cstheme="majorBidi"/>
+          <w:color w:val="3A3A3A" w:themeColor="background2" w:themeShade="40"/>
+          <w:spacing w:val="-10"/>
+          <w:kern w:val="28"/>
+        </w:rPr>
+        <w:t xml:space="preserve">The target variable for this will be </w:t>
+      </w:r>
+      <w:r>
+        <w:rPr>
+          <w:rFonts w:eastAsiaTheme="majorEastAsia" w:cstheme="majorBidi"/>
+          <w:color w:val="3A3A3A" w:themeColor="background2" w:themeShade="40"/>
+          <w:spacing w:val="-10"/>
+          <w:kern w:val="28"/>
+        </w:rPr>
+        <w:t>Cases/Persons so I have renamed the column to make it more understandable.</w:t>
+      </w:r>
+    </w:p>
+    <w:p>
+      <w:pPr>
+        <w:keepNext/>
+        <w:keepLines/>
+        <w:spacing w:before="360" w:after="80" w:line="240" w:lineRule="auto"/>
+        <w:contextualSpacing/>
+        <w:outlineLvl w:val="0"/>
+        <w:rPr>
+          <w:rFonts w:eastAsiaTheme="majorEastAsia" w:cstheme="majorBidi"/>
+          <w:color w:val="3A3A3A" w:themeColor="background2" w:themeShade="40"/>
+          <w:spacing w:val="-10"/>
+          <w:kern w:val="28"/>
+        </w:rPr>
+      </w:pPr>
+      <w:r>
+        <w:rPr>
+          <w:rFonts w:eastAsiaTheme="majorEastAsia" w:cstheme="majorBidi"/>
+          <w:noProof/>
+          <w:color w:val="3A3A3A" w:themeColor="background2" w:themeShade="40"/>
+          <w:spacing w:val="-10"/>
+          <w:kern w:val="28"/>
+        </w:rPr>
+        <w:lastRenderedPageBreak/>
+        <w:drawing>
+          <wp:inline distT="0" distB="0" distL="0" distR="0" wp14:anchorId="07DBC6B8" wp14:editId="2319C790">
+            <wp:extent cx="5731510" cy="910590"/>
+            <wp:effectExtent l="0" t="0" r="2540" b="3810"/>
+            <wp:docPr id="1549202860" name="Picture 4" descr="A screen shot of a computer&#10;&#10;Description automatically generated"/>
+            <wp:cNvGraphicFramePr>
+              <a:graphicFrameLocks xmlns:a="http://schemas.openxmlformats.org/drawingml/2006/main" noChangeAspect="1"/>
+            </wp:cNvGraphicFramePr>
+            <a:graphic xmlns:a="http://schemas.openxmlformats.org/drawingml/2006/main">
+              <a:graphicData uri="http://schemas.openxmlformats.org/drawingml/2006/picture">
+                <pic:pic xmlns:pic="http://schemas.openxmlformats.org/drawingml/2006/picture">
+                  <pic:nvPicPr>
+                    <pic:cNvPr id="1549202860" name="Picture 4" descr="A screen shot of a computer&#10;&#10;Description automatically generated"/>
+                    <pic:cNvPicPr/>
+                  </pic:nvPicPr>
+                  <pic:blipFill>
+                    <a:blip r:embed="rId17">
+                      <a:extLst>
+                        <a:ext uri="{28A0092B-C50C-407E-A947-70E740481C1C}">
+                          <a14:useLocalDpi xmlns:a14="http://schemas.microsoft.com/office/drawing/2010/main" val="0"/>
+                        </a:ext>
+                      </a:extLst>
+                    </a:blip>
+                    <a:stretch>
+                      <a:fillRect/>
+                    </a:stretch>
+                  </pic:blipFill>
+                  <pic:spPr>
+                    <a:xfrm>
+                      <a:off x="0" y="0"/>
+                      <a:ext cx="5731510" cy="910590"/>
+                    </a:xfrm>
+                    <a:prstGeom prst="rect">
+                      <a:avLst/>
+                    </a:prstGeom>
+                  </pic:spPr>
+                </pic:pic>
+              </a:graphicData>
+            </a:graphic>
+          </wp:inline>
+        </w:drawing>
+      </w:r>
+    </w:p>
+    <w:p>
+      <w:pPr>
+        <w:keepNext/>
+        <w:keepLines/>
+        <w:spacing w:before="360" w:after="80" w:line="240" w:lineRule="auto"/>
+        <w:contextualSpacing/>
+        <w:outlineLvl w:val="0"/>
+        <w:rPr>
+          <w:rFonts w:eastAsiaTheme="majorEastAsia" w:cstheme="majorBidi"/>
+          <w:color w:val="3A3A3A" w:themeColor="background2" w:themeShade="40"/>
+          <w:spacing w:val="-10"/>
+          <w:kern w:val="28"/>
+        </w:rPr>
+      </w:pPr>
+    </w:p>
+    <w:p>
+      <w:pPr>
+        <w:keepNext/>
+        <w:keepLines/>
+        <w:spacing w:before="360" w:after="80" w:line="240" w:lineRule="auto"/>
+        <w:contextualSpacing/>
+        <w:outlineLvl w:val="0"/>
+        <w:rPr>
+          <w:rFonts w:eastAsiaTheme="majorEastAsia" w:cstheme="majorBidi"/>
+          <w:color w:val="3A3A3A" w:themeColor="background2" w:themeShade="40"/>
+          <w:spacing w:val="-10"/>
+          <w:kern w:val="28"/>
+        </w:rPr>
+      </w:pPr>
+    </w:p>
+    <w:p>
+      <w:pPr>
+        <w:keepNext/>
+        <w:keepLines/>
+        <w:spacing w:before="360" w:after="80" w:line="240" w:lineRule="auto"/>
+        <w:contextualSpacing/>
+        <w:outlineLvl w:val="0"/>
+        <w:rPr>
+          <w:rFonts w:eastAsiaTheme="majorEastAsia" w:cstheme="majorBidi"/>
+          <w:color w:val="3A3A3A" w:themeColor="background2" w:themeShade="40"/>
+          <w:spacing w:val="-10"/>
+          <w:kern w:val="28"/>
+        </w:rPr>
+      </w:pPr>
+      <w:r>
+        <w:rPr>
+          <w:rFonts w:eastAsiaTheme="majorEastAsia" w:cstheme="majorBidi"/>
+          <w:color w:val="3A3A3A" w:themeColor="background2" w:themeShade="40"/>
+          <w:spacing w:val="-10"/>
+          <w:kern w:val="28"/>
+        </w:rPr>
+        <w:t xml:space="preserve">Computers only </w:t>
+      </w:r>
+      <w:proofErr w:type="spellStart"/>
+      <w:proofErr w:type="gramStart"/>
+      <w:r>
+        <w:rPr>
+          <w:rFonts w:eastAsiaTheme="majorEastAsia" w:cstheme="majorBidi"/>
+          <w:color w:val="3A3A3A" w:themeColor="background2" w:themeShade="40"/>
+          <w:spacing w:val="-10"/>
+          <w:kern w:val="28"/>
+        </w:rPr>
+        <w:t>under stand</w:t>
+      </w:r>
+      <w:proofErr w:type="spellEnd"/>
+      <w:proofErr w:type="gramEnd"/>
+      <w:r>
+        <w:rPr>
+          <w:rFonts w:eastAsiaTheme="majorEastAsia" w:cstheme="majorBidi"/>
+          <w:color w:val="3A3A3A" w:themeColor="background2" w:themeShade="40"/>
+          <w:spacing w:val="-10"/>
+          <w:kern w:val="28"/>
+        </w:rPr>
+        <w:t xml:space="preserve"> numerical value and not categorical values, in order to </w:t>
+      </w:r>
+      <w:proofErr w:type="spellStart"/>
+      <w:r>
+        <w:rPr>
+          <w:rFonts w:eastAsiaTheme="majorEastAsia" w:cstheme="majorBidi"/>
+          <w:color w:val="3A3A3A" w:themeColor="background2" w:themeShade="40"/>
+          <w:spacing w:val="-10"/>
+          <w:kern w:val="28"/>
+        </w:rPr>
+        <w:t>preform</w:t>
+      </w:r>
+      <w:proofErr w:type="spellEnd"/>
+      <w:r>
+        <w:rPr>
+          <w:rFonts w:eastAsiaTheme="majorEastAsia" w:cstheme="majorBidi"/>
+          <w:color w:val="3A3A3A" w:themeColor="background2" w:themeShade="40"/>
+          <w:spacing w:val="-10"/>
+          <w:kern w:val="28"/>
+        </w:rPr>
+        <w:t xml:space="preserve"> any machine learning models on this data we need to deal with the categorical and encode it. Due to the amount of categorical data present it was decided to use the </w:t>
+      </w:r>
+      <w:proofErr w:type="spellStart"/>
+      <w:r>
+        <w:rPr>
+          <w:rFonts w:eastAsiaTheme="majorEastAsia" w:cstheme="majorBidi"/>
+          <w:color w:val="3A3A3A" w:themeColor="background2" w:themeShade="40"/>
+          <w:spacing w:val="-10"/>
+          <w:kern w:val="28"/>
+        </w:rPr>
+        <w:t>LabelEncoder</w:t>
+      </w:r>
+      <w:proofErr w:type="spellEnd"/>
+      <w:r>
+        <w:rPr>
+          <w:rFonts w:eastAsiaTheme="majorEastAsia" w:cstheme="majorBidi"/>
+          <w:color w:val="3A3A3A" w:themeColor="background2" w:themeShade="40"/>
+          <w:spacing w:val="-10"/>
+          <w:kern w:val="28"/>
+        </w:rPr>
+        <w:t xml:space="preserve">. </w:t>
+      </w:r>
+    </w:p>
+    <w:p>
+      <w:pPr>
+        <w:keepNext/>
+        <w:keepLines/>
+        <w:spacing w:before="360" w:after="80" w:line="240" w:lineRule="auto"/>
+        <w:contextualSpacing/>
+        <w:outlineLvl w:val="0"/>
+        <w:rPr>
+          <w:rFonts w:eastAsiaTheme="majorEastAsia" w:cstheme="majorBidi"/>
+          <w:color w:val="3A3A3A" w:themeColor="background2" w:themeShade="40"/>
+          <w:spacing w:val="-10"/>
+          <w:kern w:val="28"/>
+        </w:rPr>
+      </w:pPr>
+    </w:p>
+    <w:p>
+      <w:pPr>
+        <w:keepNext/>
+        <w:keepLines/>
+        <w:spacing w:before="360" w:after="80" w:line="240" w:lineRule="auto"/>
+        <w:contextualSpacing/>
+        <w:outlineLvl w:val="0"/>
+        <w:rPr>
+          <w:rFonts w:eastAsiaTheme="majorEastAsia" w:cstheme="majorBidi"/>
+          <w:color w:val="3A3A3A" w:themeColor="background2" w:themeShade="40"/>
+          <w:spacing w:val="-10"/>
+          <w:kern w:val="28"/>
+          <w:sz w:val="40"/>
+          <w:szCs w:val="40"/>
+        </w:rPr>
+      </w:pPr>
+      <w:bookmarkStart w:id="5" w:name="_Toc166668373"/>
+      <w:r>
+        <w:rPr>
+          <w:rFonts w:eastAsiaTheme="majorEastAsia" w:cstheme="majorBidi"/>
+          <w:color w:val="3A3A3A" w:themeColor="background2" w:themeShade="40"/>
+          <w:spacing w:val="-10"/>
+          <w:kern w:val="28"/>
+          <w:sz w:val="40"/>
+          <w:szCs w:val="40"/>
+        </w:rPr>
+        <w:t>Modelling</w:t>
+      </w:r>
+      <w:bookmarkEnd w:id="5"/>
+      <w:r>
+        <w:rPr>
+          <w:rFonts w:eastAsiaTheme="majorEastAsia" w:cstheme="majorBidi"/>
+          <w:color w:val="3A3A3A" w:themeColor="background2" w:themeShade="40"/>
+          <w:spacing w:val="-10"/>
+          <w:kern w:val="28"/>
+          <w:sz w:val="40"/>
+          <w:szCs w:val="40"/>
+        </w:rPr>
+        <w:t xml:space="preserve"> </w:t>
+      </w:r>
+    </w:p>
+    <w:p>
+      <w:pPr>
+        <w:keepNext/>
+        <w:keepLines/>
+        <w:spacing w:before="360" w:after="80" w:line="240" w:lineRule="auto"/>
+        <w:contextualSpacing/>
+        <w:outlineLvl w:val="0"/>
+        <w:rPr>
+          <w:rFonts w:eastAsiaTheme="majorEastAsia" w:cstheme="majorBidi"/>
+          <w:color w:val="3A3A3A" w:themeColor="background2" w:themeShade="40"/>
+          <w:spacing w:val="-10"/>
+          <w:kern w:val="28"/>
+          <w:sz w:val="40"/>
+          <w:szCs w:val="40"/>
+        </w:rPr>
+      </w:pPr>
+    </w:p>
+    <w:p>
+      <w:pPr>
+        <w:keepNext/>
+        <w:keepLines/>
+        <w:spacing w:before="360" w:after="80" w:line="240" w:lineRule="auto"/>
+        <w:contextualSpacing/>
+        <w:outlineLvl w:val="0"/>
+        <w:rPr>
+          <w:rFonts w:eastAsiaTheme="majorEastAsia" w:cstheme="majorBidi"/>
+          <w:color w:val="3A3A3A" w:themeColor="background2" w:themeShade="40"/>
+          <w:spacing w:val="-10"/>
+          <w:kern w:val="28"/>
+          <w:sz w:val="40"/>
+          <w:szCs w:val="40"/>
+        </w:rPr>
+      </w:pPr>
+    </w:p>
+    <w:p>
+      <w:pPr>
+        <w:keepNext/>
+        <w:keepLines/>
+        <w:spacing w:before="360" w:after="80" w:line="240" w:lineRule="auto"/>
+        <w:contextualSpacing/>
+        <w:outlineLvl w:val="0"/>
+        <w:rPr>
+          <w:rFonts w:eastAsiaTheme="majorEastAsia" w:cstheme="majorBidi"/>
+          <w:color w:val="3A3A3A" w:themeColor="background2" w:themeShade="40"/>
+          <w:spacing w:val="-10"/>
+          <w:kern w:val="28"/>
+          <w:sz w:val="40"/>
+          <w:szCs w:val="40"/>
+        </w:rPr>
+      </w:pPr>
+      <w:bookmarkStart w:id="6" w:name="_Toc166668374"/>
+      <w:r>
+        <w:rPr>
+          <w:rFonts w:eastAsiaTheme="majorEastAsia" w:cstheme="majorBidi"/>
+          <w:color w:val="3A3A3A" w:themeColor="background2" w:themeShade="40"/>
+          <w:spacing w:val="-10"/>
+          <w:kern w:val="28"/>
+          <w:sz w:val="40"/>
+          <w:szCs w:val="40"/>
+        </w:rPr>
+        <w:t>Evaluation</w:t>
+      </w:r>
+      <w:bookmarkEnd w:id="6"/>
+      <w:r>
+        <w:rPr>
+          <w:rFonts w:eastAsiaTheme="majorEastAsia" w:cstheme="majorBidi"/>
+          <w:color w:val="3A3A3A" w:themeColor="background2" w:themeShade="40"/>
+          <w:spacing w:val="-10"/>
+          <w:kern w:val="28"/>
+          <w:sz w:val="40"/>
+          <w:szCs w:val="40"/>
+        </w:rPr>
+        <w:t xml:space="preserve"> </w:t>
+      </w:r>
+    </w:p>
+    <w:p>
+      <w:pPr>
+        <w:keepNext/>
+        <w:keepLines/>
+        <w:spacing w:before="360" w:after="80" w:line="240" w:lineRule="auto"/>
+        <w:contextualSpacing/>
+        <w:outlineLvl w:val="0"/>
+        <w:rPr>
+          <w:rFonts w:eastAsiaTheme="majorEastAsia" w:cstheme="majorBidi"/>
+          <w:color w:val="3A3A3A" w:themeColor="background2" w:themeShade="40"/>
+          <w:spacing w:val="-10"/>
+          <w:kern w:val="28"/>
+          <w:sz w:val="40"/>
+          <w:szCs w:val="40"/>
+        </w:rPr>
+      </w:pPr>
+      <w:bookmarkStart w:id="7" w:name="_Toc166668375"/>
+      <w:r>
+        <w:rPr>
+          <w:rFonts w:eastAsiaTheme="majorEastAsia" w:cstheme="majorBidi"/>
+          <w:color w:val="3A3A3A" w:themeColor="background2" w:themeShade="40"/>
+          <w:spacing w:val="-10"/>
+          <w:kern w:val="28"/>
+          <w:sz w:val="40"/>
+          <w:szCs w:val="40"/>
+        </w:rPr>
+        <w:t>Deployment and Conclusions</w:t>
+      </w:r>
+      <w:bookmarkEnd w:id="7"/>
+    </w:p>
+    <w:p>
+      <w:pPr>
+        <w:keepNext/>
+        <w:keepLines/>
+        <w:spacing w:before="360" w:after="80" w:line="240" w:lineRule="auto"/>
+        <w:contextualSpacing/>
+        <w:outlineLvl w:val="0"/>
+        <w:rPr>
+          <w:rFonts w:eastAsiaTheme="majorEastAsia" w:cstheme="majorBidi"/>
+          <w:color w:val="3A3A3A" w:themeColor="background2" w:themeShade="40"/>
+          <w:spacing w:val="-10"/>
+          <w:kern w:val="28"/>
           <w:sz w:val="40"/>
           <w:szCs w:val="40"/>
         </w:rPr>
@@ -2891,72 +3627,27 @@
     <w:p/>
     <w:p/>
     <w:p/>
-    <w:p/>
-    <w:p/>
-    <w:p/>
-    <w:p/>
-    <w:p/>
-    <w:p/>
-    <w:p/>
-    <w:p/>
-    <w:p/>
-    <w:p/>
-    <w:p/>
-    <w:p/>
-    <w:p/>
-    <w:p/>
-    <w:p/>
-    <w:p/>
-    <w:p/>
-    <w:p/>
     <w:p>
       <w:pPr>
         <w:pStyle w:val="Heading1"/>
       </w:pPr>
       <w:bookmarkStart w:id="8" w:name="_Toc166668376"/>
+    </w:p>
+    <w:p>
+      <w:pPr>
+        <w:pStyle w:val="Heading1"/>
+      </w:pPr>
       <w:r>
         <w:t>References</w:t>
       </w:r>
       <w:bookmarkEnd w:id="8"/>
     </w:p>
-    <w:p>
-      <w:r>
-        <w:t>unstats.un.org. (n.d.). UNSD — Demographic and Social Statistics. [online] Available at: https://unstats.un.org/unsd/demographic-social/sconcerns/migration/.</w:t>
-      </w:r>
-    </w:p>
-    <w:p>
-      <w:r>
-        <w:t>www.unhcr.org. (n.d.). UNHCR - The UN Refugee Agency. [online] Available at: https://www.unhcr.org/cgi-bin/texis/vtx/home?page=statistics [Accessed 24 Mar. 2024].</w:t>
-      </w:r>
-    </w:p>
-    <w:p>
-      <w:proofErr w:type="spellStart"/>
-      <w:r>
-        <w:t>SearchEnterpriseAI</w:t>
-      </w:r>
-      <w:proofErr w:type="spellEnd"/>
-      <w:r>
-        <w:t>. (n.d.). What is Machine Learning Bias (AI Bias)? [online] Available at: https://www.techtarget.com/searchenterpriseai/definition/machine-learning-bias-algorithm-bias-or-AI-bias.</w:t>
-      </w:r>
-    </w:p>
-    <w:p>
-      <w:r>
-        <w:t>Smart Vision Europe (2017). Building and Applying Predictive Models in IBM SPSS Modeler training webinar. [online] Smart Vision - Europe. Available at: https://www.sv-europe.com/crisp-dm-methodology/.</w:t>
-      </w:r>
-    </w:p>
-    <w:p/>
-    <w:p/>
-    <w:p/>
-    <w:p/>
-    <w:p/>
-    <w:p/>
-    <w:p/>
     <w:p/>
     <w:p/>
     <w:p/>
     <w:p/>
     <w:sectPr>
-      <w:footerReference w:type="default" r:id="rId13"/>
+      <w:footerReference w:type="default" r:id="rId18"/>
       <w:pgSz w:w="11906" w:h="16838"/>
       <w:pgMar w:top="1440" w:right="1440" w:bottom="1440" w:left="1440" w:header="708" w:footer="708" w:gutter="0"/>
       <w:pgNumType w:start="1"/>

</xml_diff>

<commit_message>
Final Work on report and code
Worked on the decision tree and evaluating it. Worked on the report based off the CRISP DM framework and general tidying up on report
</commit_message>
<xml_diff>
--- a/Capstone Project-CA2-REPORT-Rodney-Wardle-SBS23057.docx
+++ b/Capstone Project-CA2-REPORT-Rodney-Wardle-SBS23057.docx
@@ -912,63 +912,6 @@
           <w:r>
             <w:fldChar w:fldCharType="separate"/>
           </w:r>
-          <w:hyperlink w:anchor="_Toc166668369" w:history="1">
-            <w:r>
-              <w:rPr>
-                <w:rStyle w:val="Hyperlink"/>
-                <w:noProof/>
-              </w:rPr>
-              <w:t>Introduction</w:t>
-            </w:r>
-            <w:r>
-              <w:rPr>
-                <w:noProof/>
-                <w:webHidden/>
-              </w:rPr>
-              <w:tab/>
-            </w:r>
-            <w:r>
-              <w:rPr>
-                <w:noProof/>
-                <w:webHidden/>
-              </w:rPr>
-              <w:fldChar w:fldCharType="begin"/>
-            </w:r>
-            <w:r>
-              <w:rPr>
-                <w:noProof/>
-                <w:webHidden/>
-              </w:rPr>
-              <w:instrText xml:space="preserve"> PAGEREF _Toc166668369 \h </w:instrText>
-            </w:r>
-            <w:r>
-              <w:rPr>
-                <w:noProof/>
-                <w:webHidden/>
-              </w:rPr>
-            </w:r>
-            <w:r>
-              <w:rPr>
-                <w:noProof/>
-                <w:webHidden/>
-              </w:rPr>
-              <w:fldChar w:fldCharType="separate"/>
-            </w:r>
-            <w:r>
-              <w:rPr>
-                <w:noProof/>
-                <w:webHidden/>
-              </w:rPr>
-              <w:t>1</w:t>
-            </w:r>
-            <w:r>
-              <w:rPr>
-                <w:noProof/>
-                <w:webHidden/>
-              </w:rPr>
-              <w:fldChar w:fldCharType="end"/>
-            </w:r>
-          </w:hyperlink>
         </w:p>
         <w:p>
           <w:pPr>
@@ -1570,13 +1513,12 @@
       <w:pPr>
         <w:pStyle w:val="Heading1"/>
       </w:pPr>
-      <w:bookmarkStart w:id="0" w:name="_Toc166668369"/>
       <w:r>
         <w:lastRenderedPageBreak/>
-        <w:t>Introduction</w:t>
-      </w:r>
-      <w:bookmarkEnd w:id="0"/>
-    </w:p>
+        <w:t>Business Understanding</w:t>
+      </w:r>
+    </w:p>
+    <w:p/>
     <w:p>
       <w:r>
         <w:t xml:space="preserve">An examination of the “The movement of people” using the UN Data </w:t>
@@ -1590,6 +1532,40 @@
     <w:p>
       <w:r>
         <w:t xml:space="preserve">The International Organisation for Migration has been gathering and collating relevant data on the movement of people since 2017 and this data is available through the Demographic Yearbook data collection (unstats.un.org, n.d.). </w:t>
+      </w:r>
+    </w:p>
+    <w:p>
+      <w:r>
+        <w:t>We need to import all the necessary libraries to go through the whole project management process.</w:t>
+      </w:r>
+    </w:p>
+    <w:p>
+      <w:r>
+        <w:rPr>
+          <w:b/>
+          <w:bCs/>
+        </w:rPr>
+        <w:t>“CRISP-DM stands for cross-industry process for data mining. The CRISP-DM methodology provides a structured approach to planning a data mining project. It is a robust and well-proven me</w:t>
+      </w:r>
+      <w:r>
+        <w:rPr>
+          <w:b/>
+          <w:bCs/>
+        </w:rPr>
+        <w:t>t</w:t>
+      </w:r>
+      <w:r>
+        <w:rPr>
+          <w:b/>
+          <w:bCs/>
+        </w:rPr>
+        <w:t>hodology.”</w:t>
+      </w:r>
+      <w:r>
+        <w:t xml:space="preserve"> (Smart Vision Europe, 2017</w:t>
+      </w:r>
+      <w:r>
+        <w:t>)</w:t>
       </w:r>
     </w:p>
     <w:p>
@@ -1732,11 +1708,11 @@
       <w:r>
         <w:t xml:space="preserve"> Europe, America, Asia and Oceania (Australia)</w:t>
       </w:r>
-      <w:bookmarkStart w:id="1" w:name="_Toc166668370"/>
+      <w:bookmarkStart w:id="0" w:name="_Toc166668370"/>
       <w:r>
         <w:t>Business Understanding</w:t>
       </w:r>
-      <w:bookmarkEnd w:id="1"/>
+      <w:bookmarkEnd w:id="0"/>
       <w:r>
         <w:t xml:space="preserve"> </w:t>
       </w:r>
@@ -1780,6 +1756,7 @@
         </w:numPr>
       </w:pPr>
       <w:r>
+        <w:lastRenderedPageBreak/>
         <w:t xml:space="preserve">To develop a machine learning models to estimate the number of asylum seeker </w:t>
       </w:r>
       <w:r>
@@ -1802,30 +1779,9 @@
         <w:t xml:space="preserve"> looking first at the total number of asylum application around Europe over the past five years and make predictions for future years. In the next semester I plan on comparing this to the number of applications globally </w:t>
       </w:r>
       <w:r>
-        <w:t xml:space="preserve">and form educated comparisons. </w:t>
-      </w:r>
-    </w:p>
-    <w:p>
-      <w:r>
-        <w:t xml:space="preserve">We need to import all the </w:t>
-      </w:r>
-      <w:r>
-        <w:t>necessary</w:t>
-      </w:r>
-      <w:r>
-        <w:t xml:space="preserve"> </w:t>
-      </w:r>
-      <w:r>
-        <w:t xml:space="preserve">libraries to go through the whole project management </w:t>
-      </w:r>
-      <w:proofErr w:type="spellStart"/>
-      <w:r>
-        <w:t>processs</w:t>
-      </w:r>
-      <w:proofErr w:type="spellEnd"/>
-      <w:r>
-        <w:t>.</w:t>
-      </w:r>
+        <w:t>and form educated comparisons.</w:t>
+      </w:r>
+      <w:bookmarkStart w:id="1" w:name="_Toc166668371"/>
     </w:p>
     <w:p>
       <w:pPr>
@@ -1843,7 +1799,6 @@
           <w:szCs w:val="40"/>
         </w:rPr>
       </w:pPr>
-      <w:bookmarkStart w:id="2" w:name="_Toc166668371"/>
       <w:r>
         <w:rPr>
           <w:rFonts w:eastAsiaTheme="majorEastAsia" w:cstheme="majorBidi"/>
@@ -1854,54 +1809,9 @@
           <w:szCs w:val="40"/>
         </w:rPr>
         <w:lastRenderedPageBreak/>
-        <w:t xml:space="preserve">Business Understanding </w:t>
-      </w:r>
-    </w:p>
-    <w:p>
-      <w:pPr>
-        <w:keepNext/>
-        <w:keepLines/>
-        <w:spacing w:before="360" w:after="80" w:line="240" w:lineRule="auto"/>
-        <w:contextualSpacing/>
-        <w:outlineLvl w:val="0"/>
-        <w:rPr>
-          <w:rFonts w:eastAsiaTheme="majorEastAsia" w:cstheme="majorBidi"/>
-          <w:color w:val="3A3A3A" w:themeColor="background2" w:themeShade="40"/>
-          <w:spacing w:val="-10"/>
-          <w:kern w:val="28"/>
-          <w:sz w:val="40"/>
-          <w:szCs w:val="40"/>
-        </w:rPr>
-      </w:pPr>
-    </w:p>
-    <w:p>
-      <w:pPr>
-        <w:keepNext/>
-        <w:keepLines/>
-        <w:spacing w:before="360" w:after="80" w:line="240" w:lineRule="auto"/>
-        <w:contextualSpacing/>
-        <w:outlineLvl w:val="0"/>
-        <w:rPr>
-          <w:rFonts w:eastAsiaTheme="majorEastAsia" w:cstheme="majorBidi"/>
-          <w:color w:val="3A3A3A" w:themeColor="background2" w:themeShade="40"/>
-          <w:spacing w:val="-10"/>
-          <w:kern w:val="28"/>
-          <w:sz w:val="40"/>
-          <w:szCs w:val="40"/>
-        </w:rPr>
-      </w:pPr>
-      <w:r>
-        <w:rPr>
-          <w:rFonts w:eastAsiaTheme="majorEastAsia" w:cstheme="majorBidi"/>
-          <w:color w:val="3A3A3A" w:themeColor="background2" w:themeShade="40"/>
-          <w:spacing w:val="-10"/>
-          <w:kern w:val="28"/>
-          <w:sz w:val="40"/>
-          <w:szCs w:val="40"/>
-        </w:rPr>
         <w:t>Data Understanding</w:t>
       </w:r>
-      <w:bookmarkEnd w:id="2"/>
+      <w:bookmarkEnd w:id="1"/>
       <w:r>
         <w:rPr>
           <w:rFonts w:eastAsiaTheme="majorEastAsia" w:cstheme="majorBidi"/>
@@ -2561,8 +2471,8 @@
         </w:rPr>
         <w:t xml:space="preserve">  </w:t>
       </w:r>
-      <w:bookmarkStart w:id="3" w:name="_Toc166668372"/>
-      <w:bookmarkStart w:id="4" w:name="_Hlk161498577"/>
+      <w:bookmarkStart w:id="2" w:name="_Toc166668372"/>
+      <w:bookmarkStart w:id="3" w:name="_Hlk161498577"/>
     </w:p>
     <w:p>
       <w:pPr>
@@ -2851,6 +2761,128 @@
           <w:szCs w:val="20"/>
         </w:rPr>
       </w:pPr>
+      <w:r>
+        <w:rPr>
+          <w:rFonts w:eastAsiaTheme="majorEastAsia" w:cstheme="majorBidi"/>
+          <w:color w:val="3A3A3A" w:themeColor="background2" w:themeShade="40"/>
+          <w:spacing w:val="-10"/>
+          <w:kern w:val="28"/>
+          <w:sz w:val="20"/>
+          <w:szCs w:val="20"/>
+        </w:rPr>
+        <w:t xml:space="preserve">This feature on stage of procedure is heavily skewed to the left especially on the FI step of the application process. FI stands for </w:t>
+      </w:r>
+      <w:r>
+        <w:rPr>
+          <w:rFonts w:eastAsiaTheme="majorEastAsia" w:cstheme="majorBidi"/>
+          <w:color w:val="3A3A3A" w:themeColor="background2" w:themeShade="40"/>
+          <w:spacing w:val="-10"/>
+          <w:kern w:val="28"/>
+          <w:sz w:val="20"/>
+          <w:szCs w:val="20"/>
+        </w:rPr>
+        <w:t xml:space="preserve">First instance </w:t>
+      </w:r>
+      <w:proofErr w:type="gramStart"/>
+      <w:r>
+        <w:rPr>
+          <w:rFonts w:eastAsiaTheme="majorEastAsia" w:cstheme="majorBidi"/>
+          <w:color w:val="3A3A3A" w:themeColor="background2" w:themeShade="40"/>
+          <w:spacing w:val="-10"/>
+          <w:kern w:val="28"/>
+          <w:sz w:val="20"/>
+          <w:szCs w:val="20"/>
+        </w:rPr>
+        <w:t>decisions</w:t>
+      </w:r>
+      <w:proofErr w:type="gramEnd"/>
+    </w:p>
+    <w:p>
+      <w:pPr>
+        <w:keepNext/>
+        <w:keepLines/>
+        <w:spacing w:before="360" w:after="80" w:line="240" w:lineRule="auto"/>
+        <w:contextualSpacing/>
+        <w:outlineLvl w:val="0"/>
+        <w:rPr>
+          <w:rFonts w:eastAsiaTheme="majorEastAsia" w:cstheme="majorBidi"/>
+          <w:color w:val="3A3A3A" w:themeColor="background2" w:themeShade="40"/>
+          <w:spacing w:val="-10"/>
+          <w:kern w:val="28"/>
+          <w:sz w:val="20"/>
+          <w:szCs w:val="20"/>
+        </w:rPr>
+      </w:pPr>
+    </w:p>
+    <w:p>
+      <w:pPr>
+        <w:keepNext/>
+        <w:keepLines/>
+        <w:spacing w:before="360" w:after="80" w:line="240" w:lineRule="auto"/>
+        <w:contextualSpacing/>
+        <w:outlineLvl w:val="0"/>
+        <w:rPr>
+          <w:rFonts w:eastAsiaTheme="majorEastAsia" w:cstheme="majorBidi"/>
+          <w:color w:val="3A3A3A" w:themeColor="background2" w:themeShade="40"/>
+          <w:spacing w:val="-10"/>
+          <w:kern w:val="28"/>
+          <w:sz w:val="20"/>
+          <w:szCs w:val="20"/>
+        </w:rPr>
+      </w:pPr>
+      <w:r>
+        <w:rPr>
+          <w:rFonts w:eastAsiaTheme="majorEastAsia" w:cstheme="majorBidi"/>
+          <w:noProof/>
+          <w:color w:val="3A3A3A" w:themeColor="background2" w:themeShade="40"/>
+          <w:spacing w:val="-10"/>
+          <w:kern w:val="28"/>
+          <w:sz w:val="20"/>
+          <w:szCs w:val="20"/>
+        </w:rPr>
+        <w:lastRenderedPageBreak/>
+        <w:drawing>
+          <wp:inline distT="0" distB="0" distL="0" distR="0" wp14:anchorId="0DCA2751" wp14:editId="01BCB1CA">
+            <wp:extent cx="6153150" cy="3238500"/>
+            <wp:effectExtent l="0" t="0" r="0" b="0"/>
+            <wp:docPr id="1436527678" name="Picture 6" descr="A graph with a blue rectangular bar&#10;&#10;Description automatically generated with medium confidence"/>
+            <wp:cNvGraphicFramePr>
+              <a:graphicFrameLocks xmlns:a="http://schemas.openxmlformats.org/drawingml/2006/main" noChangeAspect="1"/>
+            </wp:cNvGraphicFramePr>
+            <a:graphic xmlns:a="http://schemas.openxmlformats.org/drawingml/2006/main">
+              <a:graphicData uri="http://schemas.openxmlformats.org/drawingml/2006/picture">
+                <pic:pic xmlns:pic="http://schemas.openxmlformats.org/drawingml/2006/picture">
+                  <pic:nvPicPr>
+                    <pic:cNvPr id="1436527678" name="Picture 6" descr="A graph with a blue rectangular bar&#10;&#10;Description automatically generated with medium confidence"/>
+                    <pic:cNvPicPr/>
+                  </pic:nvPicPr>
+                  <pic:blipFill>
+                    <a:blip r:embed="rId15">
+                      <a:extLst>
+                        <a:ext uri="{28A0092B-C50C-407E-A947-70E740481C1C}">
+                          <a14:useLocalDpi xmlns:a14="http://schemas.microsoft.com/office/drawing/2010/main" val="0"/>
+                        </a:ext>
+                      </a:extLst>
+                    </a:blip>
+                    <a:stretch>
+                      <a:fillRect/>
+                    </a:stretch>
+                  </pic:blipFill>
+                  <pic:spPr>
+                    <a:xfrm>
+                      <a:off x="0" y="0"/>
+                      <a:ext cx="6154011" cy="3238953"/>
+                    </a:xfrm>
+                    <a:prstGeom prst="rect">
+                      <a:avLst/>
+                    </a:prstGeom>
+                  </pic:spPr>
+                </pic:pic>
+              </a:graphicData>
+            </a:graphic>
+          </wp:inline>
+        </w:drawing>
+      </w:r>
     </w:p>
     <w:p>
       <w:pPr>
@@ -2885,7 +2917,14 @@
           <w:szCs w:val="40"/>
         </w:rPr>
       </w:pPr>
-      <w:r>
+    </w:p>
+    <w:p>
+      <w:pPr>
+        <w:keepNext/>
+        <w:keepLines/>
+        <w:spacing w:before="360" w:after="80" w:line="240" w:lineRule="auto"/>
+        <w:contextualSpacing/>
+        <w:outlineLvl w:val="0"/>
         <w:rPr>
           <w:rFonts w:eastAsiaTheme="majorEastAsia" w:cstheme="majorBidi"/>
           <w:color w:val="3A3A3A" w:themeColor="background2" w:themeShade="40"/>
@@ -2894,11 +2933,21 @@
           <w:sz w:val="40"/>
           <w:szCs w:val="40"/>
         </w:rPr>
+      </w:pPr>
+      <w:r>
+        <w:rPr>
+          <w:rFonts w:eastAsiaTheme="majorEastAsia" w:cstheme="majorBidi"/>
+          <w:color w:val="3A3A3A" w:themeColor="background2" w:themeShade="40"/>
+          <w:spacing w:val="-10"/>
+          <w:kern w:val="28"/>
+          <w:sz w:val="40"/>
+          <w:szCs w:val="40"/>
+        </w:rPr>
         <w:t>Data Preparation</w:t>
       </w:r>
-      <w:bookmarkEnd w:id="3"/>
-    </w:p>
-    <w:bookmarkEnd w:id="4"/>
+      <w:bookmarkEnd w:id="2"/>
+    </w:p>
+    <w:bookmarkEnd w:id="3"/>
     <w:p>
       <w:pPr>
         <w:keepNext/>
@@ -2991,7 +3040,7 @@
                     <pic:cNvPicPr/>
                   </pic:nvPicPr>
                   <pic:blipFill>
-                    <a:blip r:embed="rId15">
+                    <a:blip r:embed="rId16">
                       <a:extLst>
                         <a:ext uri="{28A0092B-C50C-407E-A947-70E740481C1C}">
                           <a14:useLocalDpi xmlns:a14="http://schemas.microsoft.com/office/drawing/2010/main" val="0"/>
@@ -3111,143 +3160,6 @@
           <w:kern w:val="28"/>
         </w:rPr>
       </w:pPr>
-    </w:p>
-    <w:p>
-      <w:pPr>
-        <w:keepNext/>
-        <w:keepLines/>
-        <w:spacing w:before="360" w:after="80" w:line="240" w:lineRule="auto"/>
-        <w:contextualSpacing/>
-        <w:outlineLvl w:val="0"/>
-        <w:rPr>
-          <w:rFonts w:eastAsiaTheme="majorEastAsia" w:cstheme="majorBidi"/>
-          <w:color w:val="3A3A3A" w:themeColor="background2" w:themeShade="40"/>
-          <w:spacing w:val="-10"/>
-          <w:kern w:val="28"/>
-        </w:rPr>
-      </w:pPr>
-      <w:r>
-        <w:rPr>
-          <w:rFonts w:eastAsiaTheme="majorEastAsia" w:cstheme="majorBidi"/>
-          <w:noProof/>
-          <w:color w:val="3A3A3A" w:themeColor="background2" w:themeShade="40"/>
-          <w:spacing w:val="-10"/>
-          <w:kern w:val="28"/>
-        </w:rPr>
-        <w:drawing>
-          <wp:inline distT="0" distB="0" distL="0" distR="0" wp14:anchorId="05262BD5" wp14:editId="70F181B4">
-            <wp:extent cx="5731510" cy="2947035"/>
-            <wp:effectExtent l="0" t="0" r="2540" b="5715"/>
-            <wp:docPr id="160421150" name="Picture 2" descr="A screenshot of a computer&#10;&#10;Description automatically generated"/>
-            <wp:cNvGraphicFramePr>
-              <a:graphicFrameLocks xmlns:a="http://schemas.openxmlformats.org/drawingml/2006/main" noChangeAspect="1"/>
-            </wp:cNvGraphicFramePr>
-            <a:graphic xmlns:a="http://schemas.openxmlformats.org/drawingml/2006/main">
-              <a:graphicData uri="http://schemas.openxmlformats.org/drawingml/2006/picture">
-                <pic:pic xmlns:pic="http://schemas.openxmlformats.org/drawingml/2006/picture">
-                  <pic:nvPicPr>
-                    <pic:cNvPr id="160421150" name="Picture 2" descr="A screenshot of a computer&#10;&#10;Description automatically generated"/>
-                    <pic:cNvPicPr/>
-                  </pic:nvPicPr>
-                  <pic:blipFill>
-                    <a:blip r:embed="rId16">
-                      <a:extLst>
-                        <a:ext uri="{28A0092B-C50C-407E-A947-70E740481C1C}">
-                          <a14:useLocalDpi xmlns:a14="http://schemas.microsoft.com/office/drawing/2010/main" val="0"/>
-                        </a:ext>
-                      </a:extLst>
-                    </a:blip>
-                    <a:stretch>
-                      <a:fillRect/>
-                    </a:stretch>
-                  </pic:blipFill>
-                  <pic:spPr>
-                    <a:xfrm>
-                      <a:off x="0" y="0"/>
-                      <a:ext cx="5731510" cy="2947035"/>
-                    </a:xfrm>
-                    <a:prstGeom prst="rect">
-                      <a:avLst/>
-                    </a:prstGeom>
-                  </pic:spPr>
-                </pic:pic>
-              </a:graphicData>
-            </a:graphic>
-          </wp:inline>
-        </w:drawing>
-      </w:r>
-    </w:p>
-    <w:p>
-      <w:pPr>
-        <w:keepNext/>
-        <w:keepLines/>
-        <w:spacing w:before="360" w:after="80" w:line="240" w:lineRule="auto"/>
-        <w:contextualSpacing/>
-        <w:outlineLvl w:val="0"/>
-        <w:rPr>
-          <w:rFonts w:eastAsiaTheme="majorEastAsia" w:cstheme="majorBidi"/>
-          <w:color w:val="3A3A3A" w:themeColor="background2" w:themeShade="40"/>
-          <w:spacing w:val="-10"/>
-          <w:kern w:val="28"/>
-        </w:rPr>
-      </w:pPr>
-      <w:r>
-        <w:rPr>
-          <w:rFonts w:eastAsiaTheme="majorEastAsia" w:cstheme="majorBidi"/>
-          <w:color w:val="3A3A3A" w:themeColor="background2" w:themeShade="40"/>
-          <w:spacing w:val="-10"/>
-          <w:kern w:val="28"/>
-        </w:rPr>
-        <w:t>Figure 4. Renaming the column Cases / Persons to Application Numbers</w:t>
-      </w:r>
-    </w:p>
-    <w:p>
-      <w:pPr>
-        <w:keepNext/>
-        <w:keepLines/>
-        <w:spacing w:before="360" w:after="80" w:line="240" w:lineRule="auto"/>
-        <w:contextualSpacing/>
-        <w:outlineLvl w:val="0"/>
-        <w:rPr>
-          <w:rFonts w:eastAsiaTheme="majorEastAsia" w:cstheme="majorBidi"/>
-          <w:color w:val="3A3A3A" w:themeColor="background2" w:themeShade="40"/>
-          <w:spacing w:val="-10"/>
-          <w:kern w:val="28"/>
-        </w:rPr>
-      </w:pPr>
-    </w:p>
-    <w:p>
-      <w:pPr>
-        <w:keepNext/>
-        <w:keepLines/>
-        <w:spacing w:before="360" w:after="80" w:line="240" w:lineRule="auto"/>
-        <w:contextualSpacing/>
-        <w:outlineLvl w:val="0"/>
-        <w:rPr>
-          <w:rFonts w:eastAsiaTheme="majorEastAsia" w:cstheme="majorBidi"/>
-          <w:color w:val="3A3A3A" w:themeColor="background2" w:themeShade="40"/>
-          <w:spacing w:val="-10"/>
-          <w:kern w:val="28"/>
-        </w:rPr>
-      </w:pPr>
-      <w:r>
-        <w:rPr>
-          <w:rFonts w:eastAsiaTheme="majorEastAsia" w:cstheme="majorBidi"/>
-          <w:color w:val="3A3A3A" w:themeColor="background2" w:themeShade="40"/>
-          <w:spacing w:val="-10"/>
-          <w:kern w:val="28"/>
-        </w:rPr>
-        <w:t xml:space="preserve">The target variable for this will be </w:t>
-      </w:r>
-      <w:r>
-        <w:rPr>
-          <w:rFonts w:eastAsiaTheme="majorEastAsia" w:cstheme="majorBidi"/>
-          <w:color w:val="3A3A3A" w:themeColor="background2" w:themeShade="40"/>
-          <w:spacing w:val="-10"/>
-          <w:kern w:val="28"/>
-        </w:rPr>
-        <w:t>Cases/Persons so I have renamed the column to make it more understandable.</w:t>
-      </w:r>
     </w:p>
     <w:p>
       <w:pPr>
@@ -3462,7 +3374,7 @@
           <w:szCs w:val="40"/>
         </w:rPr>
       </w:pPr>
-      <w:bookmarkStart w:id="5" w:name="_Toc166668373"/>
+      <w:bookmarkStart w:id="4" w:name="_Toc166668373"/>
       <w:r>
         <w:rPr>
           <w:rFonts w:eastAsiaTheme="majorEastAsia" w:cstheme="majorBidi"/>
@@ -3474,7 +3386,7 @@
         </w:rPr>
         <w:t>Modelling</w:t>
       </w:r>
-      <w:bookmarkEnd w:id="5"/>
+      <w:bookmarkEnd w:id="4"/>
       <w:r>
         <w:rPr>
           <w:rFonts w:eastAsiaTheme="majorEastAsia" w:cstheme="majorBidi"/>
@@ -3499,6 +3411,556 @@
           <w:color w:val="3A3A3A" w:themeColor="background2" w:themeShade="40"/>
           <w:spacing w:val="-10"/>
           <w:kern w:val="28"/>
+        </w:rPr>
+      </w:pPr>
+    </w:p>
+    <w:p>
+      <w:pPr>
+        <w:keepNext/>
+        <w:keepLines/>
+        <w:spacing w:before="360" w:after="80" w:line="240" w:lineRule="auto"/>
+        <w:contextualSpacing/>
+        <w:outlineLvl w:val="0"/>
+        <w:rPr>
+          <w:rFonts w:eastAsiaTheme="majorEastAsia" w:cstheme="majorBidi"/>
+          <w:color w:val="3A3A3A" w:themeColor="background2" w:themeShade="40"/>
+          <w:spacing w:val="-10"/>
+          <w:kern w:val="28"/>
+        </w:rPr>
+      </w:pPr>
+      <w:r>
+        <w:rPr>
+          <w:rFonts w:eastAsiaTheme="majorEastAsia" w:cstheme="majorBidi"/>
+          <w:color w:val="3A3A3A" w:themeColor="background2" w:themeShade="40"/>
+          <w:spacing w:val="-10"/>
+          <w:kern w:val="28"/>
+        </w:rPr>
+        <w:t xml:space="preserve">There are several machine learning models that could be used on this dataset. For </w:t>
+      </w:r>
+      <w:proofErr w:type="gramStart"/>
+      <w:r>
+        <w:rPr>
+          <w:rFonts w:eastAsiaTheme="majorEastAsia" w:cstheme="majorBidi"/>
+          <w:color w:val="3A3A3A" w:themeColor="background2" w:themeShade="40"/>
+          <w:spacing w:val="-10"/>
+          <w:kern w:val="28"/>
+        </w:rPr>
+        <w:t>now</w:t>
+      </w:r>
+      <w:proofErr w:type="gramEnd"/>
+      <w:r>
+        <w:rPr>
+          <w:rFonts w:eastAsiaTheme="majorEastAsia" w:cstheme="majorBidi"/>
+          <w:color w:val="3A3A3A" w:themeColor="background2" w:themeShade="40"/>
+          <w:spacing w:val="-10"/>
+          <w:kern w:val="28"/>
+        </w:rPr>
+        <w:t xml:space="preserve"> I have used a decision tree on the target variable for the number of asylum applications in Europe for the past 5 years. </w:t>
+      </w:r>
+    </w:p>
+    <w:p>
+      <w:pPr>
+        <w:keepNext/>
+        <w:keepLines/>
+        <w:spacing w:before="360" w:after="80" w:line="240" w:lineRule="auto"/>
+        <w:contextualSpacing/>
+        <w:outlineLvl w:val="0"/>
+        <w:rPr>
+          <w:rFonts w:eastAsiaTheme="majorEastAsia" w:cstheme="majorBidi"/>
+          <w:color w:val="3A3A3A" w:themeColor="background2" w:themeShade="40"/>
+          <w:spacing w:val="-10"/>
+          <w:kern w:val="28"/>
+        </w:rPr>
+      </w:pPr>
+    </w:p>
+    <w:p>
+      <w:pPr>
+        <w:keepNext/>
+        <w:keepLines/>
+        <w:spacing w:before="360" w:after="80" w:line="240" w:lineRule="auto"/>
+        <w:contextualSpacing/>
+        <w:outlineLvl w:val="0"/>
+        <w:rPr>
+          <w:rFonts w:eastAsiaTheme="majorEastAsia" w:cstheme="majorBidi"/>
+          <w:color w:val="3A3A3A" w:themeColor="background2" w:themeShade="40"/>
+          <w:spacing w:val="-10"/>
+          <w:kern w:val="28"/>
+        </w:rPr>
+      </w:pPr>
+      <w:r>
+        <w:rPr>
+          <w:rFonts w:eastAsiaTheme="majorEastAsia" w:cstheme="majorBidi"/>
+          <w:color w:val="3A3A3A" w:themeColor="background2" w:themeShade="40"/>
+          <w:spacing w:val="-10"/>
+          <w:kern w:val="28"/>
+        </w:rPr>
+        <w:t xml:space="preserve">A decision tree is a non-parametric supervised learning algorithm, which is utilized for both classification and regression tasks. It has a hierarchical, tree structure, which consists of a root node, branches, internal </w:t>
+      </w:r>
+      <w:proofErr w:type="gramStart"/>
+      <w:r>
+        <w:rPr>
+          <w:rFonts w:eastAsiaTheme="majorEastAsia" w:cstheme="majorBidi"/>
+          <w:color w:val="3A3A3A" w:themeColor="background2" w:themeShade="40"/>
+          <w:spacing w:val="-10"/>
+          <w:kern w:val="28"/>
+        </w:rPr>
+        <w:t>nodes</w:t>
+      </w:r>
+      <w:proofErr w:type="gramEnd"/>
+      <w:r>
+        <w:rPr>
+          <w:rFonts w:eastAsiaTheme="majorEastAsia" w:cstheme="majorBidi"/>
+          <w:color w:val="3A3A3A" w:themeColor="background2" w:themeShade="40"/>
+          <w:spacing w:val="-10"/>
+          <w:kern w:val="28"/>
+        </w:rPr>
+        <w:t xml:space="preserve"> and leaf nodes.</w:t>
+      </w:r>
+    </w:p>
+    <w:p>
+      <w:pPr>
+        <w:keepNext/>
+        <w:keepLines/>
+        <w:spacing w:before="360" w:after="80" w:line="240" w:lineRule="auto"/>
+        <w:contextualSpacing/>
+        <w:outlineLvl w:val="0"/>
+        <w:rPr>
+          <w:rFonts w:eastAsiaTheme="majorEastAsia" w:cstheme="majorBidi"/>
+          <w:color w:val="3A3A3A" w:themeColor="background2" w:themeShade="40"/>
+          <w:spacing w:val="-10"/>
+          <w:kern w:val="28"/>
+        </w:rPr>
+      </w:pPr>
+    </w:p>
+    <w:p>
+      <w:pPr>
+        <w:keepNext/>
+        <w:keepLines/>
+        <w:spacing w:before="360" w:after="80" w:line="240" w:lineRule="auto"/>
+        <w:contextualSpacing/>
+        <w:outlineLvl w:val="0"/>
+        <w:rPr>
+          <w:rFonts w:eastAsiaTheme="majorEastAsia" w:cstheme="majorBidi"/>
+          <w:color w:val="3A3A3A" w:themeColor="background2" w:themeShade="40"/>
+          <w:spacing w:val="-10"/>
+          <w:kern w:val="28"/>
+        </w:rPr>
+      </w:pPr>
+      <w:r>
+        <w:rPr>
+          <w:rFonts w:eastAsiaTheme="majorEastAsia" w:cstheme="majorBidi"/>
+          <w:color w:val="3A3A3A" w:themeColor="background2" w:themeShade="40"/>
+          <w:spacing w:val="-10"/>
+          <w:kern w:val="28"/>
+        </w:rPr>
+        <w:t xml:space="preserve">In this </w:t>
+      </w:r>
+      <w:proofErr w:type="gramStart"/>
+      <w:r>
+        <w:rPr>
+          <w:rFonts w:eastAsiaTheme="majorEastAsia" w:cstheme="majorBidi"/>
+          <w:color w:val="3A3A3A" w:themeColor="background2" w:themeShade="40"/>
+          <w:spacing w:val="-10"/>
+          <w:kern w:val="28"/>
+        </w:rPr>
+        <w:t>particular case</w:t>
+      </w:r>
+      <w:proofErr w:type="gramEnd"/>
+      <w:r>
+        <w:rPr>
+          <w:rFonts w:eastAsiaTheme="majorEastAsia" w:cstheme="majorBidi"/>
+          <w:color w:val="3A3A3A" w:themeColor="background2" w:themeShade="40"/>
+          <w:spacing w:val="-10"/>
+          <w:kern w:val="28"/>
+        </w:rPr>
+        <w:t xml:space="preserve"> we could use decision trees and clustering algorithms due to the values on country of origin, country of </w:t>
+      </w:r>
+      <w:proofErr w:type="spellStart"/>
+      <w:r>
+        <w:rPr>
+          <w:rFonts w:eastAsiaTheme="majorEastAsia" w:cstheme="majorBidi"/>
+          <w:color w:val="3A3A3A" w:themeColor="background2" w:themeShade="40"/>
+          <w:spacing w:val="-10"/>
+          <w:kern w:val="28"/>
+        </w:rPr>
+        <w:t>aslym</w:t>
+      </w:r>
+      <w:proofErr w:type="spellEnd"/>
+      <w:r>
+        <w:rPr>
+          <w:rFonts w:eastAsiaTheme="majorEastAsia" w:cstheme="majorBidi"/>
+          <w:color w:val="3A3A3A" w:themeColor="background2" w:themeShade="40"/>
+          <w:spacing w:val="-10"/>
+          <w:kern w:val="28"/>
+        </w:rPr>
+        <w:t xml:space="preserve"> being sought in.</w:t>
+      </w:r>
+      <w:r>
+        <w:rPr>
+          <w:rFonts w:eastAsiaTheme="majorEastAsia" w:cstheme="majorBidi"/>
+          <w:color w:val="3A3A3A" w:themeColor="background2" w:themeShade="40"/>
+          <w:spacing w:val="-10"/>
+          <w:kern w:val="28"/>
+        </w:rPr>
+        <w:t xml:space="preserve"> </w:t>
+      </w:r>
+    </w:p>
+    <w:p>
+      <w:pPr>
+        <w:keepNext/>
+        <w:keepLines/>
+        <w:spacing w:before="360" w:after="80" w:line="240" w:lineRule="auto"/>
+        <w:contextualSpacing/>
+        <w:outlineLvl w:val="0"/>
+        <w:rPr>
+          <w:rFonts w:eastAsiaTheme="majorEastAsia" w:cstheme="majorBidi"/>
+          <w:color w:val="3A3A3A" w:themeColor="background2" w:themeShade="40"/>
+          <w:spacing w:val="-10"/>
+          <w:kern w:val="28"/>
+        </w:rPr>
+      </w:pPr>
+    </w:p>
+    <w:p>
+      <w:pPr>
+        <w:keepNext/>
+        <w:keepLines/>
+        <w:spacing w:before="360" w:after="80" w:line="240" w:lineRule="auto"/>
+        <w:contextualSpacing/>
+        <w:outlineLvl w:val="0"/>
+        <w:rPr>
+          <w:rFonts w:eastAsiaTheme="majorEastAsia" w:cstheme="majorBidi"/>
+          <w:color w:val="3A3A3A" w:themeColor="background2" w:themeShade="40"/>
+          <w:spacing w:val="-10"/>
+          <w:kern w:val="28"/>
+        </w:rPr>
+      </w:pPr>
+      <w:r>
+        <w:rPr>
+          <w:rFonts w:eastAsiaTheme="majorEastAsia" w:cstheme="majorBidi"/>
+          <w:noProof/>
+          <w:color w:val="3A3A3A" w:themeColor="background2" w:themeShade="40"/>
+          <w:spacing w:val="-10"/>
+          <w:kern w:val="28"/>
+        </w:rPr>
+        <w:lastRenderedPageBreak/>
+        <w:drawing>
+          <wp:inline distT="0" distB="0" distL="0" distR="0" wp14:anchorId="654A4F00" wp14:editId="53FB5597">
+            <wp:extent cx="5731510" cy="6028690"/>
+            <wp:effectExtent l="0" t="0" r="2540" b="0"/>
+            <wp:docPr id="1775692583" name="Picture 6" descr="A screenshot of a computer program&#10;&#10;Description automatically generated"/>
+            <wp:cNvGraphicFramePr>
+              <a:graphicFrameLocks xmlns:a="http://schemas.openxmlformats.org/drawingml/2006/main" noChangeAspect="1"/>
+            </wp:cNvGraphicFramePr>
+            <a:graphic xmlns:a="http://schemas.openxmlformats.org/drawingml/2006/main">
+              <a:graphicData uri="http://schemas.openxmlformats.org/drawingml/2006/picture">
+                <pic:pic xmlns:pic="http://schemas.openxmlformats.org/drawingml/2006/picture">
+                  <pic:nvPicPr>
+                    <pic:cNvPr id="1775692583" name="Picture 6" descr="A screenshot of a computer program&#10;&#10;Description automatically generated"/>
+                    <pic:cNvPicPr/>
+                  </pic:nvPicPr>
+                  <pic:blipFill>
+                    <a:blip r:embed="rId18">
+                      <a:extLst>
+                        <a:ext uri="{28A0092B-C50C-407E-A947-70E740481C1C}">
+                          <a14:useLocalDpi xmlns:a14="http://schemas.microsoft.com/office/drawing/2010/main" val="0"/>
+                        </a:ext>
+                      </a:extLst>
+                    </a:blip>
+                    <a:stretch>
+                      <a:fillRect/>
+                    </a:stretch>
+                  </pic:blipFill>
+                  <pic:spPr>
+                    <a:xfrm>
+                      <a:off x="0" y="0"/>
+                      <a:ext cx="5731510" cy="6028690"/>
+                    </a:xfrm>
+                    <a:prstGeom prst="rect">
+                      <a:avLst/>
+                    </a:prstGeom>
+                  </pic:spPr>
+                </pic:pic>
+              </a:graphicData>
+            </a:graphic>
+          </wp:inline>
+        </w:drawing>
+      </w:r>
+    </w:p>
+    <w:p>
+      <w:pPr>
+        <w:keepNext/>
+        <w:keepLines/>
+        <w:spacing w:before="360" w:after="80" w:line="240" w:lineRule="auto"/>
+        <w:contextualSpacing/>
+        <w:jc w:val="center"/>
+        <w:outlineLvl w:val="0"/>
+        <w:rPr>
+          <w:rFonts w:eastAsiaTheme="majorEastAsia" w:cstheme="majorBidi"/>
+          <w:color w:val="3A3A3A" w:themeColor="background2" w:themeShade="40"/>
+          <w:spacing w:val="-10"/>
+          <w:kern w:val="28"/>
+        </w:rPr>
+      </w:pPr>
+      <w:r>
+        <w:rPr>
+          <w:rFonts w:eastAsiaTheme="majorEastAsia" w:cstheme="majorBidi"/>
+          <w:color w:val="3A3A3A" w:themeColor="background2" w:themeShade="40"/>
+          <w:spacing w:val="-10"/>
+          <w:kern w:val="28"/>
+        </w:rPr>
+        <w:t>Figure. Modelling the feature applied by using a decision tree.</w:t>
+      </w:r>
+    </w:p>
+    <w:p>
+      <w:pPr>
+        <w:keepNext/>
+        <w:keepLines/>
+        <w:spacing w:before="360" w:after="80" w:line="240" w:lineRule="auto"/>
+        <w:contextualSpacing/>
+        <w:outlineLvl w:val="0"/>
+        <w:rPr>
+          <w:rFonts w:eastAsiaTheme="majorEastAsia" w:cstheme="majorBidi"/>
+          <w:color w:val="3A3A3A" w:themeColor="background2" w:themeShade="40"/>
+          <w:spacing w:val="-10"/>
+          <w:kern w:val="28"/>
+        </w:rPr>
+      </w:pPr>
+    </w:p>
+    <w:p>
+      <w:pPr>
+        <w:keepNext/>
+        <w:keepLines/>
+        <w:spacing w:before="360" w:after="80" w:line="240" w:lineRule="auto"/>
+        <w:contextualSpacing/>
+        <w:outlineLvl w:val="0"/>
+        <w:rPr>
+          <w:rFonts w:eastAsiaTheme="majorEastAsia" w:cstheme="majorBidi"/>
+          <w:color w:val="3A3A3A" w:themeColor="background2" w:themeShade="40"/>
+          <w:spacing w:val="-10"/>
+          <w:kern w:val="28"/>
+        </w:rPr>
+      </w:pPr>
+      <w:r>
+        <w:rPr>
+          <w:rFonts w:eastAsiaTheme="majorEastAsia" w:cstheme="majorBidi"/>
+          <w:color w:val="3A3A3A" w:themeColor="background2" w:themeShade="40"/>
+          <w:spacing w:val="-10"/>
+          <w:kern w:val="28"/>
+        </w:rPr>
+        <w:t>For the train test split we drop the colu</w:t>
+      </w:r>
+      <w:r>
+        <w:rPr>
+          <w:rFonts w:eastAsiaTheme="majorEastAsia" w:cstheme="majorBidi"/>
+          <w:color w:val="3A3A3A" w:themeColor="background2" w:themeShade="40"/>
+          <w:spacing w:val="-10"/>
+          <w:kern w:val="28"/>
+        </w:rPr>
+        <w:t xml:space="preserve">mn first and the column applied for X and then add the response to y. I use 30% with a random state of 99. </w:t>
+      </w:r>
+    </w:p>
+    <w:p>
+      <w:pPr>
+        <w:keepNext/>
+        <w:keepLines/>
+        <w:spacing w:before="360" w:after="80" w:line="240" w:lineRule="auto"/>
+        <w:contextualSpacing/>
+        <w:outlineLvl w:val="0"/>
+        <w:rPr>
+          <w:rFonts w:eastAsiaTheme="majorEastAsia" w:cstheme="majorBidi"/>
+          <w:color w:val="3A3A3A" w:themeColor="background2" w:themeShade="40"/>
+          <w:spacing w:val="-10"/>
+          <w:kern w:val="28"/>
+        </w:rPr>
+      </w:pPr>
+    </w:p>
+    <w:p>
+      <w:pPr>
+        <w:keepNext/>
+        <w:keepLines/>
+        <w:spacing w:before="360" w:after="80" w:line="240" w:lineRule="auto"/>
+        <w:contextualSpacing/>
+        <w:outlineLvl w:val="0"/>
+        <w:rPr>
+          <w:rFonts w:eastAsiaTheme="majorEastAsia" w:cstheme="majorBidi"/>
+          <w:color w:val="3A3A3A" w:themeColor="background2" w:themeShade="40"/>
+          <w:spacing w:val="-10"/>
+          <w:kern w:val="28"/>
+        </w:rPr>
+      </w:pPr>
+      <w:r>
+        <w:rPr>
+          <w:rFonts w:eastAsiaTheme="majorEastAsia" w:cstheme="majorBidi"/>
+          <w:color w:val="3A3A3A" w:themeColor="background2" w:themeShade="40"/>
+          <w:spacing w:val="-10"/>
+          <w:kern w:val="28"/>
+        </w:rPr>
+        <w:t>The decision tree classifier is then created and fitted. We can see the precision</w:t>
+      </w:r>
+      <w:r>
+        <w:rPr>
+          <w:rFonts w:eastAsiaTheme="majorEastAsia" w:cstheme="majorBidi"/>
+          <w:color w:val="3A3A3A" w:themeColor="background2" w:themeShade="40"/>
+          <w:spacing w:val="-10"/>
+          <w:kern w:val="28"/>
+        </w:rPr>
+        <w:t xml:space="preserve"> and recall is 1 and the support is 19. </w:t>
+      </w:r>
+    </w:p>
+    <w:p>
+      <w:pPr>
+        <w:keepNext/>
+        <w:keepLines/>
+        <w:spacing w:before="360" w:after="80" w:line="240" w:lineRule="auto"/>
+        <w:contextualSpacing/>
+        <w:outlineLvl w:val="0"/>
+        <w:rPr>
+          <w:rFonts w:eastAsiaTheme="majorEastAsia" w:cstheme="majorBidi"/>
+          <w:color w:val="3A3A3A" w:themeColor="background2" w:themeShade="40"/>
+          <w:spacing w:val="-10"/>
+          <w:kern w:val="28"/>
+        </w:rPr>
+      </w:pPr>
+    </w:p>
+    <w:p>
+      <w:pPr>
+        <w:keepNext/>
+        <w:keepLines/>
+        <w:spacing w:before="360" w:after="80" w:line="240" w:lineRule="auto"/>
+        <w:contextualSpacing/>
+        <w:outlineLvl w:val="0"/>
+        <w:rPr>
+          <w:rFonts w:eastAsiaTheme="majorEastAsia" w:cstheme="majorBidi"/>
+          <w:color w:val="3A3A3A" w:themeColor="background2" w:themeShade="40"/>
+          <w:spacing w:val="-10"/>
+          <w:kern w:val="28"/>
+        </w:rPr>
+      </w:pPr>
+      <w:r>
+        <w:rPr>
+          <w:rFonts w:eastAsiaTheme="majorEastAsia" w:cstheme="majorBidi"/>
+          <w:color w:val="3A3A3A" w:themeColor="background2" w:themeShade="40"/>
+          <w:spacing w:val="-10"/>
+          <w:kern w:val="28"/>
+        </w:rPr>
+        <w:t xml:space="preserve"> </w:t>
+      </w:r>
+      <w:r>
+        <w:rPr>
+          <w:rFonts w:eastAsiaTheme="majorEastAsia" w:cstheme="majorBidi"/>
+          <w:noProof/>
+          <w:color w:val="3A3A3A" w:themeColor="background2" w:themeShade="40"/>
+          <w:spacing w:val="-10"/>
+          <w:kern w:val="28"/>
+        </w:rPr>
+        <w:drawing>
+          <wp:inline distT="0" distB="0" distL="0" distR="0" wp14:anchorId="422B73FA" wp14:editId="7D7284F0">
+            <wp:extent cx="5731510" cy="960755"/>
+            <wp:effectExtent l="0" t="0" r="2540" b="0"/>
+            <wp:docPr id="1551001826" name="Picture 7" descr="A black screen with white text&#10;&#10;Description automatically generated"/>
+            <wp:cNvGraphicFramePr>
+              <a:graphicFrameLocks xmlns:a="http://schemas.openxmlformats.org/drawingml/2006/main" noChangeAspect="1"/>
+            </wp:cNvGraphicFramePr>
+            <a:graphic xmlns:a="http://schemas.openxmlformats.org/drawingml/2006/main">
+              <a:graphicData uri="http://schemas.openxmlformats.org/drawingml/2006/picture">
+                <pic:pic xmlns:pic="http://schemas.openxmlformats.org/drawingml/2006/picture">
+                  <pic:nvPicPr>
+                    <pic:cNvPr id="1551001826" name="Picture 7" descr="A black screen with white text&#10;&#10;Description automatically generated"/>
+                    <pic:cNvPicPr/>
+                  </pic:nvPicPr>
+                  <pic:blipFill>
+                    <a:blip r:embed="rId19">
+                      <a:extLst>
+                        <a:ext uri="{28A0092B-C50C-407E-A947-70E740481C1C}">
+                          <a14:useLocalDpi xmlns:a14="http://schemas.microsoft.com/office/drawing/2010/main" val="0"/>
+                        </a:ext>
+                      </a:extLst>
+                    </a:blip>
+                    <a:stretch>
+                      <a:fillRect/>
+                    </a:stretch>
+                  </pic:blipFill>
+                  <pic:spPr>
+                    <a:xfrm>
+                      <a:off x="0" y="0"/>
+                      <a:ext cx="5731510" cy="960755"/>
+                    </a:xfrm>
+                    <a:prstGeom prst="rect">
+                      <a:avLst/>
+                    </a:prstGeom>
+                  </pic:spPr>
+                </pic:pic>
+              </a:graphicData>
+            </a:graphic>
+          </wp:inline>
+        </w:drawing>
+      </w:r>
+    </w:p>
+    <w:p>
+      <w:pPr>
+        <w:keepNext/>
+        <w:keepLines/>
+        <w:spacing w:before="360" w:after="80" w:line="240" w:lineRule="auto"/>
+        <w:contextualSpacing/>
+        <w:jc w:val="center"/>
+        <w:outlineLvl w:val="0"/>
+        <w:rPr>
+          <w:rFonts w:eastAsiaTheme="majorEastAsia" w:cstheme="majorBidi"/>
+          <w:color w:val="3A3A3A" w:themeColor="background2" w:themeShade="40"/>
+          <w:spacing w:val="-10"/>
+          <w:kern w:val="28"/>
+          <w:sz w:val="20"/>
+          <w:szCs w:val="20"/>
+        </w:rPr>
+      </w:pPr>
+      <w:proofErr w:type="gramStart"/>
+      <w:r>
+        <w:rPr>
+          <w:rFonts w:eastAsiaTheme="majorEastAsia" w:cstheme="majorBidi"/>
+          <w:color w:val="3A3A3A" w:themeColor="background2" w:themeShade="40"/>
+          <w:spacing w:val="-10"/>
+          <w:kern w:val="28"/>
+          <w:sz w:val="20"/>
+          <w:szCs w:val="20"/>
+        </w:rPr>
+        <w:t>Figure .</w:t>
+      </w:r>
+      <w:proofErr w:type="gramEnd"/>
+      <w:r>
+        <w:rPr>
+          <w:rFonts w:eastAsiaTheme="majorEastAsia" w:cstheme="majorBidi"/>
+          <w:color w:val="3A3A3A" w:themeColor="background2" w:themeShade="40"/>
+          <w:spacing w:val="-10"/>
+          <w:kern w:val="28"/>
+          <w:sz w:val="20"/>
+          <w:szCs w:val="20"/>
+        </w:rPr>
+        <w:t xml:space="preserve"> </w:t>
+      </w:r>
+      <w:r>
+        <w:rPr>
+          <w:rFonts w:eastAsiaTheme="majorEastAsia" w:cstheme="majorBidi"/>
+          <w:color w:val="3A3A3A" w:themeColor="background2" w:themeShade="40"/>
+          <w:spacing w:val="-10"/>
+          <w:kern w:val="28"/>
+          <w:sz w:val="20"/>
+          <w:szCs w:val="20"/>
+        </w:rPr>
+        <w:t>Confusion matrix and accuracy score on the specified feature applied.</w:t>
+      </w:r>
+    </w:p>
+    <w:p>
+      <w:pPr>
+        <w:keepNext/>
+        <w:keepLines/>
+        <w:spacing w:before="360" w:after="80" w:line="240" w:lineRule="auto"/>
+        <w:contextualSpacing/>
+        <w:outlineLvl w:val="0"/>
+        <w:rPr>
+          <w:rFonts w:eastAsiaTheme="majorEastAsia" w:cstheme="majorBidi"/>
+          <w:color w:val="3A3A3A" w:themeColor="background2" w:themeShade="40"/>
+          <w:spacing w:val="-10"/>
+          <w:kern w:val="28"/>
           <w:sz w:val="40"/>
           <w:szCs w:val="40"/>
         </w:rPr>
@@ -3520,14 +3982,8 @@
           <w:szCs w:val="40"/>
         </w:rPr>
       </w:pPr>
-    </w:p>
-    <w:p>
-      <w:pPr>
-        <w:keepNext/>
-        <w:keepLines/>
-        <w:spacing w:before="360" w:after="80" w:line="240" w:lineRule="auto"/>
-        <w:contextualSpacing/>
-        <w:outlineLvl w:val="0"/>
+      <w:bookmarkStart w:id="5" w:name="_Toc166668374"/>
+      <w:r>
         <w:rPr>
           <w:rFonts w:eastAsiaTheme="majorEastAsia" w:cstheme="majorBidi"/>
           <w:color w:val="3A3A3A" w:themeColor="background2" w:themeShade="40"/>
@@ -3536,8 +3992,9 @@
           <w:sz w:val="40"/>
           <w:szCs w:val="40"/>
         </w:rPr>
-      </w:pPr>
-      <w:bookmarkStart w:id="6" w:name="_Toc166668374"/>
+        <w:t>Evaluation</w:t>
+      </w:r>
+      <w:bookmarkEnd w:id="5"/>
       <w:r>
         <w:rPr>
           <w:rFonts w:eastAsiaTheme="majorEastAsia" w:cstheme="majorBidi"/>
@@ -3547,10 +4004,16 @@
           <w:sz w:val="40"/>
           <w:szCs w:val="40"/>
         </w:rPr>
-        <w:t>Evaluation</w:t>
-      </w:r>
-      <w:bookmarkEnd w:id="6"/>
-      <w:r>
+        <w:t xml:space="preserve"> </w:t>
+      </w:r>
+    </w:p>
+    <w:p>
+      <w:pPr>
+        <w:keepNext/>
+        <w:keepLines/>
+        <w:spacing w:before="360" w:after="80" w:line="240" w:lineRule="auto"/>
+        <w:contextualSpacing/>
+        <w:outlineLvl w:val="0"/>
         <w:rPr>
           <w:rFonts w:eastAsiaTheme="majorEastAsia" w:cstheme="majorBidi"/>
           <w:color w:val="3A3A3A" w:themeColor="background2" w:themeShade="40"/>
@@ -3559,8 +4022,7 @@
           <w:sz w:val="40"/>
           <w:szCs w:val="40"/>
         </w:rPr>
-        <w:t xml:space="preserve"> </w:t>
-      </w:r>
+      </w:pPr>
     </w:p>
     <w:p>
       <w:pPr>
@@ -3578,19 +4040,807 @@
           <w:szCs w:val="40"/>
         </w:rPr>
       </w:pPr>
-      <w:bookmarkStart w:id="7" w:name="_Toc166668375"/>
-      <w:r>
-        <w:rPr>
-          <w:rFonts w:eastAsiaTheme="majorEastAsia" w:cstheme="majorBidi"/>
+      <w:r>
+        <w:rPr>
+          <w:rFonts w:eastAsiaTheme="majorEastAsia" w:cstheme="majorBidi"/>
+          <w:noProof/>
           <w:color w:val="3A3A3A" w:themeColor="background2" w:themeShade="40"/>
           <w:spacing w:val="-10"/>
           <w:kern w:val="28"/>
           <w:sz w:val="40"/>
           <w:szCs w:val="40"/>
         </w:rPr>
+        <w:drawing>
+          <wp:inline distT="0" distB="0" distL="0" distR="0" wp14:anchorId="0470EE51" wp14:editId="5ED3DAFA">
+            <wp:extent cx="5731510" cy="5938520"/>
+            <wp:effectExtent l="0" t="0" r="2540" b="5080"/>
+            <wp:docPr id="1472233975" name="Picture 1" descr="A screenshot of a computer&#10;&#10;Description automatically generated"/>
+            <wp:cNvGraphicFramePr>
+              <a:graphicFrameLocks xmlns:a="http://schemas.openxmlformats.org/drawingml/2006/main" noChangeAspect="1"/>
+            </wp:cNvGraphicFramePr>
+            <a:graphic xmlns:a="http://schemas.openxmlformats.org/drawingml/2006/main">
+              <a:graphicData uri="http://schemas.openxmlformats.org/drawingml/2006/picture">
+                <pic:pic xmlns:pic="http://schemas.openxmlformats.org/drawingml/2006/picture">
+                  <pic:nvPicPr>
+                    <pic:cNvPr id="1472233975" name="Picture 1" descr="A screenshot of a computer&#10;&#10;Description automatically generated"/>
+                    <pic:cNvPicPr/>
+                  </pic:nvPicPr>
+                  <pic:blipFill>
+                    <a:blip r:embed="rId20">
+                      <a:extLst>
+                        <a:ext uri="{28A0092B-C50C-407E-A947-70E740481C1C}">
+                          <a14:useLocalDpi xmlns:a14="http://schemas.microsoft.com/office/drawing/2010/main" val="0"/>
+                        </a:ext>
+                      </a:extLst>
+                    </a:blip>
+                    <a:stretch>
+                      <a:fillRect/>
+                    </a:stretch>
+                  </pic:blipFill>
+                  <pic:spPr>
+                    <a:xfrm>
+                      <a:off x="0" y="0"/>
+                      <a:ext cx="5731510" cy="5938520"/>
+                    </a:xfrm>
+                    <a:prstGeom prst="rect">
+                      <a:avLst/>
+                    </a:prstGeom>
+                  </pic:spPr>
+                </pic:pic>
+              </a:graphicData>
+            </a:graphic>
+          </wp:inline>
+        </w:drawing>
+      </w:r>
+    </w:p>
+    <w:p>
+      <w:pPr>
+        <w:keepNext/>
+        <w:keepLines/>
+        <w:spacing w:before="360" w:after="80" w:line="240" w:lineRule="auto"/>
+        <w:contextualSpacing/>
+        <w:jc w:val="center"/>
+        <w:outlineLvl w:val="0"/>
+        <w:rPr>
+          <w:rFonts w:eastAsiaTheme="majorEastAsia" w:cstheme="majorBidi"/>
+          <w:color w:val="3A3A3A" w:themeColor="background2" w:themeShade="40"/>
+          <w:spacing w:val="-10"/>
+          <w:kern w:val="28"/>
+          <w:sz w:val="20"/>
+          <w:szCs w:val="20"/>
+        </w:rPr>
+      </w:pPr>
+      <w:proofErr w:type="gramStart"/>
+      <w:r>
+        <w:rPr>
+          <w:rFonts w:eastAsiaTheme="majorEastAsia" w:cstheme="majorBidi"/>
+          <w:color w:val="3A3A3A" w:themeColor="background2" w:themeShade="40"/>
+          <w:spacing w:val="-10"/>
+          <w:kern w:val="28"/>
+          <w:sz w:val="20"/>
+          <w:szCs w:val="20"/>
+        </w:rPr>
+        <w:t>Figure .</w:t>
+      </w:r>
+      <w:proofErr w:type="gramEnd"/>
+      <w:r>
+        <w:rPr>
+          <w:rFonts w:eastAsiaTheme="majorEastAsia" w:cstheme="majorBidi"/>
+          <w:color w:val="3A3A3A" w:themeColor="background2" w:themeShade="40"/>
+          <w:spacing w:val="-10"/>
+          <w:kern w:val="28"/>
+          <w:sz w:val="20"/>
+          <w:szCs w:val="20"/>
+        </w:rPr>
+        <w:t xml:space="preserve"> Evaluating the decision tree.</w:t>
+      </w:r>
+    </w:p>
+    <w:p>
+      <w:pPr>
+        <w:keepNext/>
+        <w:keepLines/>
+        <w:spacing w:before="360" w:after="80" w:line="240" w:lineRule="auto"/>
+        <w:contextualSpacing/>
+        <w:outlineLvl w:val="0"/>
+        <w:rPr>
+          <w:rFonts w:eastAsiaTheme="majorEastAsia" w:cstheme="majorBidi"/>
+          <w:color w:val="3A3A3A" w:themeColor="background2" w:themeShade="40"/>
+          <w:spacing w:val="-10"/>
+          <w:kern w:val="28"/>
+          <w:sz w:val="40"/>
+          <w:szCs w:val="40"/>
+        </w:rPr>
+      </w:pPr>
+    </w:p>
+    <w:p>
+      <w:pPr>
+        <w:keepNext/>
+        <w:keepLines/>
+        <w:spacing w:before="360" w:after="80" w:line="240" w:lineRule="auto"/>
+        <w:contextualSpacing/>
+        <w:outlineLvl w:val="0"/>
+        <w:rPr>
+          <w:rFonts w:eastAsiaTheme="majorEastAsia" w:cstheme="majorBidi"/>
+          <w:color w:val="3A3A3A" w:themeColor="background2" w:themeShade="40"/>
+          <w:spacing w:val="-10"/>
+          <w:kern w:val="28"/>
+          <w:sz w:val="40"/>
+          <w:szCs w:val="40"/>
+        </w:rPr>
+      </w:pPr>
+    </w:p>
+    <w:p>
+      <w:pPr>
+        <w:keepNext/>
+        <w:keepLines/>
+        <w:spacing w:before="360" w:after="80" w:line="240" w:lineRule="auto"/>
+        <w:contextualSpacing/>
+        <w:outlineLvl w:val="0"/>
+        <w:rPr>
+          <w:rFonts w:eastAsiaTheme="majorEastAsia" w:cstheme="majorBidi"/>
+          <w:color w:val="3A3A3A" w:themeColor="background2" w:themeShade="40"/>
+          <w:spacing w:val="-10"/>
+          <w:kern w:val="28"/>
+          <w:sz w:val="40"/>
+          <w:szCs w:val="40"/>
+        </w:rPr>
+      </w:pPr>
+      <w:r>
+        <w:rPr>
+          <w:rFonts w:eastAsiaTheme="majorEastAsia" w:cstheme="majorBidi"/>
+          <w:noProof/>
+          <w:color w:val="3A3A3A" w:themeColor="background2" w:themeShade="40"/>
+          <w:spacing w:val="-10"/>
+          <w:kern w:val="28"/>
+          <w:sz w:val="40"/>
+          <w:szCs w:val="40"/>
+        </w:rPr>
+        <w:lastRenderedPageBreak/>
+        <w:drawing>
+          <wp:inline distT="0" distB="0" distL="0" distR="0" wp14:anchorId="5DC9725F" wp14:editId="27EC2429">
+            <wp:extent cx="5731510" cy="3498850"/>
+            <wp:effectExtent l="0" t="0" r="2540" b="6350"/>
+            <wp:docPr id="637172920" name="Picture 2" descr="A screenshot of a computer program&#10;&#10;Description automatically generated"/>
+            <wp:cNvGraphicFramePr>
+              <a:graphicFrameLocks xmlns:a="http://schemas.openxmlformats.org/drawingml/2006/main" noChangeAspect="1"/>
+            </wp:cNvGraphicFramePr>
+            <a:graphic xmlns:a="http://schemas.openxmlformats.org/drawingml/2006/main">
+              <a:graphicData uri="http://schemas.openxmlformats.org/drawingml/2006/picture">
+                <pic:pic xmlns:pic="http://schemas.openxmlformats.org/drawingml/2006/picture">
+                  <pic:nvPicPr>
+                    <pic:cNvPr id="637172920" name="Picture 2" descr="A screenshot of a computer program&#10;&#10;Description automatically generated"/>
+                    <pic:cNvPicPr/>
+                  </pic:nvPicPr>
+                  <pic:blipFill>
+                    <a:blip r:embed="rId21">
+                      <a:extLst>
+                        <a:ext uri="{28A0092B-C50C-407E-A947-70E740481C1C}">
+                          <a14:useLocalDpi xmlns:a14="http://schemas.microsoft.com/office/drawing/2010/main" val="0"/>
+                        </a:ext>
+                      </a:extLst>
+                    </a:blip>
+                    <a:stretch>
+                      <a:fillRect/>
+                    </a:stretch>
+                  </pic:blipFill>
+                  <pic:spPr>
+                    <a:xfrm>
+                      <a:off x="0" y="0"/>
+                      <a:ext cx="5731510" cy="3498850"/>
+                    </a:xfrm>
+                    <a:prstGeom prst="rect">
+                      <a:avLst/>
+                    </a:prstGeom>
+                  </pic:spPr>
+                </pic:pic>
+              </a:graphicData>
+            </a:graphic>
+          </wp:inline>
+        </w:drawing>
+      </w:r>
+    </w:p>
+    <w:p>
+      <w:pPr>
+        <w:keepNext/>
+        <w:keepLines/>
+        <w:spacing w:before="360" w:after="80" w:line="240" w:lineRule="auto"/>
+        <w:contextualSpacing/>
+        <w:jc w:val="center"/>
+        <w:outlineLvl w:val="0"/>
+        <w:rPr>
+          <w:rFonts w:eastAsiaTheme="majorEastAsia" w:cstheme="majorBidi"/>
+          <w:color w:val="3A3A3A" w:themeColor="background2" w:themeShade="40"/>
+          <w:spacing w:val="-10"/>
+          <w:kern w:val="28"/>
+          <w:sz w:val="20"/>
+          <w:szCs w:val="20"/>
+        </w:rPr>
+      </w:pPr>
+      <w:proofErr w:type="gramStart"/>
+      <w:r>
+        <w:rPr>
+          <w:rFonts w:eastAsiaTheme="majorEastAsia" w:cstheme="majorBidi"/>
+          <w:color w:val="3A3A3A" w:themeColor="background2" w:themeShade="40"/>
+          <w:spacing w:val="-10"/>
+          <w:kern w:val="28"/>
+          <w:sz w:val="20"/>
+          <w:szCs w:val="20"/>
+        </w:rPr>
+        <w:t>Figure .</w:t>
+      </w:r>
+      <w:proofErr w:type="gramEnd"/>
+      <w:r>
+        <w:rPr>
+          <w:rFonts w:eastAsiaTheme="majorEastAsia" w:cstheme="majorBidi"/>
+          <w:color w:val="3A3A3A" w:themeColor="background2" w:themeShade="40"/>
+          <w:spacing w:val="-10"/>
+          <w:kern w:val="28"/>
+          <w:sz w:val="20"/>
+          <w:szCs w:val="20"/>
+        </w:rPr>
+        <w:t xml:space="preserve"> Plotting the tree on the </w:t>
+      </w:r>
+      <w:proofErr w:type="spellStart"/>
+      <w:r>
+        <w:rPr>
+          <w:rFonts w:eastAsiaTheme="majorEastAsia" w:cstheme="majorBidi"/>
+          <w:color w:val="3A3A3A" w:themeColor="background2" w:themeShade="40"/>
+          <w:spacing w:val="-10"/>
+          <w:kern w:val="28"/>
+          <w:sz w:val="20"/>
+          <w:szCs w:val="20"/>
+        </w:rPr>
+        <w:t>gini</w:t>
+      </w:r>
+      <w:proofErr w:type="spellEnd"/>
+    </w:p>
+    <w:p>
+      <w:pPr>
+        <w:keepNext/>
+        <w:keepLines/>
+        <w:spacing w:before="360" w:after="80" w:line="240" w:lineRule="auto"/>
+        <w:contextualSpacing/>
+        <w:outlineLvl w:val="0"/>
+        <w:rPr>
+          <w:rFonts w:eastAsiaTheme="majorEastAsia" w:cstheme="majorBidi"/>
+          <w:color w:val="3A3A3A" w:themeColor="background2" w:themeShade="40"/>
+          <w:spacing w:val="-10"/>
+          <w:kern w:val="28"/>
+          <w:sz w:val="20"/>
+          <w:szCs w:val="20"/>
+        </w:rPr>
+      </w:pPr>
+    </w:p>
+    <w:p>
+      <w:pPr>
+        <w:keepNext/>
+        <w:keepLines/>
+        <w:spacing w:before="360" w:after="80" w:line="240" w:lineRule="auto"/>
+        <w:contextualSpacing/>
+        <w:outlineLvl w:val="0"/>
+        <w:rPr>
+          <w:rFonts w:eastAsiaTheme="majorEastAsia" w:cstheme="majorBidi"/>
+          <w:color w:val="3A3A3A" w:themeColor="background2" w:themeShade="40"/>
+          <w:spacing w:val="-10"/>
+          <w:kern w:val="28"/>
+          <w:sz w:val="20"/>
+          <w:szCs w:val="20"/>
+        </w:rPr>
+      </w:pPr>
+      <w:r>
+        <w:rPr>
+          <w:rFonts w:eastAsiaTheme="majorEastAsia" w:cstheme="majorBidi"/>
+          <w:noProof/>
+          <w:color w:val="3A3A3A" w:themeColor="background2" w:themeShade="40"/>
+          <w:spacing w:val="-10"/>
+          <w:kern w:val="28"/>
+          <w:sz w:val="20"/>
+          <w:szCs w:val="20"/>
+        </w:rPr>
+        <w:drawing>
+          <wp:inline distT="0" distB="0" distL="0" distR="0" wp14:anchorId="47DC0C32" wp14:editId="1A1410B3">
+            <wp:extent cx="5731510" cy="1259205"/>
+            <wp:effectExtent l="0" t="0" r="2540" b="0"/>
+            <wp:docPr id="2123887914" name="Picture 3" descr="A screen shot of a computer program&#10;&#10;Description automatically generated"/>
+            <wp:cNvGraphicFramePr>
+              <a:graphicFrameLocks xmlns:a="http://schemas.openxmlformats.org/drawingml/2006/main" noChangeAspect="1"/>
+            </wp:cNvGraphicFramePr>
+            <a:graphic xmlns:a="http://schemas.openxmlformats.org/drawingml/2006/main">
+              <a:graphicData uri="http://schemas.openxmlformats.org/drawingml/2006/picture">
+                <pic:pic xmlns:pic="http://schemas.openxmlformats.org/drawingml/2006/picture">
+                  <pic:nvPicPr>
+                    <pic:cNvPr id="2123887914" name="Picture 3" descr="A screen shot of a computer program&#10;&#10;Description automatically generated"/>
+                    <pic:cNvPicPr/>
+                  </pic:nvPicPr>
+                  <pic:blipFill>
+                    <a:blip r:embed="rId22">
+                      <a:extLst>
+                        <a:ext uri="{28A0092B-C50C-407E-A947-70E740481C1C}">
+                          <a14:useLocalDpi xmlns:a14="http://schemas.microsoft.com/office/drawing/2010/main" val="0"/>
+                        </a:ext>
+                      </a:extLst>
+                    </a:blip>
+                    <a:stretch>
+                      <a:fillRect/>
+                    </a:stretch>
+                  </pic:blipFill>
+                  <pic:spPr>
+                    <a:xfrm>
+                      <a:off x="0" y="0"/>
+                      <a:ext cx="5731510" cy="1259205"/>
+                    </a:xfrm>
+                    <a:prstGeom prst="rect">
+                      <a:avLst/>
+                    </a:prstGeom>
+                  </pic:spPr>
+                </pic:pic>
+              </a:graphicData>
+            </a:graphic>
+          </wp:inline>
+        </w:drawing>
+      </w:r>
+    </w:p>
+    <w:p>
+      <w:pPr>
+        <w:keepNext/>
+        <w:keepLines/>
+        <w:spacing w:before="360" w:after="80" w:line="240" w:lineRule="auto"/>
+        <w:contextualSpacing/>
+        <w:outlineLvl w:val="0"/>
+        <w:rPr>
+          <w:rFonts w:eastAsiaTheme="majorEastAsia" w:cstheme="majorBidi"/>
+          <w:color w:val="3A3A3A" w:themeColor="background2" w:themeShade="40"/>
+          <w:spacing w:val="-10"/>
+          <w:kern w:val="28"/>
+          <w:sz w:val="20"/>
+          <w:szCs w:val="20"/>
+        </w:rPr>
+      </w:pPr>
+    </w:p>
+    <w:p>
+      <w:pPr>
+        <w:keepNext/>
+        <w:keepLines/>
+        <w:spacing w:before="360" w:after="80" w:line="240" w:lineRule="auto"/>
+        <w:contextualSpacing/>
+        <w:outlineLvl w:val="0"/>
+        <w:rPr>
+          <w:rFonts w:eastAsiaTheme="majorEastAsia" w:cstheme="majorBidi"/>
+          <w:color w:val="3A3A3A" w:themeColor="background2" w:themeShade="40"/>
+          <w:spacing w:val="-10"/>
+          <w:kern w:val="28"/>
+          <w:sz w:val="20"/>
+          <w:szCs w:val="20"/>
+        </w:rPr>
+      </w:pPr>
+    </w:p>
+    <w:p>
+      <w:pPr>
+        <w:keepNext/>
+        <w:keepLines/>
+        <w:spacing w:before="360" w:after="80" w:line="240" w:lineRule="auto"/>
+        <w:contextualSpacing/>
+        <w:outlineLvl w:val="0"/>
+        <w:rPr>
+          <w:rFonts w:eastAsiaTheme="majorEastAsia" w:cstheme="majorBidi"/>
+          <w:color w:val="3A3A3A" w:themeColor="background2" w:themeShade="40"/>
+          <w:spacing w:val="-10"/>
+          <w:kern w:val="28"/>
+        </w:rPr>
+      </w:pPr>
+      <w:r>
+        <w:rPr>
+          <w:rFonts w:eastAsiaTheme="majorEastAsia" w:cstheme="majorBidi"/>
+          <w:color w:val="3A3A3A" w:themeColor="background2" w:themeShade="40"/>
+          <w:spacing w:val="-10"/>
+          <w:kern w:val="28"/>
+        </w:rPr>
+        <w:t xml:space="preserve">To be perfectly honest this is quite difficult to interpret so I need to revisit what would be the best machine learning models for this </w:t>
+      </w:r>
+      <w:proofErr w:type="gramStart"/>
+      <w:r>
+        <w:rPr>
+          <w:rFonts w:eastAsiaTheme="majorEastAsia" w:cstheme="majorBidi"/>
+          <w:color w:val="3A3A3A" w:themeColor="background2" w:themeShade="40"/>
+          <w:spacing w:val="-10"/>
+          <w:kern w:val="28"/>
+        </w:rPr>
+        <w:t>particular context</w:t>
+      </w:r>
+      <w:proofErr w:type="gramEnd"/>
+      <w:r>
+        <w:rPr>
+          <w:rFonts w:eastAsiaTheme="majorEastAsia" w:cstheme="majorBidi"/>
+          <w:color w:val="3A3A3A" w:themeColor="background2" w:themeShade="40"/>
+          <w:spacing w:val="-10"/>
+          <w:kern w:val="28"/>
+        </w:rPr>
+        <w:t xml:space="preserve"> of predicting the number of asylum seeker applications around the EU. </w:t>
+      </w:r>
+      <w:r>
+        <w:rPr>
+          <w:rFonts w:eastAsiaTheme="majorEastAsia" w:cstheme="majorBidi"/>
+          <w:color w:val="3A3A3A" w:themeColor="background2" w:themeShade="40"/>
+          <w:spacing w:val="-10"/>
+          <w:kern w:val="28"/>
+        </w:rPr>
+        <w:t xml:space="preserve"> Only by experimenting did I discover </w:t>
+      </w:r>
+      <w:proofErr w:type="gramStart"/>
+      <w:r>
+        <w:rPr>
+          <w:rFonts w:eastAsiaTheme="majorEastAsia" w:cstheme="majorBidi"/>
+          <w:color w:val="3A3A3A" w:themeColor="background2" w:themeShade="40"/>
+          <w:spacing w:val="-10"/>
+          <w:kern w:val="28"/>
+        </w:rPr>
+        <w:t>this .</w:t>
+      </w:r>
+      <w:proofErr w:type="gramEnd"/>
+      <w:r>
+        <w:rPr>
+          <w:rFonts w:eastAsiaTheme="majorEastAsia" w:cstheme="majorBidi"/>
+          <w:color w:val="3A3A3A" w:themeColor="background2" w:themeShade="40"/>
+          <w:spacing w:val="-10"/>
+          <w:kern w:val="28"/>
+        </w:rPr>
+        <w:t xml:space="preserve"> </w:t>
+      </w:r>
+    </w:p>
+    <w:p>
+      <w:pPr>
+        <w:keepNext/>
+        <w:keepLines/>
+        <w:spacing w:before="360" w:after="80" w:line="240" w:lineRule="auto"/>
+        <w:contextualSpacing/>
+        <w:outlineLvl w:val="0"/>
+        <w:rPr>
+          <w:rFonts w:eastAsiaTheme="majorEastAsia" w:cstheme="majorBidi"/>
+          <w:color w:val="3A3A3A" w:themeColor="background2" w:themeShade="40"/>
+          <w:spacing w:val="-10"/>
+          <w:kern w:val="28"/>
+        </w:rPr>
+      </w:pPr>
+    </w:p>
+    <w:p>
+      <w:pPr>
+        <w:keepNext/>
+        <w:keepLines/>
+        <w:spacing w:before="360" w:after="80" w:line="240" w:lineRule="auto"/>
+        <w:contextualSpacing/>
+        <w:outlineLvl w:val="0"/>
+        <w:rPr>
+          <w:rFonts w:eastAsiaTheme="majorEastAsia" w:cstheme="majorBidi"/>
+          <w:color w:val="3A3A3A" w:themeColor="background2" w:themeShade="40"/>
+          <w:spacing w:val="-10"/>
+          <w:kern w:val="28"/>
+        </w:rPr>
+      </w:pPr>
+      <w:r>
+        <w:rPr>
+          <w:rFonts w:eastAsiaTheme="majorEastAsia" w:cstheme="majorBidi"/>
+          <w:noProof/>
+          <w:color w:val="3A3A3A" w:themeColor="background2" w:themeShade="40"/>
+          <w:spacing w:val="-10"/>
+          <w:kern w:val="28"/>
+        </w:rPr>
+        <w:lastRenderedPageBreak/>
+        <w:drawing>
+          <wp:inline distT="0" distB="0" distL="0" distR="0" wp14:anchorId="10EB34AE" wp14:editId="34E63CC5">
+            <wp:extent cx="5731510" cy="3498850"/>
+            <wp:effectExtent l="0" t="0" r="2540" b="6350"/>
+            <wp:docPr id="1037743443" name="Picture 4" descr="A screenshot of a computer&#10;&#10;Description automatically generated"/>
+            <wp:cNvGraphicFramePr>
+              <a:graphicFrameLocks xmlns:a="http://schemas.openxmlformats.org/drawingml/2006/main" noChangeAspect="1"/>
+            </wp:cNvGraphicFramePr>
+            <a:graphic xmlns:a="http://schemas.openxmlformats.org/drawingml/2006/main">
+              <a:graphicData uri="http://schemas.openxmlformats.org/drawingml/2006/picture">
+                <pic:pic xmlns:pic="http://schemas.openxmlformats.org/drawingml/2006/picture">
+                  <pic:nvPicPr>
+                    <pic:cNvPr id="1037743443" name="Picture 4" descr="A screenshot of a computer&#10;&#10;Description automatically generated"/>
+                    <pic:cNvPicPr/>
+                  </pic:nvPicPr>
+                  <pic:blipFill>
+                    <a:blip r:embed="rId23">
+                      <a:extLst>
+                        <a:ext uri="{28A0092B-C50C-407E-A947-70E740481C1C}">
+                          <a14:useLocalDpi xmlns:a14="http://schemas.microsoft.com/office/drawing/2010/main" val="0"/>
+                        </a:ext>
+                      </a:extLst>
+                    </a:blip>
+                    <a:stretch>
+                      <a:fillRect/>
+                    </a:stretch>
+                  </pic:blipFill>
+                  <pic:spPr>
+                    <a:xfrm>
+                      <a:off x="0" y="0"/>
+                      <a:ext cx="5731510" cy="3498850"/>
+                    </a:xfrm>
+                    <a:prstGeom prst="rect">
+                      <a:avLst/>
+                    </a:prstGeom>
+                  </pic:spPr>
+                </pic:pic>
+              </a:graphicData>
+            </a:graphic>
+          </wp:inline>
+        </w:drawing>
+      </w:r>
+    </w:p>
+    <w:p>
+      <w:pPr>
+        <w:keepNext/>
+        <w:keepLines/>
+        <w:spacing w:before="360" w:after="80" w:line="240" w:lineRule="auto"/>
+        <w:contextualSpacing/>
+        <w:outlineLvl w:val="0"/>
+        <w:rPr>
+          <w:rFonts w:eastAsiaTheme="majorEastAsia" w:cstheme="majorBidi"/>
+          <w:color w:val="3A3A3A" w:themeColor="background2" w:themeShade="40"/>
+          <w:spacing w:val="-10"/>
+          <w:kern w:val="28"/>
+        </w:rPr>
+      </w:pPr>
+    </w:p>
+    <w:p>
+      <w:pPr>
+        <w:keepNext/>
+        <w:keepLines/>
+        <w:spacing w:before="360" w:after="80" w:line="240" w:lineRule="auto"/>
+        <w:contextualSpacing/>
+        <w:outlineLvl w:val="0"/>
+        <w:rPr>
+          <w:rFonts w:eastAsiaTheme="majorEastAsia" w:cstheme="majorBidi"/>
+          <w:color w:val="3A3A3A" w:themeColor="background2" w:themeShade="40"/>
+          <w:spacing w:val="-10"/>
+          <w:kern w:val="28"/>
+        </w:rPr>
+      </w:pPr>
+    </w:p>
+    <w:p>
+      <w:pPr>
+        <w:keepNext/>
+        <w:keepLines/>
+        <w:spacing w:before="360" w:after="80" w:line="240" w:lineRule="auto"/>
+        <w:contextualSpacing/>
+        <w:outlineLvl w:val="0"/>
+        <w:rPr>
+          <w:rFonts w:eastAsiaTheme="majorEastAsia" w:cstheme="majorBidi"/>
+          <w:color w:val="3A3A3A" w:themeColor="background2" w:themeShade="40"/>
+          <w:spacing w:val="-10"/>
+          <w:kern w:val="28"/>
+        </w:rPr>
+      </w:pPr>
+      <w:r>
+        <w:rPr>
+          <w:rFonts w:eastAsiaTheme="majorEastAsia" w:cstheme="majorBidi"/>
+          <w:noProof/>
+          <w:color w:val="3A3A3A" w:themeColor="background2" w:themeShade="40"/>
+          <w:spacing w:val="-10"/>
+          <w:kern w:val="28"/>
+        </w:rPr>
+        <w:drawing>
+          <wp:inline distT="0" distB="0" distL="0" distR="0" wp14:anchorId="2C1D77D9" wp14:editId="5DCCE6FE">
+            <wp:extent cx="5731510" cy="1329055"/>
+            <wp:effectExtent l="0" t="0" r="2540" b="4445"/>
+            <wp:docPr id="477277924" name="Picture 5" descr="A screenshot of a computer&#10;&#10;Description automatically generated"/>
+            <wp:cNvGraphicFramePr>
+              <a:graphicFrameLocks xmlns:a="http://schemas.openxmlformats.org/drawingml/2006/main" noChangeAspect="1"/>
+            </wp:cNvGraphicFramePr>
+            <a:graphic xmlns:a="http://schemas.openxmlformats.org/drawingml/2006/main">
+              <a:graphicData uri="http://schemas.openxmlformats.org/drawingml/2006/picture">
+                <pic:pic xmlns:pic="http://schemas.openxmlformats.org/drawingml/2006/picture">
+                  <pic:nvPicPr>
+                    <pic:cNvPr id="477277924" name="Picture 5" descr="A screenshot of a computer&#10;&#10;Description automatically generated"/>
+                    <pic:cNvPicPr/>
+                  </pic:nvPicPr>
+                  <pic:blipFill>
+                    <a:blip r:embed="rId24">
+                      <a:extLst>
+                        <a:ext uri="{28A0092B-C50C-407E-A947-70E740481C1C}">
+                          <a14:useLocalDpi xmlns:a14="http://schemas.microsoft.com/office/drawing/2010/main" val="0"/>
+                        </a:ext>
+                      </a:extLst>
+                    </a:blip>
+                    <a:stretch>
+                      <a:fillRect/>
+                    </a:stretch>
+                  </pic:blipFill>
+                  <pic:spPr>
+                    <a:xfrm>
+                      <a:off x="0" y="0"/>
+                      <a:ext cx="5731510" cy="1329055"/>
+                    </a:xfrm>
+                    <a:prstGeom prst="rect">
+                      <a:avLst/>
+                    </a:prstGeom>
+                  </pic:spPr>
+                </pic:pic>
+              </a:graphicData>
+            </a:graphic>
+          </wp:inline>
+        </w:drawing>
+      </w:r>
+    </w:p>
+    <w:p>
+      <w:pPr>
+        <w:keepNext/>
+        <w:keepLines/>
+        <w:spacing w:before="360" w:after="80" w:line="240" w:lineRule="auto"/>
+        <w:contextualSpacing/>
+        <w:outlineLvl w:val="0"/>
+        <w:rPr>
+          <w:rFonts w:eastAsiaTheme="majorEastAsia" w:cstheme="majorBidi"/>
+          <w:color w:val="3A3A3A" w:themeColor="background2" w:themeShade="40"/>
+          <w:spacing w:val="-10"/>
+          <w:kern w:val="28"/>
+        </w:rPr>
+      </w:pPr>
+    </w:p>
+    <w:p>
+      <w:pPr>
+        <w:keepNext/>
+        <w:keepLines/>
+        <w:spacing w:before="360" w:after="80" w:line="240" w:lineRule="auto"/>
+        <w:contextualSpacing/>
+        <w:outlineLvl w:val="0"/>
+        <w:rPr>
+          <w:rFonts w:eastAsiaTheme="majorEastAsia" w:cstheme="majorBidi"/>
+          <w:color w:val="3A3A3A" w:themeColor="background2" w:themeShade="40"/>
+          <w:spacing w:val="-10"/>
+          <w:kern w:val="28"/>
+        </w:rPr>
+      </w:pPr>
+    </w:p>
+    <w:p>
+      <w:pPr>
+        <w:keepNext/>
+        <w:keepLines/>
+        <w:spacing w:before="360" w:after="80" w:line="240" w:lineRule="auto"/>
+        <w:contextualSpacing/>
+        <w:outlineLvl w:val="0"/>
+        <w:rPr>
+          <w:rFonts w:eastAsiaTheme="majorEastAsia" w:cstheme="majorBidi"/>
+          <w:color w:val="3A3A3A" w:themeColor="background2" w:themeShade="40"/>
+          <w:spacing w:val="-10"/>
+          <w:kern w:val="28"/>
+        </w:rPr>
+      </w:pPr>
+      <w:r>
+        <w:rPr>
+          <w:rFonts w:eastAsiaTheme="majorEastAsia" w:cstheme="majorBidi"/>
+          <w:color w:val="3A3A3A" w:themeColor="background2" w:themeShade="40"/>
+          <w:spacing w:val="-10"/>
+          <w:kern w:val="28"/>
+        </w:rPr>
+        <w:t>For semester two I intend to work further on the following:</w:t>
+      </w:r>
+    </w:p>
+    <w:p>
+      <w:pPr>
+        <w:pStyle w:val="ListParagraph"/>
+        <w:keepNext/>
+        <w:keepLines/>
+        <w:numPr>
+          <w:ilvl w:val="0"/>
+          <w:numId w:val="8"/>
+        </w:numPr>
+        <w:spacing w:before="360" w:after="80" w:line="240" w:lineRule="auto"/>
+        <w:outlineLvl w:val="0"/>
+        <w:rPr>
+          <w:rFonts w:eastAsiaTheme="majorEastAsia" w:cstheme="majorBidi"/>
+          <w:color w:val="3A3A3A" w:themeColor="background2" w:themeShade="40"/>
+          <w:spacing w:val="-10"/>
+          <w:kern w:val="28"/>
+        </w:rPr>
+      </w:pPr>
+      <w:r>
+        <w:rPr>
+          <w:rFonts w:eastAsiaTheme="majorEastAsia" w:cstheme="majorBidi"/>
+          <w:color w:val="3A3A3A" w:themeColor="background2" w:themeShade="40"/>
+          <w:spacing w:val="-10"/>
+          <w:kern w:val="28"/>
+        </w:rPr>
+        <w:t xml:space="preserve">Look at different models such as clustering as this would work better with the given data and context as there is a set application process for applying to become an asylum seeker. </w:t>
+      </w:r>
+      <w:r>
+        <w:rPr>
+          <w:rFonts w:eastAsiaTheme="majorEastAsia" w:cstheme="majorBidi"/>
+          <w:color w:val="3A3A3A" w:themeColor="background2" w:themeShade="40"/>
+          <w:spacing w:val="-10"/>
+          <w:kern w:val="28"/>
+        </w:rPr>
+        <w:t>When encountering an unsupervised learning problem initially, confusion may arise as you aren’t seeking specific insights but rather identifying data structures. This process, known as clustering or cluster analysis, identifies similar groups within a dataset.</w:t>
+      </w:r>
+      <w:r>
+        <w:rPr>
+          <w:rFonts w:eastAsiaTheme="majorEastAsia" w:cstheme="majorBidi"/>
+          <w:color w:val="3A3A3A" w:themeColor="background2" w:themeShade="40"/>
+          <w:spacing w:val="-10"/>
+          <w:kern w:val="28"/>
+        </w:rPr>
+        <w:t xml:space="preserve"> </w:t>
+      </w:r>
+    </w:p>
+    <w:p>
+      <w:pPr>
+        <w:pStyle w:val="ListParagraph"/>
+        <w:keepNext/>
+        <w:keepLines/>
+        <w:numPr>
+          <w:ilvl w:val="0"/>
+          <w:numId w:val="8"/>
+        </w:numPr>
+        <w:spacing w:before="360" w:after="80" w:line="240" w:lineRule="auto"/>
+        <w:outlineLvl w:val="0"/>
+        <w:rPr>
+          <w:rFonts w:eastAsiaTheme="majorEastAsia" w:cstheme="majorBidi"/>
+          <w:color w:val="3A3A3A" w:themeColor="background2" w:themeShade="40"/>
+          <w:spacing w:val="-10"/>
+          <w:kern w:val="28"/>
+        </w:rPr>
+      </w:pPr>
+    </w:p>
+    <w:p>
+      <w:pPr>
+        <w:keepNext/>
+        <w:keepLines/>
+        <w:spacing w:before="360" w:after="80" w:line="240" w:lineRule="auto"/>
+        <w:contextualSpacing/>
+        <w:outlineLvl w:val="0"/>
+        <w:rPr>
+          <w:rFonts w:eastAsiaTheme="majorEastAsia" w:cstheme="majorBidi"/>
+          <w:color w:val="3A3A3A" w:themeColor="background2" w:themeShade="40"/>
+          <w:spacing w:val="-10"/>
+          <w:kern w:val="28"/>
+        </w:rPr>
+      </w:pPr>
+    </w:p>
+    <w:p>
+      <w:pPr>
+        <w:keepNext/>
+        <w:keepLines/>
+        <w:spacing w:before="360" w:after="80" w:line="240" w:lineRule="auto"/>
+        <w:contextualSpacing/>
+        <w:outlineLvl w:val="0"/>
+        <w:rPr>
+          <w:rFonts w:eastAsiaTheme="majorEastAsia" w:cstheme="majorBidi"/>
+          <w:color w:val="3A3A3A" w:themeColor="background2" w:themeShade="40"/>
+          <w:spacing w:val="-10"/>
+          <w:kern w:val="28"/>
+        </w:rPr>
+      </w:pPr>
+    </w:p>
+    <w:p>
+      <w:pPr>
+        <w:keepNext/>
+        <w:keepLines/>
+        <w:spacing w:before="360" w:after="80" w:line="240" w:lineRule="auto"/>
+        <w:contextualSpacing/>
+        <w:outlineLvl w:val="0"/>
+        <w:rPr>
+          <w:rFonts w:eastAsiaTheme="majorEastAsia" w:cstheme="majorBidi"/>
+          <w:color w:val="3A3A3A" w:themeColor="background2" w:themeShade="40"/>
+          <w:spacing w:val="-10"/>
+          <w:kern w:val="28"/>
+          <w:sz w:val="40"/>
+          <w:szCs w:val="40"/>
+        </w:rPr>
+      </w:pPr>
+      <w:bookmarkStart w:id="6" w:name="_Toc166668375"/>
+      <w:r>
+        <w:rPr>
+          <w:rFonts w:eastAsiaTheme="majorEastAsia" w:cstheme="majorBidi"/>
+          <w:color w:val="3A3A3A" w:themeColor="background2" w:themeShade="40"/>
+          <w:spacing w:val="-10"/>
+          <w:kern w:val="28"/>
+          <w:sz w:val="40"/>
+          <w:szCs w:val="40"/>
+        </w:rPr>
         <w:t>Deployment and Conclusions</w:t>
       </w:r>
-      <w:bookmarkEnd w:id="7"/>
+      <w:bookmarkEnd w:id="6"/>
     </w:p>
     <w:p>
       <w:pPr>
@@ -3627,11 +4877,12 @@
     <w:p/>
     <w:p/>
     <w:p/>
+    <w:p/>
     <w:p>
       <w:pPr>
         <w:pStyle w:val="Heading1"/>
       </w:pPr>
-      <w:bookmarkStart w:id="8" w:name="_Toc166668376"/>
+      <w:bookmarkStart w:id="7" w:name="_Toc166668376"/>
     </w:p>
     <w:p>
       <w:pPr>
@@ -3640,14 +4891,20 @@
       <w:r>
         <w:t>References</w:t>
       </w:r>
-      <w:bookmarkEnd w:id="8"/>
-    </w:p>
-    <w:p/>
-    <w:p/>
-    <w:p/>
-    <w:p/>
+      <w:bookmarkEnd w:id="7"/>
+    </w:p>
+    <w:p>
+      <w:r>
+        <w:t>unstats.un.org. (n.d.). UNSD — Demographic and Social Statistics. [online] Available at: https://unstats.un.org/unsd/demographic-social/sconcerns/migration/.</w:t>
+      </w:r>
+    </w:p>
+    <w:p>
+      <w:r>
+        <w:t>Smart Vision Europe (2017). Building and Applying Predictive Models in IBM SPSS Modeler training webinar. [online] Smart Vision - Europe. Available at: https://www.sv-europe.com/crisp-dm-methodology/.</w:t>
+      </w:r>
+    </w:p>
     <w:sectPr>
-      <w:footerReference w:type="default" r:id="rId18"/>
+      <w:footerReference w:type="default" r:id="rId25"/>
       <w:pgSz w:w="11906" w:h="16838"/>
       <w:pgMar w:top="1440" w:right="1440" w:bottom="1440" w:left="1440" w:header="708" w:footer="708" w:gutter="0"/>
       <w:pgNumType w:start="1"/>
@@ -4219,9 +5476,9 @@
     </w:lvl>
   </w:abstractNum>
   <w:abstractNum w:abstractNumId="3" w15:restartNumberingAfterBreak="0">
-    <w:nsid w:val="4B293B3F"/>
+    <w:nsid w:val="389F7CC3"/>
     <w:multiLevelType w:val="hybridMultilevel"/>
-    <w:tmpl w:val="2DB87B76"/>
+    <w:tmpl w:val="38324A3A"/>
     <w:lvl w:ilvl="0" w:tplc="08090001">
       <w:start w:val="1"/>
       <w:numFmt w:val="bullet"/>
@@ -4332,6 +5589,119 @@
     </w:lvl>
   </w:abstractNum>
   <w:abstractNum w:abstractNumId="4" w15:restartNumberingAfterBreak="0">
+    <w:nsid w:val="4B293B3F"/>
+    <w:multiLevelType w:val="hybridMultilevel"/>
+    <w:tmpl w:val="2DB87B76"/>
+    <w:lvl w:ilvl="0" w:tplc="08090001">
+      <w:start w:val="1"/>
+      <w:numFmt w:val="bullet"/>
+      <w:lvlText w:val=""/>
+      <w:lvlJc w:val="left"/>
+      <w:pPr>
+        <w:ind w:left="720" w:hanging="360"/>
+      </w:pPr>
+      <w:rPr>
+        <w:rFonts w:ascii="Symbol" w:hAnsi="Symbol" w:hint="default"/>
+      </w:rPr>
+    </w:lvl>
+    <w:lvl w:ilvl="1" w:tplc="08090003" w:tentative="1">
+      <w:start w:val="1"/>
+      <w:numFmt w:val="bullet"/>
+      <w:lvlText w:val="o"/>
+      <w:lvlJc w:val="left"/>
+      <w:pPr>
+        <w:ind w:left="1440" w:hanging="360"/>
+      </w:pPr>
+      <w:rPr>
+        <w:rFonts w:ascii="Courier New" w:hAnsi="Courier New" w:cs="Courier New" w:hint="default"/>
+      </w:rPr>
+    </w:lvl>
+    <w:lvl w:ilvl="2" w:tplc="08090005" w:tentative="1">
+      <w:start w:val="1"/>
+      <w:numFmt w:val="bullet"/>
+      <w:lvlText w:val=""/>
+      <w:lvlJc w:val="left"/>
+      <w:pPr>
+        <w:ind w:left="2160" w:hanging="360"/>
+      </w:pPr>
+      <w:rPr>
+        <w:rFonts w:ascii="Wingdings" w:hAnsi="Wingdings" w:hint="default"/>
+      </w:rPr>
+    </w:lvl>
+    <w:lvl w:ilvl="3" w:tplc="08090001" w:tentative="1">
+      <w:start w:val="1"/>
+      <w:numFmt w:val="bullet"/>
+      <w:lvlText w:val=""/>
+      <w:lvlJc w:val="left"/>
+      <w:pPr>
+        <w:ind w:left="2880" w:hanging="360"/>
+      </w:pPr>
+      <w:rPr>
+        <w:rFonts w:ascii="Symbol" w:hAnsi="Symbol" w:hint="default"/>
+      </w:rPr>
+    </w:lvl>
+    <w:lvl w:ilvl="4" w:tplc="08090003" w:tentative="1">
+      <w:start w:val="1"/>
+      <w:numFmt w:val="bullet"/>
+      <w:lvlText w:val="o"/>
+      <w:lvlJc w:val="left"/>
+      <w:pPr>
+        <w:ind w:left="3600" w:hanging="360"/>
+      </w:pPr>
+      <w:rPr>
+        <w:rFonts w:ascii="Courier New" w:hAnsi="Courier New" w:cs="Courier New" w:hint="default"/>
+      </w:rPr>
+    </w:lvl>
+    <w:lvl w:ilvl="5" w:tplc="08090005" w:tentative="1">
+      <w:start w:val="1"/>
+      <w:numFmt w:val="bullet"/>
+      <w:lvlText w:val=""/>
+      <w:lvlJc w:val="left"/>
+      <w:pPr>
+        <w:ind w:left="4320" w:hanging="360"/>
+      </w:pPr>
+      <w:rPr>
+        <w:rFonts w:ascii="Wingdings" w:hAnsi="Wingdings" w:hint="default"/>
+      </w:rPr>
+    </w:lvl>
+    <w:lvl w:ilvl="6" w:tplc="08090001" w:tentative="1">
+      <w:start w:val="1"/>
+      <w:numFmt w:val="bullet"/>
+      <w:lvlText w:val=""/>
+      <w:lvlJc w:val="left"/>
+      <w:pPr>
+        <w:ind w:left="5040" w:hanging="360"/>
+      </w:pPr>
+      <w:rPr>
+        <w:rFonts w:ascii="Symbol" w:hAnsi="Symbol" w:hint="default"/>
+      </w:rPr>
+    </w:lvl>
+    <w:lvl w:ilvl="7" w:tplc="08090003" w:tentative="1">
+      <w:start w:val="1"/>
+      <w:numFmt w:val="bullet"/>
+      <w:lvlText w:val="o"/>
+      <w:lvlJc w:val="left"/>
+      <w:pPr>
+        <w:ind w:left="5760" w:hanging="360"/>
+      </w:pPr>
+      <w:rPr>
+        <w:rFonts w:ascii="Courier New" w:hAnsi="Courier New" w:cs="Courier New" w:hint="default"/>
+      </w:rPr>
+    </w:lvl>
+    <w:lvl w:ilvl="8" w:tplc="08090005" w:tentative="1">
+      <w:start w:val="1"/>
+      <w:numFmt w:val="bullet"/>
+      <w:lvlText w:val=""/>
+      <w:lvlJc w:val="left"/>
+      <w:pPr>
+        <w:ind w:left="6480" w:hanging="360"/>
+      </w:pPr>
+      <w:rPr>
+        <w:rFonts w:ascii="Wingdings" w:hAnsi="Wingdings" w:hint="default"/>
+      </w:rPr>
+    </w:lvl>
+  </w:abstractNum>
+  <w:abstractNum w:abstractNumId="5" w15:restartNumberingAfterBreak="0">
     <w:nsid w:val="51074F1A"/>
     <w:multiLevelType w:val="hybridMultilevel"/>
     <w:tmpl w:val="031EFE6E"/>
@@ -4420,7 +5790,7 @@
       </w:pPr>
     </w:lvl>
   </w:abstractNum>
-  <w:abstractNum w:abstractNumId="5" w15:restartNumberingAfterBreak="0">
+  <w:abstractNum w:abstractNumId="6" w15:restartNumberingAfterBreak="0">
     <w:nsid w:val="76846C18"/>
     <w:multiLevelType w:val="hybridMultilevel"/>
     <w:tmpl w:val="B6660B4E"/>
@@ -4510,7 +5880,7 @@
     </w:lvl>
   </w:abstractNum>
   <w:num w:numId="1" w16cid:durableId="2086561053">
-    <w:abstractNumId w:val="5"/>
+    <w:abstractNumId w:val="6"/>
   </w:num>
   <w:num w:numId="2" w16cid:durableId="561259075">
     <w:abstractNumId w:val="1"/>
@@ -4519,13 +5889,13 @@
     <w:abstractNumId w:val="0"/>
   </w:num>
   <w:num w:numId="4" w16cid:durableId="108163701">
-    <w:abstractNumId w:val="3"/>
+    <w:abstractNumId w:val="4"/>
   </w:num>
   <w:num w:numId="5" w16cid:durableId="1896551235">
-    <w:abstractNumId w:val="4"/>
+    <w:abstractNumId w:val="5"/>
   </w:num>
   <w:num w:numId="6" w16cid:durableId="140511381">
-    <w:abstractNumId w:val="5"/>
+    <w:abstractNumId w:val="6"/>
     <w:lvlOverride w:ilvl="0">
       <w:startOverride w:val="1"/>
     </w:lvlOverride>
@@ -4556,6 +5926,9 @@
   </w:num>
   <w:num w:numId="7" w16cid:durableId="1842157159">
     <w:abstractNumId w:val="2"/>
+  </w:num>
+  <w:num w:numId="8" w16cid:durableId="2024936253">
+    <w:abstractNumId w:val="3"/>
   </w:num>
 </w:numbering>
 </file>

</xml_diff>

<commit_message>
Final Working On Code and Report
</commit_message>
<xml_diff>
--- a/Capstone Project-CA2-REPORT-Rodney-Wardle-SBS23057.docx
+++ b/Capstone Project-CA2-REPORT-Rodney-Wardle-SBS23057.docx
@@ -437,16 +437,7 @@
                 <w:iCs/>
                 <w:color w:val="156082" w:themeColor="accent1"/>
               </w:rPr>
-              <w:t xml:space="preserve">Assessment Due </w:t>
-            </w:r>
-            <w:proofErr w:type="gramStart"/>
-            <w:r>
-              <w:rPr>
-                <w:i/>
-                <w:iCs/>
-                <w:color w:val="156082" w:themeColor="accent1"/>
-              </w:rPr>
-              <w:t>Date</w:t>
+              <w:t>Assessment Due Date</w:t>
             </w:r>
             <w:r>
               <w:rPr>
@@ -454,16 +445,7 @@
                 <w:iCs/>
                 <w:color w:val="156082" w:themeColor="accent1"/>
               </w:rPr>
-              <w:t xml:space="preserve"> :</w:t>
-            </w:r>
-            <w:proofErr w:type="gramEnd"/>
-            <w:r>
-              <w:rPr>
-                <w:i/>
-                <w:iCs/>
-                <w:color w:val="156082" w:themeColor="accent1"/>
-              </w:rPr>
-              <w:t xml:space="preserve"> </w:t>
+              <w:t xml:space="preserve"> : </w:t>
             </w:r>
             <w:r>
               <w:rPr>
@@ -1521,13 +1503,8 @@
     <w:p/>
     <w:p>
       <w:r>
-        <w:t xml:space="preserve">An examination of the “The movement of people” using the UN Data </w:t>
-      </w:r>
-      <w:proofErr w:type="gramStart"/>
-      <w:r>
-        <w:t>sources</w:t>
-      </w:r>
-      <w:proofErr w:type="gramEnd"/>
+        <w:t>An examination of the “The movement of people” using the UN Data sources</w:t>
+      </w:r>
     </w:p>
     <w:p>
       <w:r>
@@ -1582,13 +1559,8 @@
         </w:numPr>
       </w:pPr>
       <w:r>
-        <w:t xml:space="preserve">Collects and disseminates official national data on international migrant flows and stocks through Demographic Yearbook data </w:t>
-      </w:r>
-      <w:proofErr w:type="gramStart"/>
-      <w:r>
-        <w:t>collection</w:t>
-      </w:r>
-      <w:proofErr w:type="gramEnd"/>
+        <w:t>Collects and disseminates official national data on international migrant flows and stocks through Demographic Yearbook data collection</w:t>
+      </w:r>
     </w:p>
     <w:p>
       <w:pPr>
@@ -1698,15 +1670,7 @@
         <w:spacing w:line="256" w:lineRule="auto"/>
       </w:pPr>
       <w:r>
-        <w:t xml:space="preserve">To take a deeper look into the global figures to allow for some examination of the movement of peoples </w:t>
-      </w:r>
-      <w:proofErr w:type="gramStart"/>
-      <w:r>
-        <w:t>with in</w:t>
-      </w:r>
-      <w:proofErr w:type="gramEnd"/>
-      <w:r>
-        <w:t xml:space="preserve"> Europe, America, Asia and Oceania (Australia)</w:t>
+        <w:t>To take a deeper look into the global figures to allow for some examination of the movement of peoples with in Europe, America, Asia and Oceania (Australia)</w:t>
       </w:r>
       <w:bookmarkStart w:id="0" w:name="_Toc166668370"/>
       <w:r>
@@ -1768,38 +1732,93 @@
     </w:p>
     <w:p>
       <w:r>
-        <w:t xml:space="preserve">For </w:t>
-      </w:r>
-      <w:proofErr w:type="gramStart"/>
-      <w:r>
-        <w:t>now</w:t>
-      </w:r>
-      <w:proofErr w:type="gramEnd"/>
-      <w:r>
-        <w:t xml:space="preserve"> looking first at the total number of asylum application around Europe over the past five years and make predictions for future years. In the next semester I plan on comparing this to the number of applications globally </w:t>
+        <w:t xml:space="preserve">For now looking first at the total number of asylum application around Europe over the past five years and make predictions for future years. In the next semester I plan on comparing this to the number of applications globally </w:t>
       </w:r>
       <w:r>
         <w:t>and form educated comparisons.</w:t>
       </w:r>
       <w:bookmarkStart w:id="1" w:name="_Toc166668371"/>
-    </w:p>
-    <w:p>
-      <w:pPr>
-        <w:keepNext/>
-        <w:keepLines/>
-        <w:spacing w:before="360" w:after="80" w:line="240" w:lineRule="auto"/>
-        <w:contextualSpacing/>
-        <w:outlineLvl w:val="0"/>
-        <w:rPr>
-          <w:rFonts w:eastAsiaTheme="majorEastAsia" w:cstheme="majorBidi"/>
+      <w:r>
+        <w:t xml:space="preserve"> This was established when I began reviewing the data from the UN data finder website. </w:t>
+      </w:r>
+    </w:p>
+    <w:p>
+      <w:r>
+        <w:t xml:space="preserve">I have tried to stick to the original time frame or as close as can be. It was easy to follow the required steps to complete the project. </w:t>
+      </w:r>
+    </w:p>
+    <w:p>
+      <w:pPr>
+        <w:jc w:val="center"/>
+      </w:pPr>
+      <w:r>
+        <w:rPr>
+          <w:rFonts w:eastAsiaTheme="majorEastAsia" w:cstheme="majorBidi"/>
+          <w:noProof/>
           <w:color w:val="3A3A3A" w:themeColor="background2" w:themeShade="40"/>
           <w:spacing w:val="-10"/>
           <w:kern w:val="28"/>
           <w:sz w:val="40"/>
           <w:szCs w:val="40"/>
         </w:rPr>
-      </w:pPr>
-      <w:r>
+        <w:drawing>
+          <wp:inline distT="0" distB="0" distL="0" distR="0" wp14:anchorId="501E9868" wp14:editId="40C9B7E1">
+            <wp:extent cx="4782217" cy="6658904"/>
+            <wp:effectExtent l="0" t="0" r="0" b="8890"/>
+            <wp:docPr id="1206861665" name="Picture 1" descr="A screenshot of a data table&#10;&#10;Description automatically generated"/>
+            <wp:cNvGraphicFramePr>
+              <a:graphicFrameLocks xmlns:a="http://schemas.openxmlformats.org/drawingml/2006/main" noChangeAspect="1"/>
+            </wp:cNvGraphicFramePr>
+            <a:graphic xmlns:a="http://schemas.openxmlformats.org/drawingml/2006/main">
+              <a:graphicData uri="http://schemas.openxmlformats.org/drawingml/2006/picture">
+                <pic:pic xmlns:pic="http://schemas.openxmlformats.org/drawingml/2006/picture">
+                  <pic:nvPicPr>
+                    <pic:cNvPr id="1206861665" name="Picture 1" descr="A screenshot of a data table&#10;&#10;Description automatically generated"/>
+                    <pic:cNvPicPr/>
+                  </pic:nvPicPr>
+                  <pic:blipFill>
+                    <a:blip r:embed="rId10">
+                      <a:extLst>
+                        <a:ext uri="{28A0092B-C50C-407E-A947-70E740481C1C}">
+                          <a14:useLocalDpi xmlns:a14="http://schemas.microsoft.com/office/drawing/2010/main" val="0"/>
+                        </a:ext>
+                      </a:extLst>
+                    </a:blip>
+                    <a:stretch>
+                      <a:fillRect/>
+                    </a:stretch>
+                  </pic:blipFill>
+                  <pic:spPr>
+                    <a:xfrm>
+                      <a:off x="0" y="0"/>
+                      <a:ext cx="4782217" cy="6658904"/>
+                    </a:xfrm>
+                    <a:prstGeom prst="rect">
+                      <a:avLst/>
+                    </a:prstGeom>
+                  </pic:spPr>
+                </pic:pic>
+              </a:graphicData>
+            </a:graphic>
+          </wp:inline>
+        </w:drawing>
+      </w:r>
+    </w:p>
+    <w:p>
+      <w:pPr>
+        <w:jc w:val="center"/>
+      </w:pPr>
+      <w:r>
+        <w:t>Time line for capstone project</w:t>
+      </w:r>
+    </w:p>
+    <w:p>
+      <w:pPr>
+        <w:keepNext/>
+        <w:keepLines/>
+        <w:spacing w:before="360" w:after="80" w:line="240" w:lineRule="auto"/>
+        <w:contextualSpacing/>
+        <w:outlineLvl w:val="0"/>
         <w:rPr>
           <w:rFonts w:eastAsiaTheme="majorEastAsia" w:cstheme="majorBidi"/>
           <w:color w:val="3A3A3A" w:themeColor="background2" w:themeShade="40"/>
@@ -1808,6 +1827,16 @@
           <w:sz w:val="40"/>
           <w:szCs w:val="40"/>
         </w:rPr>
+      </w:pPr>
+      <w:r>
+        <w:rPr>
+          <w:rFonts w:eastAsiaTheme="majorEastAsia" w:cstheme="majorBidi"/>
+          <w:color w:val="3A3A3A" w:themeColor="background2" w:themeShade="40"/>
+          <w:spacing w:val="-10"/>
+          <w:kern w:val="28"/>
+          <w:sz w:val="40"/>
+          <w:szCs w:val="40"/>
+        </w:rPr>
         <w:lastRenderedPageBreak/>
         <w:t>Data Understanding</w:t>
       </w:r>
@@ -1842,15 +1871,7 @@
         <w:outlineLvl w:val="0"/>
       </w:pPr>
       <w:r>
-        <w:t xml:space="preserve">In this particular stage of CRISP </w:t>
-      </w:r>
-      <w:proofErr w:type="gramStart"/>
-      <w:r>
-        <w:t>DM</w:t>
-      </w:r>
-      <w:proofErr w:type="gramEnd"/>
-      <w:r>
-        <w:t xml:space="preserve"> we need to try and understand the data in front of us from the very start as the understanding of this data is imperative to processing the data as needed, creating a machine learning algorithm for the said data</w:t>
+        <w:t>In this particular stage of CRISP DM we need to try and understand the data in front of us from the very start as the understanding of this data is imperative to processing the data as needed, creating a machine learning algorithm for the said data</w:t>
       </w:r>
     </w:p>
     <w:p>
@@ -1912,7 +1933,7 @@
         <w:contextualSpacing/>
         <w:outlineLvl w:val="0"/>
       </w:pPr>
-      <w:hyperlink r:id="rId10" w:history="1">
+      <w:hyperlink r:id="rId11" w:history="1">
         <w:r>
           <w:rPr>
             <w:rStyle w:val="Hyperlink"/>
@@ -1939,15 +1960,7 @@
         <w:outlineLvl w:val="0"/>
       </w:pPr>
       <w:r>
-        <w:t xml:space="preserve">By using </w:t>
-      </w:r>
-      <w:proofErr w:type="gramStart"/>
-      <w:r>
-        <w:t>the  .</w:t>
-      </w:r>
-      <w:proofErr w:type="gramEnd"/>
-      <w:r>
-        <w:t>head() we can see the first few rows of the data so we can get a introduction to the dataset and try and understand it more. We can see that there are 10 columns which equates to 10 features</w:t>
+        <w:t>By using the  .head() we can see the first few rows of the data so we can get a introduction to the dataset and try and understand it more. We can see that there are 10 columns which equates to 10 features</w:t>
       </w:r>
       <w:r>
         <w:t>.</w:t>
@@ -1990,7 +2003,7 @@
                     <pic:cNvPicPr/>
                   </pic:nvPicPr>
                   <pic:blipFill>
-                    <a:blip r:embed="rId11">
+                    <a:blip r:embed="rId12">
                       <a:extLst>
                         <a:ext uri="{28A0092B-C50C-407E-A947-70E740481C1C}">
                           <a14:useLocalDpi xmlns:a14="http://schemas.microsoft.com/office/drawing/2010/main" val="0"/>
@@ -2043,119 +2056,55 @@
           <w:sz w:val="20"/>
           <w:szCs w:val="20"/>
         </w:rPr>
-        <w:t xml:space="preserve">Figure 1. </w:t>
-      </w:r>
-      <w:proofErr w:type="gramStart"/>
-      <w:r>
-        <w:rPr>
-          <w:rFonts w:eastAsiaTheme="majorEastAsia" w:cstheme="majorBidi"/>
-          <w:color w:val="3A3A3A" w:themeColor="background2" w:themeShade="40"/>
-          <w:spacing w:val="-10"/>
-          <w:kern w:val="28"/>
-          <w:sz w:val="20"/>
-          <w:szCs w:val="20"/>
-        </w:rPr>
-        <w:t>.head</w:t>
-      </w:r>
-      <w:proofErr w:type="gramEnd"/>
-      <w:r>
-        <w:rPr>
-          <w:rFonts w:eastAsiaTheme="majorEastAsia" w:cstheme="majorBidi"/>
-          <w:color w:val="3A3A3A" w:themeColor="background2" w:themeShade="40"/>
-          <w:spacing w:val="-10"/>
-          <w:kern w:val="28"/>
-          <w:sz w:val="20"/>
-          <w:szCs w:val="20"/>
-        </w:rPr>
-        <w:t>() function on the dataset</w:t>
-      </w:r>
-    </w:p>
-    <w:p>
-      <w:pPr>
-        <w:keepNext/>
-        <w:keepLines/>
-        <w:spacing w:before="360" w:after="80" w:line="240" w:lineRule="auto"/>
-        <w:contextualSpacing/>
-        <w:outlineLvl w:val="0"/>
-        <w:rPr>
-          <w:rFonts w:eastAsiaTheme="majorEastAsia" w:cstheme="majorBidi"/>
-          <w:color w:val="3A3A3A" w:themeColor="background2" w:themeShade="40"/>
-          <w:spacing w:val="-10"/>
-          <w:kern w:val="28"/>
-        </w:rPr>
-      </w:pPr>
-    </w:p>
-    <w:p>
-      <w:pPr>
-        <w:keepNext/>
-        <w:keepLines/>
-        <w:spacing w:before="360" w:after="80" w:line="240" w:lineRule="auto"/>
-        <w:contextualSpacing/>
-        <w:outlineLvl w:val="0"/>
-        <w:rPr>
-          <w:rFonts w:eastAsiaTheme="majorEastAsia" w:cstheme="majorBidi"/>
-          <w:color w:val="3A3A3A" w:themeColor="background2" w:themeShade="40"/>
-          <w:spacing w:val="-10"/>
-          <w:kern w:val="28"/>
-        </w:rPr>
-      </w:pPr>
-      <w:r>
-        <w:rPr>
-          <w:rFonts w:eastAsiaTheme="majorEastAsia" w:cstheme="majorBidi"/>
-          <w:color w:val="3A3A3A" w:themeColor="background2" w:themeShade="40"/>
-          <w:spacing w:val="-10"/>
-          <w:kern w:val="28"/>
-        </w:rPr>
-        <w:t xml:space="preserve">We want to find out how many observations and features we have so we use the </w:t>
-      </w:r>
-      <w:proofErr w:type="gramStart"/>
-      <w:r>
-        <w:rPr>
-          <w:rFonts w:eastAsiaTheme="majorEastAsia" w:cstheme="majorBidi"/>
-          <w:color w:val="3A3A3A" w:themeColor="background2" w:themeShade="40"/>
-          <w:spacing w:val="-10"/>
-          <w:kern w:val="28"/>
-        </w:rPr>
-        <w:t>function .shape</w:t>
-      </w:r>
-      <w:proofErr w:type="gramEnd"/>
-      <w:r>
-        <w:rPr>
-          <w:rFonts w:eastAsiaTheme="majorEastAsia" w:cstheme="majorBidi"/>
-          <w:color w:val="3A3A3A" w:themeColor="background2" w:themeShade="40"/>
-          <w:spacing w:val="-10"/>
-          <w:kern w:val="28"/>
-        </w:rPr>
-        <w:t xml:space="preserve"> and we can get more basic information on the dataset by using .info() function. </w:t>
-      </w:r>
-      <w:r>
-        <w:rPr>
-          <w:rFonts w:eastAsiaTheme="majorEastAsia" w:cstheme="majorBidi"/>
-          <w:color w:val="3A3A3A" w:themeColor="background2" w:themeShade="40"/>
-          <w:spacing w:val="-10"/>
-          <w:kern w:val="28"/>
-        </w:rPr>
-        <w:t xml:space="preserve">We can see that we have 1 numerical value as an integer and 9 objects which are categorical data.  Due to this dataset having so many categorical </w:t>
-      </w:r>
-      <w:proofErr w:type="gramStart"/>
-      <w:r>
-        <w:rPr>
-          <w:rFonts w:eastAsiaTheme="majorEastAsia" w:cstheme="majorBidi"/>
-          <w:color w:val="3A3A3A" w:themeColor="background2" w:themeShade="40"/>
-          <w:spacing w:val="-10"/>
-          <w:kern w:val="28"/>
-        </w:rPr>
-        <w:t>value</w:t>
-      </w:r>
-      <w:proofErr w:type="gramEnd"/>
-      <w:r>
-        <w:rPr>
-          <w:rFonts w:eastAsiaTheme="majorEastAsia" w:cstheme="majorBidi"/>
-          <w:color w:val="3A3A3A" w:themeColor="background2" w:themeShade="40"/>
-          <w:spacing w:val="-10"/>
-          <w:kern w:val="28"/>
-        </w:rPr>
-        <w:t xml:space="preserve"> features </w:t>
+        <w:t>Figure 1. .head() function on the dataset</w:t>
+      </w:r>
+    </w:p>
+    <w:p>
+      <w:pPr>
+        <w:keepNext/>
+        <w:keepLines/>
+        <w:spacing w:before="360" w:after="80" w:line="240" w:lineRule="auto"/>
+        <w:contextualSpacing/>
+        <w:outlineLvl w:val="0"/>
+        <w:rPr>
+          <w:rFonts w:eastAsiaTheme="majorEastAsia" w:cstheme="majorBidi"/>
+          <w:color w:val="3A3A3A" w:themeColor="background2" w:themeShade="40"/>
+          <w:spacing w:val="-10"/>
+          <w:kern w:val="28"/>
+        </w:rPr>
+      </w:pPr>
+    </w:p>
+    <w:p>
+      <w:pPr>
+        <w:keepNext/>
+        <w:keepLines/>
+        <w:spacing w:before="360" w:after="80" w:line="240" w:lineRule="auto"/>
+        <w:contextualSpacing/>
+        <w:outlineLvl w:val="0"/>
+        <w:rPr>
+          <w:rFonts w:eastAsiaTheme="majorEastAsia" w:cstheme="majorBidi"/>
+          <w:color w:val="3A3A3A" w:themeColor="background2" w:themeShade="40"/>
+          <w:spacing w:val="-10"/>
+          <w:kern w:val="28"/>
+        </w:rPr>
+      </w:pPr>
+      <w:r>
+        <w:rPr>
+          <w:rFonts w:eastAsiaTheme="majorEastAsia" w:cstheme="majorBidi"/>
+          <w:color w:val="3A3A3A" w:themeColor="background2" w:themeShade="40"/>
+          <w:spacing w:val="-10"/>
+          <w:kern w:val="28"/>
+        </w:rPr>
+        <w:t xml:space="preserve">We want to find out how many observations and features we have so we use the function .shape and we can get more basic information on the dataset by using .info() function. </w:t>
+      </w:r>
+      <w:r>
+        <w:rPr>
+          <w:rFonts w:eastAsiaTheme="majorEastAsia" w:cstheme="majorBidi"/>
+          <w:color w:val="3A3A3A" w:themeColor="background2" w:themeShade="40"/>
+          <w:spacing w:val="-10"/>
+          <w:kern w:val="28"/>
+        </w:rPr>
+        <w:t xml:space="preserve">We can see that we have 1 numerical value as an integer and 9 objects which are categorical data.  Due to this dataset having so many categorical value features </w:t>
       </w:r>
       <w:r>
         <w:rPr>
@@ -2229,7 +2178,7 @@
                     <pic:cNvPicPr/>
                   </pic:nvPicPr>
                   <pic:blipFill>
-                    <a:blip r:embed="rId12">
+                    <a:blip r:embed="rId13">
                       <a:extLst>
                         <a:ext uri="{28A0092B-C50C-407E-A947-70E740481C1C}">
                           <a14:useLocalDpi xmlns:a14="http://schemas.microsoft.com/office/drawing/2010/main" val="0"/>
@@ -2282,31 +2231,7 @@
           <w:sz w:val="20"/>
           <w:szCs w:val="20"/>
         </w:rPr>
-        <w:t xml:space="preserve">Figure 2. </w:t>
-      </w:r>
-      <w:proofErr w:type="gramStart"/>
-      <w:r>
-        <w:rPr>
-          <w:rFonts w:eastAsiaTheme="majorEastAsia" w:cstheme="majorBidi"/>
-          <w:color w:val="3A3A3A" w:themeColor="background2" w:themeShade="40"/>
-          <w:spacing w:val="-10"/>
-          <w:kern w:val="28"/>
-          <w:sz w:val="20"/>
-          <w:szCs w:val="20"/>
-        </w:rPr>
-        <w:t>.shape</w:t>
-      </w:r>
-      <w:proofErr w:type="gramEnd"/>
-      <w:r>
-        <w:rPr>
-          <w:rFonts w:eastAsiaTheme="majorEastAsia" w:cstheme="majorBidi"/>
-          <w:color w:val="3A3A3A" w:themeColor="background2" w:themeShade="40"/>
-          <w:spacing w:val="-10"/>
-          <w:kern w:val="28"/>
-          <w:sz w:val="20"/>
-          <w:szCs w:val="20"/>
-        </w:rPr>
-        <w:t xml:space="preserve"> and .info function on the dataset</w:t>
+        <w:t>Figure 2. .shape and .info function on the dataset</w:t>
       </w:r>
     </w:p>
     <w:p>
@@ -2360,27 +2285,7 @@
           <w:spacing w:val="-10"/>
           <w:kern w:val="28"/>
         </w:rPr>
-        <w:t xml:space="preserve">By using </w:t>
-      </w:r>
-      <w:proofErr w:type="gramStart"/>
-      <w:r>
-        <w:rPr>
-          <w:rFonts w:eastAsiaTheme="majorEastAsia" w:cs="Calibri"/>
-          <w:color w:val="3A3A3A" w:themeColor="background2" w:themeShade="40"/>
-          <w:spacing w:val="-10"/>
-          <w:kern w:val="28"/>
-        </w:rPr>
-        <w:t>the .describe</w:t>
-      </w:r>
-      <w:proofErr w:type="gramEnd"/>
-      <w:r>
-        <w:rPr>
-          <w:rFonts w:eastAsiaTheme="majorEastAsia" w:cs="Calibri"/>
-          <w:color w:val="3A3A3A" w:themeColor="background2" w:themeShade="40"/>
-          <w:spacing w:val="-10"/>
-          <w:kern w:val="28"/>
-        </w:rPr>
-        <w:t xml:space="preserve"> function we can establish the basic statistics for the dataset on asylum seekers applications. It tells us the mean I, standard deviation, minimum and maximum values in the dataset. </w:t>
+        <w:t xml:space="preserve">By using the .describe function we can establish the basic statistics for the dataset on asylum seekers applications. It tells us the mean I, standard deviation, minimum and maximum values in the dataset. </w:t>
       </w:r>
     </w:p>
     <w:p>
@@ -2436,7 +2341,7 @@
                     <pic:cNvPicPr/>
                   </pic:nvPicPr>
                   <pic:blipFill>
-                    <a:blip r:embed="rId13">
+                    <a:blip r:embed="rId14">
                       <a:extLst>
                         <a:ext uri="{28A0092B-C50C-407E-A947-70E740481C1C}">
                           <a14:useLocalDpi xmlns:a14="http://schemas.microsoft.com/office/drawing/2010/main" val="0"/>
@@ -2563,27 +2468,7 @@
           <w:spacing w:val="-10"/>
           <w:kern w:val="28"/>
         </w:rPr>
-        <w:t xml:space="preserve">To allow me </w:t>
-      </w:r>
-      <w:proofErr w:type="gramStart"/>
-      <w:r>
-        <w:rPr>
-          <w:rFonts w:eastAsiaTheme="majorEastAsia" w:cstheme="majorBidi"/>
-          <w:color w:val="3A3A3A" w:themeColor="background2" w:themeShade="40"/>
-          <w:spacing w:val="-10"/>
-          <w:kern w:val="28"/>
-        </w:rPr>
-        <w:t>understand</w:t>
-      </w:r>
-      <w:proofErr w:type="gramEnd"/>
-      <w:r>
-        <w:rPr>
-          <w:rFonts w:eastAsiaTheme="majorEastAsia" w:cstheme="majorBidi"/>
-          <w:color w:val="3A3A3A" w:themeColor="background2" w:themeShade="40"/>
-          <w:spacing w:val="-10"/>
-          <w:kern w:val="28"/>
-        </w:rPr>
-        <w:t xml:space="preserve"> the data further I am going</w:t>
+        <w:t>To allow me understand the data further I am going</w:t>
       </w:r>
       <w:r>
         <w:rPr>
@@ -2672,7 +2557,7 @@
                     <pic:cNvPicPr/>
                   </pic:nvPicPr>
                   <pic:blipFill>
-                    <a:blip r:embed="rId14">
+                    <a:blip r:embed="rId15">
                       <a:extLst>
                         <a:ext uri="{28A0092B-C50C-407E-A947-70E740481C1C}">
                           <a14:useLocalDpi xmlns:a14="http://schemas.microsoft.com/office/drawing/2010/main" val="0"/>
@@ -2781,21 +2666,8 @@
           <w:sz w:val="20"/>
           <w:szCs w:val="20"/>
         </w:rPr>
-        <w:t xml:space="preserve">First instance </w:t>
-      </w:r>
-      <w:proofErr w:type="gramStart"/>
-      <w:r>
-        <w:rPr>
-          <w:rFonts w:eastAsiaTheme="majorEastAsia" w:cstheme="majorBidi"/>
-          <w:color w:val="3A3A3A" w:themeColor="background2" w:themeShade="40"/>
-          <w:spacing w:val="-10"/>
-          <w:kern w:val="28"/>
-          <w:sz w:val="20"/>
-          <w:szCs w:val="20"/>
-        </w:rPr>
-        <w:t>decisions</w:t>
-      </w:r>
-      <w:proofErr w:type="gramEnd"/>
+        <w:t>First instance decisions</w:t>
+      </w:r>
     </w:p>
     <w:p>
       <w:pPr>
@@ -2857,7 +2729,7 @@
                     <pic:cNvPicPr/>
                   </pic:nvPicPr>
                   <pic:blipFill>
-                    <a:blip r:embed="rId15">
+                    <a:blip r:embed="rId16">
                       <a:extLst>
                         <a:ext uri="{28A0092B-C50C-407E-A947-70E740481C1C}">
                           <a14:useLocalDpi xmlns:a14="http://schemas.microsoft.com/office/drawing/2010/main" val="0"/>
@@ -2889,6 +2761,197 @@
         <w:keepNext/>
         <w:keepLines/>
         <w:spacing w:before="360" w:after="80" w:line="240" w:lineRule="auto"/>
+        <w:ind w:left="2160" w:firstLine="720"/>
+        <w:contextualSpacing/>
+        <w:outlineLvl w:val="0"/>
+        <w:rPr>
+          <w:rFonts w:eastAsiaTheme="majorEastAsia" w:cstheme="majorBidi"/>
+          <w:color w:val="3A3A3A" w:themeColor="background2" w:themeShade="40"/>
+          <w:spacing w:val="-10"/>
+          <w:kern w:val="28"/>
+          <w:sz w:val="20"/>
+          <w:szCs w:val="20"/>
+        </w:rPr>
+      </w:pPr>
+      <w:r>
+        <w:rPr>
+          <w:rFonts w:eastAsiaTheme="majorEastAsia" w:cstheme="majorBidi"/>
+          <w:color w:val="3A3A3A" w:themeColor="background2" w:themeShade="40"/>
+          <w:spacing w:val="-10"/>
+          <w:kern w:val="28"/>
+          <w:sz w:val="20"/>
+          <w:szCs w:val="20"/>
+        </w:rPr>
+        <w:t xml:space="preserve">Figure </w:t>
+      </w:r>
+      <w:r>
+        <w:rPr>
+          <w:rFonts w:eastAsiaTheme="majorEastAsia" w:cstheme="majorBidi"/>
+          <w:color w:val="3A3A3A" w:themeColor="background2" w:themeShade="40"/>
+          <w:spacing w:val="-10"/>
+          <w:kern w:val="28"/>
+          <w:sz w:val="20"/>
+          <w:szCs w:val="20"/>
+        </w:rPr>
+        <w:t>5</w:t>
+      </w:r>
+      <w:r>
+        <w:rPr>
+          <w:rFonts w:eastAsiaTheme="majorEastAsia" w:cstheme="majorBidi"/>
+          <w:color w:val="3A3A3A" w:themeColor="background2" w:themeShade="40"/>
+          <w:spacing w:val="-10"/>
+          <w:kern w:val="28"/>
+          <w:sz w:val="20"/>
+          <w:szCs w:val="20"/>
+        </w:rPr>
+        <w:t xml:space="preserve">. Boxplot of the applied for asylum around the </w:t>
+      </w:r>
+      <w:proofErr w:type="spellStart"/>
+      <w:r>
+        <w:rPr>
+          <w:rFonts w:eastAsiaTheme="majorEastAsia" w:cstheme="majorBidi"/>
+          <w:color w:val="3A3A3A" w:themeColor="background2" w:themeShade="40"/>
+          <w:spacing w:val="-10"/>
+          <w:kern w:val="28"/>
+          <w:sz w:val="20"/>
+          <w:szCs w:val="20"/>
+        </w:rPr>
+        <w:t>eu</w:t>
+      </w:r>
+      <w:proofErr w:type="spellEnd"/>
+      <w:r>
+        <w:rPr>
+          <w:rFonts w:eastAsiaTheme="majorEastAsia" w:cstheme="majorBidi"/>
+          <w:color w:val="3A3A3A" w:themeColor="background2" w:themeShade="40"/>
+          <w:spacing w:val="-10"/>
+          <w:kern w:val="28"/>
+          <w:sz w:val="20"/>
+          <w:szCs w:val="20"/>
+        </w:rPr>
+        <w:t xml:space="preserve">. </w:t>
+      </w:r>
+    </w:p>
+    <w:p>
+      <w:pPr>
+        <w:keepNext/>
+        <w:keepLines/>
+        <w:spacing w:before="360" w:after="80" w:line="240" w:lineRule="auto"/>
+        <w:contextualSpacing/>
+        <w:outlineLvl w:val="0"/>
+        <w:rPr>
+          <w:rFonts w:eastAsiaTheme="majorEastAsia" w:cstheme="majorBidi"/>
+          <w:color w:val="3A3A3A" w:themeColor="background2" w:themeShade="40"/>
+          <w:spacing w:val="-10"/>
+          <w:kern w:val="28"/>
+          <w:sz w:val="20"/>
+          <w:szCs w:val="20"/>
+        </w:rPr>
+      </w:pPr>
+    </w:p>
+    <w:p>
+      <w:pPr>
+        <w:keepNext/>
+        <w:keepLines/>
+        <w:spacing w:before="360" w:after="80" w:line="240" w:lineRule="auto"/>
+        <w:contextualSpacing/>
+        <w:outlineLvl w:val="0"/>
+        <w:rPr>
+          <w:rFonts w:eastAsiaTheme="majorEastAsia" w:cstheme="majorBidi"/>
+          <w:color w:val="3A3A3A" w:themeColor="background2" w:themeShade="40"/>
+          <w:spacing w:val="-10"/>
+          <w:kern w:val="28"/>
+        </w:rPr>
+      </w:pPr>
+      <w:r>
+        <w:rPr>
+          <w:rFonts w:eastAsiaTheme="majorEastAsia" w:cstheme="majorBidi"/>
+          <w:color w:val="3A3A3A" w:themeColor="background2" w:themeShade="40"/>
+          <w:spacing w:val="-10"/>
+          <w:kern w:val="28"/>
+        </w:rPr>
+        <w:t>I</w:t>
+      </w:r>
+      <w:r>
+        <w:rPr>
+          <w:rFonts w:eastAsiaTheme="majorEastAsia" w:cstheme="majorBidi"/>
+          <w:noProof/>
+          <w:color w:val="3A3A3A" w:themeColor="background2" w:themeShade="40"/>
+          <w:spacing w:val="-10"/>
+          <w:kern w:val="28"/>
+        </w:rPr>
+        <w:drawing>
+          <wp:inline distT="0" distB="0" distL="0" distR="0" wp14:anchorId="65936335" wp14:editId="5AC59B5F">
+            <wp:extent cx="5731510" cy="2867025"/>
+            <wp:effectExtent l="0" t="0" r="2540" b="9525"/>
+            <wp:docPr id="1858359315" name="Picture 7" descr="A screen shot of a graph&#10;&#10;Description automatically generated"/>
+            <wp:cNvGraphicFramePr>
+              <a:graphicFrameLocks xmlns:a="http://schemas.openxmlformats.org/drawingml/2006/main" noChangeAspect="1"/>
+            </wp:cNvGraphicFramePr>
+            <a:graphic xmlns:a="http://schemas.openxmlformats.org/drawingml/2006/main">
+              <a:graphicData uri="http://schemas.openxmlformats.org/drawingml/2006/picture">
+                <pic:pic xmlns:pic="http://schemas.openxmlformats.org/drawingml/2006/picture">
+                  <pic:nvPicPr>
+                    <pic:cNvPr id="1858359315" name="Picture 7" descr="A screen shot of a graph&#10;&#10;Description automatically generated"/>
+                    <pic:cNvPicPr/>
+                  </pic:nvPicPr>
+                  <pic:blipFill>
+                    <a:blip r:embed="rId17">
+                      <a:extLst>
+                        <a:ext uri="{28A0092B-C50C-407E-A947-70E740481C1C}">
+                          <a14:useLocalDpi xmlns:a14="http://schemas.microsoft.com/office/drawing/2010/main" val="0"/>
+                        </a:ext>
+                      </a:extLst>
+                    </a:blip>
+                    <a:stretch>
+                      <a:fillRect/>
+                    </a:stretch>
+                  </pic:blipFill>
+                  <pic:spPr>
+                    <a:xfrm>
+                      <a:off x="0" y="0"/>
+                      <a:ext cx="5731510" cy="2867025"/>
+                    </a:xfrm>
+                    <a:prstGeom prst="rect">
+                      <a:avLst/>
+                    </a:prstGeom>
+                  </pic:spPr>
+                </pic:pic>
+              </a:graphicData>
+            </a:graphic>
+          </wp:inline>
+        </w:drawing>
+      </w:r>
+    </w:p>
+    <w:p>
+      <w:pPr>
+        <w:keepNext/>
+        <w:keepLines/>
+        <w:spacing w:before="360" w:after="80" w:line="240" w:lineRule="auto"/>
+        <w:contextualSpacing/>
+        <w:jc w:val="center"/>
+        <w:outlineLvl w:val="0"/>
+        <w:rPr>
+          <w:rFonts w:eastAsiaTheme="majorEastAsia" w:cstheme="majorBidi"/>
+          <w:color w:val="3A3A3A" w:themeColor="background2" w:themeShade="40"/>
+          <w:spacing w:val="-10"/>
+          <w:kern w:val="28"/>
+        </w:rPr>
+      </w:pPr>
+      <w:r>
+        <w:rPr>
+          <w:rFonts w:eastAsiaTheme="majorEastAsia" w:cstheme="majorBidi"/>
+          <w:color w:val="3A3A3A" w:themeColor="background2" w:themeShade="40"/>
+          <w:spacing w:val="-10"/>
+          <w:kern w:val="28"/>
+        </w:rPr>
+        <w:t>Figure 6. country of origin vs country of asylum.</w:t>
+      </w:r>
+    </w:p>
+    <w:p>
+      <w:pPr>
+        <w:keepNext/>
+        <w:keepLines/>
+        <w:spacing w:before="360" w:after="80" w:line="240" w:lineRule="auto"/>
         <w:contextualSpacing/>
         <w:outlineLvl w:val="0"/>
         <w:rPr>
@@ -2934,7 +2997,14 @@
           <w:szCs w:val="40"/>
         </w:rPr>
       </w:pPr>
-      <w:r>
+    </w:p>
+    <w:p>
+      <w:pPr>
+        <w:keepNext/>
+        <w:keepLines/>
+        <w:spacing w:before="360" w:after="80" w:line="240" w:lineRule="auto"/>
+        <w:contextualSpacing/>
+        <w:outlineLvl w:val="0"/>
         <w:rPr>
           <w:rFonts w:eastAsiaTheme="majorEastAsia" w:cstheme="majorBidi"/>
           <w:color w:val="3A3A3A" w:themeColor="background2" w:themeShade="40"/>
@@ -2943,6 +3013,68 @@
           <w:sz w:val="40"/>
           <w:szCs w:val="40"/>
         </w:rPr>
+      </w:pPr>
+    </w:p>
+    <w:p>
+      <w:pPr>
+        <w:keepNext/>
+        <w:keepLines/>
+        <w:spacing w:before="360" w:after="80" w:line="240" w:lineRule="auto"/>
+        <w:contextualSpacing/>
+        <w:outlineLvl w:val="0"/>
+        <w:rPr>
+          <w:rFonts w:eastAsiaTheme="majorEastAsia" w:cstheme="majorBidi"/>
+          <w:color w:val="3A3A3A" w:themeColor="background2" w:themeShade="40"/>
+          <w:spacing w:val="-10"/>
+          <w:kern w:val="28"/>
+          <w:sz w:val="40"/>
+          <w:szCs w:val="40"/>
+        </w:rPr>
+      </w:pPr>
+    </w:p>
+    <w:p>
+      <w:pPr>
+        <w:keepNext/>
+        <w:keepLines/>
+        <w:spacing w:before="360" w:after="80" w:line="240" w:lineRule="auto"/>
+        <w:contextualSpacing/>
+        <w:outlineLvl w:val="0"/>
+        <w:rPr>
+          <w:rFonts w:eastAsiaTheme="majorEastAsia" w:cstheme="majorBidi"/>
+          <w:color w:val="3A3A3A" w:themeColor="background2" w:themeShade="40"/>
+          <w:spacing w:val="-10"/>
+          <w:kern w:val="28"/>
+          <w:sz w:val="40"/>
+          <w:szCs w:val="40"/>
+        </w:rPr>
+      </w:pPr>
+    </w:p>
+    <w:p>
+      <w:pPr>
+        <w:keepNext/>
+        <w:keepLines/>
+        <w:spacing w:before="360" w:after="80" w:line="240" w:lineRule="auto"/>
+        <w:contextualSpacing/>
+        <w:outlineLvl w:val="0"/>
+        <w:rPr>
+          <w:rFonts w:eastAsiaTheme="majorEastAsia" w:cstheme="majorBidi"/>
+          <w:color w:val="3A3A3A" w:themeColor="background2" w:themeShade="40"/>
+          <w:spacing w:val="-10"/>
+          <w:kern w:val="28"/>
+          <w:sz w:val="40"/>
+          <w:szCs w:val="40"/>
+        </w:rPr>
+      </w:pPr>
+      <w:r>
+        <w:rPr>
+          <w:rFonts w:eastAsiaTheme="majorEastAsia" w:cstheme="majorBidi"/>
+          <w:color w:val="3A3A3A" w:themeColor="background2" w:themeShade="40"/>
+          <w:spacing w:val="-10"/>
+          <w:kern w:val="28"/>
+          <w:sz w:val="40"/>
+          <w:szCs w:val="40"/>
+        </w:rPr>
+        <w:lastRenderedPageBreak/>
         <w:t>Data Preparation</w:t>
       </w:r>
       <w:bookmarkEnd w:id="2"/>
@@ -3040,7 +3172,7 @@
                     <pic:cNvPicPr/>
                   </pic:nvPicPr>
                   <pic:blipFill>
-                    <a:blip r:embed="rId16">
+                    <a:blip r:embed="rId18">
                       <a:extLst>
                         <a:ext uri="{28A0092B-C50C-407E-A947-70E740481C1C}">
                           <a14:useLocalDpi xmlns:a14="http://schemas.microsoft.com/office/drawing/2010/main" val="0"/>
@@ -3089,7 +3221,25 @@
           <w:spacing w:val="-10"/>
           <w:kern w:val="28"/>
         </w:rPr>
-        <w:t>Figure 4. Dealing with missing data in the dataset.</w:t>
+        <w:t xml:space="preserve">Figure </w:t>
+      </w:r>
+      <w:r>
+        <w:rPr>
+          <w:rFonts w:eastAsiaTheme="majorEastAsia" w:cstheme="majorBidi"/>
+          <w:color w:val="3A3A3A" w:themeColor="background2" w:themeShade="40"/>
+          <w:spacing w:val="-10"/>
+          <w:kern w:val="28"/>
+        </w:rPr>
+        <w:t>7</w:t>
+      </w:r>
+      <w:r>
+        <w:rPr>
+          <w:rFonts w:eastAsiaTheme="majorEastAsia" w:cstheme="majorBidi"/>
+          <w:color w:val="3A3A3A" w:themeColor="background2" w:themeShade="40"/>
+          <w:spacing w:val="-10"/>
+          <w:kern w:val="28"/>
+        </w:rPr>
+        <w:t>. Dealing with missing data in the dataset.</w:t>
       </w:r>
     </w:p>
     <w:p>
@@ -3183,7 +3333,6 @@
           <w:spacing w:val="-10"/>
           <w:kern w:val="28"/>
         </w:rPr>
-        <w:lastRenderedPageBreak/>
         <w:drawing>
           <wp:inline distT="0" distB="0" distL="0" distR="0" wp14:anchorId="07DBC6B8" wp14:editId="2319C790">
             <wp:extent cx="5731510" cy="910590"/>
@@ -3200,7 +3349,7 @@
                     <pic:cNvPicPr/>
                   </pic:nvPicPr>
                   <pic:blipFill>
-                    <a:blip r:embed="rId17">
+                    <a:blip r:embed="rId19">
                       <a:extLst>
                         <a:ext uri="{28A0092B-C50C-407E-A947-70E740481C1C}">
                           <a14:useLocalDpi xmlns:a14="http://schemas.microsoft.com/office/drawing/2010/main" val="0"/>
@@ -3233,21 +3382,41 @@
         <w:keepLines/>
         <w:spacing w:before="360" w:after="80" w:line="240" w:lineRule="auto"/>
         <w:contextualSpacing/>
-        <w:outlineLvl w:val="0"/>
-        <w:rPr>
-          <w:rFonts w:eastAsiaTheme="majorEastAsia" w:cstheme="majorBidi"/>
-          <w:color w:val="3A3A3A" w:themeColor="background2" w:themeShade="40"/>
-          <w:spacing w:val="-10"/>
-          <w:kern w:val="28"/>
-        </w:rPr>
-      </w:pPr>
-    </w:p>
-    <w:p>
-      <w:pPr>
-        <w:keepNext/>
-        <w:keepLines/>
-        <w:spacing w:before="360" w:after="80" w:line="240" w:lineRule="auto"/>
-        <w:contextualSpacing/>
+        <w:jc w:val="center"/>
+        <w:outlineLvl w:val="0"/>
+        <w:rPr>
+          <w:rFonts w:eastAsiaTheme="majorEastAsia" w:cstheme="majorBidi"/>
+          <w:color w:val="3A3A3A" w:themeColor="background2" w:themeShade="40"/>
+          <w:spacing w:val="-10"/>
+          <w:kern w:val="28"/>
+        </w:rPr>
+      </w:pPr>
+      <w:r>
+        <w:rPr>
+          <w:rFonts w:eastAsiaTheme="majorEastAsia" w:cstheme="majorBidi"/>
+          <w:color w:val="3A3A3A" w:themeColor="background2" w:themeShade="40"/>
+          <w:spacing w:val="-10"/>
+          <w:kern w:val="28"/>
+        </w:rPr>
+        <w:t>F</w:t>
+      </w:r>
+      <w:r>
+        <w:rPr>
+          <w:rFonts w:eastAsiaTheme="majorEastAsia" w:cstheme="majorBidi"/>
+          <w:color w:val="3A3A3A" w:themeColor="background2" w:themeShade="40"/>
+          <w:spacing w:val="-10"/>
+          <w:kern w:val="28"/>
+        </w:rPr>
+        <w:t>igure 8. Label encoder for dealing with the categorical data in the data set.</w:t>
+      </w:r>
+    </w:p>
+    <w:p>
+      <w:pPr>
+        <w:keepNext/>
+        <w:keepLines/>
+        <w:spacing w:before="360" w:after="80" w:line="240" w:lineRule="auto"/>
+        <w:contextualSpacing/>
+        <w:jc w:val="center"/>
         <w:outlineLvl w:val="0"/>
         <w:rPr>
           <w:rFonts w:eastAsiaTheme="majorEastAsia" w:cstheme="majorBidi"/>
@@ -3281,7 +3450,6 @@
         <w:t xml:space="preserve">Computers only </w:t>
       </w:r>
       <w:proofErr w:type="spellStart"/>
-      <w:proofErr w:type="gramStart"/>
       <w:r>
         <w:rPr>
           <w:rFonts w:eastAsiaTheme="majorEastAsia" w:cstheme="majorBidi"/>
@@ -3292,7 +3460,6 @@
         <w:t>under stand</w:t>
       </w:r>
       <w:proofErr w:type="spellEnd"/>
-      <w:proofErr w:type="gramEnd"/>
       <w:r>
         <w:rPr>
           <w:rFonts w:eastAsiaTheme="majorEastAsia" w:cstheme="majorBidi"/>
@@ -3341,6 +3508,66 @@
           <w:kern w:val="28"/>
         </w:rPr>
         <w:t xml:space="preserve">. </w:t>
+      </w:r>
+    </w:p>
+    <w:p>
+      <w:pPr>
+        <w:keepNext/>
+        <w:keepLines/>
+        <w:spacing w:before="360" w:after="80" w:line="240" w:lineRule="auto"/>
+        <w:contextualSpacing/>
+        <w:outlineLvl w:val="0"/>
+        <w:rPr>
+          <w:rFonts w:eastAsiaTheme="majorEastAsia" w:cstheme="majorBidi"/>
+          <w:color w:val="3A3A3A" w:themeColor="background2" w:themeShade="40"/>
+          <w:spacing w:val="-10"/>
+          <w:kern w:val="28"/>
+        </w:rPr>
+      </w:pPr>
+    </w:p>
+    <w:p>
+      <w:pPr>
+        <w:keepNext/>
+        <w:keepLines/>
+        <w:spacing w:before="360" w:after="80" w:line="240" w:lineRule="auto"/>
+        <w:contextualSpacing/>
+        <w:outlineLvl w:val="0"/>
+        <w:rPr>
+          <w:rFonts w:eastAsiaTheme="majorEastAsia" w:cstheme="majorBidi"/>
+          <w:color w:val="3A3A3A" w:themeColor="background2" w:themeShade="40"/>
+          <w:spacing w:val="-10"/>
+          <w:kern w:val="28"/>
+        </w:rPr>
+      </w:pPr>
+      <w:r>
+        <w:rPr>
+          <w:rFonts w:eastAsiaTheme="majorEastAsia" w:cstheme="majorBidi"/>
+          <w:color w:val="3A3A3A" w:themeColor="background2" w:themeShade="40"/>
+          <w:spacing w:val="-10"/>
+          <w:kern w:val="28"/>
+        </w:rPr>
+        <w:t>Label encoding is a technique used in machine learning and data analysis to convert categorical variables into numerical format. It is particularly useful when working with algorithms that require numerical input, as most machine learning models can only operate on numerical data</w:t>
+      </w:r>
+      <w:r>
+        <w:rPr>
+          <w:rFonts w:eastAsiaTheme="majorEastAsia" w:cstheme="majorBidi"/>
+          <w:color w:val="3A3A3A" w:themeColor="background2" w:themeShade="40"/>
+          <w:spacing w:val="-10"/>
+          <w:kern w:val="28"/>
+        </w:rPr>
+        <w:t>.</w:t>
+      </w:r>
+      <w:r>
+        <w:t xml:space="preserve"> </w:t>
+      </w:r>
+      <w:r>
+        <w:rPr>
+          <w:rFonts w:eastAsiaTheme="majorEastAsia" w:cstheme="majorBidi"/>
+          <w:color w:val="3A3A3A" w:themeColor="background2" w:themeShade="40"/>
+          <w:spacing w:val="-10"/>
+          <w:kern w:val="28"/>
+        </w:rPr>
+        <w:t>(Team, 2023)</w:t>
       </w:r>
     </w:p>
     <w:p>
@@ -3435,157 +3662,108 @@
           <w:spacing w:val="-10"/>
           <w:kern w:val="28"/>
         </w:rPr>
-        <w:t xml:space="preserve">There are several machine learning models that could be used on this dataset. For </w:t>
-      </w:r>
-      <w:proofErr w:type="gramStart"/>
-      <w:r>
-        <w:rPr>
-          <w:rFonts w:eastAsiaTheme="majorEastAsia" w:cstheme="majorBidi"/>
-          <w:color w:val="3A3A3A" w:themeColor="background2" w:themeShade="40"/>
-          <w:spacing w:val="-10"/>
-          <w:kern w:val="28"/>
-        </w:rPr>
-        <w:t>now</w:t>
-      </w:r>
-      <w:proofErr w:type="gramEnd"/>
-      <w:r>
-        <w:rPr>
-          <w:rFonts w:eastAsiaTheme="majorEastAsia" w:cstheme="majorBidi"/>
-          <w:color w:val="3A3A3A" w:themeColor="background2" w:themeShade="40"/>
-          <w:spacing w:val="-10"/>
-          <w:kern w:val="28"/>
-        </w:rPr>
-        <w:t xml:space="preserve"> I have used a decision tree on the target variable for the number of asylum applications in Europe for the past 5 years. </w:t>
-      </w:r>
-    </w:p>
-    <w:p>
-      <w:pPr>
-        <w:keepNext/>
-        <w:keepLines/>
-        <w:spacing w:before="360" w:after="80" w:line="240" w:lineRule="auto"/>
-        <w:contextualSpacing/>
-        <w:outlineLvl w:val="0"/>
-        <w:rPr>
-          <w:rFonts w:eastAsiaTheme="majorEastAsia" w:cstheme="majorBidi"/>
-          <w:color w:val="3A3A3A" w:themeColor="background2" w:themeShade="40"/>
-          <w:spacing w:val="-10"/>
-          <w:kern w:val="28"/>
-        </w:rPr>
-      </w:pPr>
-    </w:p>
-    <w:p>
-      <w:pPr>
-        <w:keepNext/>
-        <w:keepLines/>
-        <w:spacing w:before="360" w:after="80" w:line="240" w:lineRule="auto"/>
-        <w:contextualSpacing/>
-        <w:outlineLvl w:val="0"/>
-        <w:rPr>
-          <w:rFonts w:eastAsiaTheme="majorEastAsia" w:cstheme="majorBidi"/>
-          <w:color w:val="3A3A3A" w:themeColor="background2" w:themeShade="40"/>
-          <w:spacing w:val="-10"/>
-          <w:kern w:val="28"/>
-        </w:rPr>
-      </w:pPr>
-      <w:r>
-        <w:rPr>
-          <w:rFonts w:eastAsiaTheme="majorEastAsia" w:cstheme="majorBidi"/>
-          <w:color w:val="3A3A3A" w:themeColor="background2" w:themeShade="40"/>
-          <w:spacing w:val="-10"/>
-          <w:kern w:val="28"/>
-        </w:rPr>
-        <w:t xml:space="preserve">A decision tree is a non-parametric supervised learning algorithm, which is utilized for both classification and regression tasks. It has a hierarchical, tree structure, which consists of a root node, branches, internal </w:t>
-      </w:r>
-      <w:proofErr w:type="gramStart"/>
-      <w:r>
-        <w:rPr>
-          <w:rFonts w:eastAsiaTheme="majorEastAsia" w:cstheme="majorBidi"/>
-          <w:color w:val="3A3A3A" w:themeColor="background2" w:themeShade="40"/>
-          <w:spacing w:val="-10"/>
-          <w:kern w:val="28"/>
-        </w:rPr>
-        <w:t>nodes</w:t>
-      </w:r>
-      <w:proofErr w:type="gramEnd"/>
-      <w:r>
-        <w:rPr>
-          <w:rFonts w:eastAsiaTheme="majorEastAsia" w:cstheme="majorBidi"/>
-          <w:color w:val="3A3A3A" w:themeColor="background2" w:themeShade="40"/>
-          <w:spacing w:val="-10"/>
-          <w:kern w:val="28"/>
-        </w:rPr>
-        <w:t xml:space="preserve"> and leaf nodes.</w:t>
-      </w:r>
-    </w:p>
-    <w:p>
-      <w:pPr>
-        <w:keepNext/>
-        <w:keepLines/>
-        <w:spacing w:before="360" w:after="80" w:line="240" w:lineRule="auto"/>
-        <w:contextualSpacing/>
-        <w:outlineLvl w:val="0"/>
-        <w:rPr>
-          <w:rFonts w:eastAsiaTheme="majorEastAsia" w:cstheme="majorBidi"/>
-          <w:color w:val="3A3A3A" w:themeColor="background2" w:themeShade="40"/>
-          <w:spacing w:val="-10"/>
-          <w:kern w:val="28"/>
-        </w:rPr>
-      </w:pPr>
-    </w:p>
-    <w:p>
-      <w:pPr>
-        <w:keepNext/>
-        <w:keepLines/>
-        <w:spacing w:before="360" w:after="80" w:line="240" w:lineRule="auto"/>
-        <w:contextualSpacing/>
-        <w:outlineLvl w:val="0"/>
-        <w:rPr>
-          <w:rFonts w:eastAsiaTheme="majorEastAsia" w:cstheme="majorBidi"/>
-          <w:color w:val="3A3A3A" w:themeColor="background2" w:themeShade="40"/>
-          <w:spacing w:val="-10"/>
-          <w:kern w:val="28"/>
-        </w:rPr>
-      </w:pPr>
-      <w:r>
-        <w:rPr>
-          <w:rFonts w:eastAsiaTheme="majorEastAsia" w:cstheme="majorBidi"/>
-          <w:color w:val="3A3A3A" w:themeColor="background2" w:themeShade="40"/>
-          <w:spacing w:val="-10"/>
-          <w:kern w:val="28"/>
-        </w:rPr>
-        <w:t xml:space="preserve">In this </w:t>
-      </w:r>
-      <w:proofErr w:type="gramStart"/>
-      <w:r>
-        <w:rPr>
-          <w:rFonts w:eastAsiaTheme="majorEastAsia" w:cstheme="majorBidi"/>
-          <w:color w:val="3A3A3A" w:themeColor="background2" w:themeShade="40"/>
-          <w:spacing w:val="-10"/>
-          <w:kern w:val="28"/>
-        </w:rPr>
-        <w:t>particular case</w:t>
-      </w:r>
-      <w:proofErr w:type="gramEnd"/>
-      <w:r>
-        <w:rPr>
-          <w:rFonts w:eastAsiaTheme="majorEastAsia" w:cstheme="majorBidi"/>
-          <w:color w:val="3A3A3A" w:themeColor="background2" w:themeShade="40"/>
-          <w:spacing w:val="-10"/>
-          <w:kern w:val="28"/>
-        </w:rPr>
-        <w:t xml:space="preserve"> we could use decision trees and clustering algorithms due to the values on country of origin, country of </w:t>
-      </w:r>
-      <w:proofErr w:type="spellStart"/>
-      <w:r>
-        <w:rPr>
-          <w:rFonts w:eastAsiaTheme="majorEastAsia" w:cstheme="majorBidi"/>
-          <w:color w:val="3A3A3A" w:themeColor="background2" w:themeShade="40"/>
-          <w:spacing w:val="-10"/>
-          <w:kern w:val="28"/>
-        </w:rPr>
-        <w:t>aslym</w:t>
-      </w:r>
-      <w:proofErr w:type="spellEnd"/>
+        <w:t xml:space="preserve">There are several machine learning models that could be used on this dataset. For now I have used a decision tree on the target variable for the number of asylum applications in Europe for the past 5 years. </w:t>
+      </w:r>
+    </w:p>
+    <w:p>
+      <w:pPr>
+        <w:keepNext/>
+        <w:keepLines/>
+        <w:spacing w:before="360" w:after="80" w:line="240" w:lineRule="auto"/>
+        <w:contextualSpacing/>
+        <w:outlineLvl w:val="0"/>
+        <w:rPr>
+          <w:rFonts w:eastAsiaTheme="majorEastAsia" w:cstheme="majorBidi"/>
+          <w:color w:val="3A3A3A" w:themeColor="background2" w:themeShade="40"/>
+          <w:spacing w:val="-10"/>
+          <w:kern w:val="28"/>
+        </w:rPr>
+      </w:pPr>
+    </w:p>
+    <w:p>
+      <w:pPr>
+        <w:keepNext/>
+        <w:keepLines/>
+        <w:spacing w:before="360" w:after="80" w:line="240" w:lineRule="auto"/>
+        <w:contextualSpacing/>
+        <w:outlineLvl w:val="0"/>
+        <w:rPr>
+          <w:rFonts w:eastAsiaTheme="majorEastAsia" w:cstheme="majorBidi"/>
+          <w:color w:val="3A3A3A" w:themeColor="background2" w:themeShade="40"/>
+          <w:spacing w:val="-10"/>
+          <w:kern w:val="28"/>
+        </w:rPr>
+      </w:pPr>
+      <w:r>
+        <w:rPr>
+          <w:rFonts w:eastAsiaTheme="majorEastAsia" w:cstheme="majorBidi"/>
+          <w:color w:val="3A3A3A" w:themeColor="background2" w:themeShade="40"/>
+          <w:spacing w:val="-10"/>
+          <w:kern w:val="28"/>
+        </w:rPr>
+        <w:lastRenderedPageBreak/>
+        <w:t>A decision tree is a non-parametric supervised learning algorithm, which is utilized for both classification and regression tasks. It has a hierarchical, tree structure, which consists of a root node, branches, internal nodes and leaf nodes.</w:t>
+      </w:r>
+      <w:r>
+        <w:t xml:space="preserve"> </w:t>
+      </w:r>
+      <w:r>
+        <w:rPr>
+          <w:rFonts w:eastAsiaTheme="majorEastAsia" w:cstheme="majorBidi"/>
+          <w:color w:val="3A3A3A" w:themeColor="background2" w:themeShade="40"/>
+          <w:spacing w:val="-10"/>
+          <w:kern w:val="28"/>
+        </w:rPr>
+        <w:t>(IBM, 2023)</w:t>
+      </w:r>
+    </w:p>
+    <w:p>
+      <w:pPr>
+        <w:keepNext/>
+        <w:keepLines/>
+        <w:spacing w:before="360" w:after="80" w:line="240" w:lineRule="auto"/>
+        <w:contextualSpacing/>
+        <w:outlineLvl w:val="0"/>
+        <w:rPr>
+          <w:rFonts w:eastAsiaTheme="majorEastAsia" w:cstheme="majorBidi"/>
+          <w:color w:val="3A3A3A" w:themeColor="background2" w:themeShade="40"/>
+          <w:spacing w:val="-10"/>
+          <w:kern w:val="28"/>
+        </w:rPr>
+      </w:pPr>
+    </w:p>
+    <w:p>
+      <w:pPr>
+        <w:keepNext/>
+        <w:keepLines/>
+        <w:spacing w:before="360" w:after="80" w:line="240" w:lineRule="auto"/>
+        <w:contextualSpacing/>
+        <w:outlineLvl w:val="0"/>
+        <w:rPr>
+          <w:rFonts w:eastAsiaTheme="majorEastAsia" w:cstheme="majorBidi"/>
+          <w:color w:val="3A3A3A" w:themeColor="background2" w:themeShade="40"/>
+          <w:spacing w:val="-10"/>
+          <w:kern w:val="28"/>
+        </w:rPr>
+      </w:pPr>
+      <w:r>
+        <w:rPr>
+          <w:rFonts w:eastAsiaTheme="majorEastAsia" w:cstheme="majorBidi"/>
+          <w:color w:val="3A3A3A" w:themeColor="background2" w:themeShade="40"/>
+          <w:spacing w:val="-10"/>
+          <w:kern w:val="28"/>
+        </w:rPr>
+        <w:t xml:space="preserve">In this particular case we could use decision trees and clustering algorithms due to the values on country of origin, country of </w:t>
+      </w:r>
+      <w:r>
+        <w:rPr>
+          <w:rFonts w:eastAsiaTheme="majorEastAsia" w:cstheme="majorBidi"/>
+          <w:color w:val="3A3A3A" w:themeColor="background2" w:themeShade="40"/>
+          <w:spacing w:val="-10"/>
+          <w:kern w:val="28"/>
+        </w:rPr>
+        <w:t>asylum</w:t>
+      </w:r>
       <w:r>
         <w:rPr>
           <w:rFonts w:eastAsiaTheme="majorEastAsia" w:cstheme="majorBidi"/>
@@ -3619,21 +3797,6 @@
           <w:kern w:val="28"/>
         </w:rPr>
       </w:pPr>
-    </w:p>
-    <w:p>
-      <w:pPr>
-        <w:keepNext/>
-        <w:keepLines/>
-        <w:spacing w:before="360" w:after="80" w:line="240" w:lineRule="auto"/>
-        <w:contextualSpacing/>
-        <w:outlineLvl w:val="0"/>
-        <w:rPr>
-          <w:rFonts w:eastAsiaTheme="majorEastAsia" w:cstheme="majorBidi"/>
-          <w:color w:val="3A3A3A" w:themeColor="background2" w:themeShade="40"/>
-          <w:spacing w:val="-10"/>
-          <w:kern w:val="28"/>
-        </w:rPr>
-      </w:pPr>
       <w:r>
         <w:rPr>
           <w:rFonts w:eastAsiaTheme="majorEastAsia" w:cstheme="majorBidi"/>
@@ -3642,10 +3805,9 @@
           <w:spacing w:val="-10"/>
           <w:kern w:val="28"/>
         </w:rPr>
-        <w:lastRenderedPageBreak/>
         <w:drawing>
-          <wp:inline distT="0" distB="0" distL="0" distR="0" wp14:anchorId="654A4F00" wp14:editId="53FB5597">
-            <wp:extent cx="5731510" cy="6028690"/>
+          <wp:inline distT="0" distB="0" distL="0" distR="0" wp14:anchorId="654A4F00" wp14:editId="70A77B5A">
+            <wp:extent cx="5731510" cy="5162550"/>
             <wp:effectExtent l="0" t="0" r="2540" b="0"/>
             <wp:docPr id="1775692583" name="Picture 6" descr="A screenshot of a computer program&#10;&#10;Description automatically generated"/>
             <wp:cNvGraphicFramePr>
@@ -3659,7 +3821,7 @@
                     <pic:cNvPicPr/>
                   </pic:nvPicPr>
                   <pic:blipFill>
-                    <a:blip r:embed="rId18">
+                    <a:blip r:embed="rId20">
                       <a:extLst>
                         <a:ext uri="{28A0092B-C50C-407E-A947-70E740481C1C}">
                           <a14:useLocalDpi xmlns:a14="http://schemas.microsoft.com/office/drawing/2010/main" val="0"/>
@@ -3673,7 +3835,7 @@
                   <pic:spPr>
                     <a:xfrm>
                       <a:off x="0" y="0"/>
-                      <a:ext cx="5731510" cy="6028690"/>
+                      <a:ext cx="5731510" cy="5162550"/>
                     </a:xfrm>
                     <a:prstGeom prst="rect">
                       <a:avLst/>
@@ -3708,7 +3870,25 @@
           <w:spacing w:val="-10"/>
           <w:kern w:val="28"/>
         </w:rPr>
-        <w:t>Figure. Modelling the feature applied by using a decision tree.</w:t>
+        <w:t>Figure</w:t>
+      </w:r>
+      <w:r>
+        <w:rPr>
+          <w:rFonts w:eastAsiaTheme="majorEastAsia" w:cstheme="majorBidi"/>
+          <w:color w:val="3A3A3A" w:themeColor="background2" w:themeShade="40"/>
+          <w:spacing w:val="-10"/>
+          <w:kern w:val="28"/>
+        </w:rPr>
+        <w:t xml:space="preserve"> 9</w:t>
+      </w:r>
+      <w:r>
+        <w:rPr>
+          <w:rFonts w:eastAsiaTheme="majorEastAsia" w:cstheme="majorBidi"/>
+          <w:color w:val="3A3A3A" w:themeColor="background2" w:themeShade="40"/>
+          <w:spacing w:val="-10"/>
+          <w:kern w:val="28"/>
+        </w:rPr>
+        <w:t>. Modelling the feature applied by using a decision tree.</w:t>
       </w:r>
     </w:p>
     <w:p>
@@ -3869,7 +4049,7 @@
                     <pic:cNvPicPr/>
                   </pic:nvPicPr>
                   <pic:blipFill>
-                    <a:blip r:embed="rId19">
+                    <a:blip r:embed="rId21">
                       <a:extLst>
                         <a:ext uri="{28A0092B-C50C-407E-A947-70E740481C1C}">
                           <a14:useLocalDpi xmlns:a14="http://schemas.microsoft.com/office/drawing/2010/main" val="0"/>
@@ -3913,7 +4093,6 @@
           <w:szCs w:val="20"/>
         </w:rPr>
       </w:pPr>
-      <w:proofErr w:type="gramStart"/>
       <w:r>
         <w:rPr>
           <w:rFonts w:eastAsiaTheme="majorEastAsia" w:cstheme="majorBidi"/>
@@ -3923,9 +4102,8 @@
           <w:sz w:val="20"/>
           <w:szCs w:val="20"/>
         </w:rPr>
-        <w:t>Figure .</w:t>
-      </w:r>
-      <w:proofErr w:type="gramEnd"/>
+        <w:t>Figure</w:t>
+      </w:r>
       <w:r>
         <w:rPr>
           <w:rFonts w:eastAsiaTheme="majorEastAsia" w:cstheme="majorBidi"/>
@@ -3935,7 +4113,7 @@
           <w:sz w:val="20"/>
           <w:szCs w:val="20"/>
         </w:rPr>
-        <w:t xml:space="preserve"> </w:t>
+        <w:t xml:space="preserve"> 10</w:t>
       </w:r>
       <w:r>
         <w:rPr>
@@ -3946,8 +4124,20 @@
           <w:sz w:val="20"/>
           <w:szCs w:val="20"/>
         </w:rPr>
-        <w:t>Confusion matrix and accuracy score on the specified feature applied.</w:t>
-      </w:r>
+        <w:t xml:space="preserve"> . </w:t>
+      </w:r>
+      <w:r>
+        <w:rPr>
+          <w:rFonts w:eastAsiaTheme="majorEastAsia" w:cstheme="majorBidi"/>
+          <w:color w:val="3A3A3A" w:themeColor="background2" w:themeShade="40"/>
+          <w:spacing w:val="-10"/>
+          <w:kern w:val="28"/>
+          <w:sz w:val="20"/>
+          <w:szCs w:val="20"/>
+        </w:rPr>
+        <w:t>Confusion matrix and accuracy score on the specified feature applied</w:t>
+      </w:r>
+      <w:bookmarkStart w:id="5" w:name="_Toc166668374"/>
     </w:p>
     <w:p>
       <w:pPr>
@@ -3982,7 +4172,6 @@
           <w:szCs w:val="40"/>
         </w:rPr>
       </w:pPr>
-      <w:bookmarkStart w:id="5" w:name="_Toc166668374"/>
       <w:r>
         <w:rPr>
           <w:rFonts w:eastAsiaTheme="majorEastAsia" w:cstheme="majorBidi"/>
@@ -4066,7 +4255,7 @@
                     <pic:cNvPicPr/>
                   </pic:nvPicPr>
                   <pic:blipFill>
-                    <a:blip r:embed="rId20">
+                    <a:blip r:embed="rId22">
                       <a:extLst>
                         <a:ext uri="{28A0092B-C50C-407E-A947-70E740481C1C}">
                           <a14:useLocalDpi xmlns:a14="http://schemas.microsoft.com/office/drawing/2010/main" val="0"/>
@@ -4110,7 +4299,6 @@
           <w:szCs w:val="20"/>
         </w:rPr>
       </w:pPr>
-      <w:proofErr w:type="gramStart"/>
       <w:r>
         <w:rPr>
           <w:rFonts w:eastAsiaTheme="majorEastAsia" w:cstheme="majorBidi"/>
@@ -4120,9 +4308,8 @@
           <w:sz w:val="20"/>
           <w:szCs w:val="20"/>
         </w:rPr>
-        <w:t>Figure .</w:t>
-      </w:r>
-      <w:proofErr w:type="gramEnd"/>
+        <w:t>Figure</w:t>
+      </w:r>
       <w:r>
         <w:rPr>
           <w:rFonts w:eastAsiaTheme="majorEastAsia" w:cstheme="majorBidi"/>
@@ -4132,7 +4319,18 @@
           <w:sz w:val="20"/>
           <w:szCs w:val="20"/>
         </w:rPr>
-        <w:t xml:space="preserve"> Evaluating the decision tree.</w:t>
+        <w:t xml:space="preserve"> 11</w:t>
+      </w:r>
+      <w:r>
+        <w:rPr>
+          <w:rFonts w:eastAsiaTheme="majorEastAsia" w:cstheme="majorBidi"/>
+          <w:color w:val="3A3A3A" w:themeColor="background2" w:themeShade="40"/>
+          <w:spacing w:val="-10"/>
+          <w:kern w:val="28"/>
+          <w:sz w:val="20"/>
+          <w:szCs w:val="20"/>
+        </w:rPr>
+        <w:t xml:space="preserve"> . Evaluating the decision tree.</w:t>
       </w:r>
     </w:p>
     <w:p>
@@ -4209,335 +4407,6 @@
                 <pic:pic xmlns:pic="http://schemas.openxmlformats.org/drawingml/2006/picture">
                   <pic:nvPicPr>
                     <pic:cNvPr id="637172920" name="Picture 2" descr="A screenshot of a computer program&#10;&#10;Description automatically generated"/>
-                    <pic:cNvPicPr/>
-                  </pic:nvPicPr>
-                  <pic:blipFill>
-                    <a:blip r:embed="rId21">
-                      <a:extLst>
-                        <a:ext uri="{28A0092B-C50C-407E-A947-70E740481C1C}">
-                          <a14:useLocalDpi xmlns:a14="http://schemas.microsoft.com/office/drawing/2010/main" val="0"/>
-                        </a:ext>
-                      </a:extLst>
-                    </a:blip>
-                    <a:stretch>
-                      <a:fillRect/>
-                    </a:stretch>
-                  </pic:blipFill>
-                  <pic:spPr>
-                    <a:xfrm>
-                      <a:off x="0" y="0"/>
-                      <a:ext cx="5731510" cy="3498850"/>
-                    </a:xfrm>
-                    <a:prstGeom prst="rect">
-                      <a:avLst/>
-                    </a:prstGeom>
-                  </pic:spPr>
-                </pic:pic>
-              </a:graphicData>
-            </a:graphic>
-          </wp:inline>
-        </w:drawing>
-      </w:r>
-    </w:p>
-    <w:p>
-      <w:pPr>
-        <w:keepNext/>
-        <w:keepLines/>
-        <w:spacing w:before="360" w:after="80" w:line="240" w:lineRule="auto"/>
-        <w:contextualSpacing/>
-        <w:jc w:val="center"/>
-        <w:outlineLvl w:val="0"/>
-        <w:rPr>
-          <w:rFonts w:eastAsiaTheme="majorEastAsia" w:cstheme="majorBidi"/>
-          <w:color w:val="3A3A3A" w:themeColor="background2" w:themeShade="40"/>
-          <w:spacing w:val="-10"/>
-          <w:kern w:val="28"/>
-          <w:sz w:val="20"/>
-          <w:szCs w:val="20"/>
-        </w:rPr>
-      </w:pPr>
-      <w:proofErr w:type="gramStart"/>
-      <w:r>
-        <w:rPr>
-          <w:rFonts w:eastAsiaTheme="majorEastAsia" w:cstheme="majorBidi"/>
-          <w:color w:val="3A3A3A" w:themeColor="background2" w:themeShade="40"/>
-          <w:spacing w:val="-10"/>
-          <w:kern w:val="28"/>
-          <w:sz w:val="20"/>
-          <w:szCs w:val="20"/>
-        </w:rPr>
-        <w:t>Figure .</w:t>
-      </w:r>
-      <w:proofErr w:type="gramEnd"/>
-      <w:r>
-        <w:rPr>
-          <w:rFonts w:eastAsiaTheme="majorEastAsia" w:cstheme="majorBidi"/>
-          <w:color w:val="3A3A3A" w:themeColor="background2" w:themeShade="40"/>
-          <w:spacing w:val="-10"/>
-          <w:kern w:val="28"/>
-          <w:sz w:val="20"/>
-          <w:szCs w:val="20"/>
-        </w:rPr>
-        <w:t xml:space="preserve"> Plotting the tree on the </w:t>
-      </w:r>
-      <w:proofErr w:type="spellStart"/>
-      <w:r>
-        <w:rPr>
-          <w:rFonts w:eastAsiaTheme="majorEastAsia" w:cstheme="majorBidi"/>
-          <w:color w:val="3A3A3A" w:themeColor="background2" w:themeShade="40"/>
-          <w:spacing w:val="-10"/>
-          <w:kern w:val="28"/>
-          <w:sz w:val="20"/>
-          <w:szCs w:val="20"/>
-        </w:rPr>
-        <w:t>gini</w:t>
-      </w:r>
-      <w:proofErr w:type="spellEnd"/>
-    </w:p>
-    <w:p>
-      <w:pPr>
-        <w:keepNext/>
-        <w:keepLines/>
-        <w:spacing w:before="360" w:after="80" w:line="240" w:lineRule="auto"/>
-        <w:contextualSpacing/>
-        <w:outlineLvl w:val="0"/>
-        <w:rPr>
-          <w:rFonts w:eastAsiaTheme="majorEastAsia" w:cstheme="majorBidi"/>
-          <w:color w:val="3A3A3A" w:themeColor="background2" w:themeShade="40"/>
-          <w:spacing w:val="-10"/>
-          <w:kern w:val="28"/>
-          <w:sz w:val="20"/>
-          <w:szCs w:val="20"/>
-        </w:rPr>
-      </w:pPr>
-    </w:p>
-    <w:p>
-      <w:pPr>
-        <w:keepNext/>
-        <w:keepLines/>
-        <w:spacing w:before="360" w:after="80" w:line="240" w:lineRule="auto"/>
-        <w:contextualSpacing/>
-        <w:outlineLvl w:val="0"/>
-        <w:rPr>
-          <w:rFonts w:eastAsiaTheme="majorEastAsia" w:cstheme="majorBidi"/>
-          <w:color w:val="3A3A3A" w:themeColor="background2" w:themeShade="40"/>
-          <w:spacing w:val="-10"/>
-          <w:kern w:val="28"/>
-          <w:sz w:val="20"/>
-          <w:szCs w:val="20"/>
-        </w:rPr>
-      </w:pPr>
-      <w:r>
-        <w:rPr>
-          <w:rFonts w:eastAsiaTheme="majorEastAsia" w:cstheme="majorBidi"/>
-          <w:noProof/>
-          <w:color w:val="3A3A3A" w:themeColor="background2" w:themeShade="40"/>
-          <w:spacing w:val="-10"/>
-          <w:kern w:val="28"/>
-          <w:sz w:val="20"/>
-          <w:szCs w:val="20"/>
-        </w:rPr>
-        <w:drawing>
-          <wp:inline distT="0" distB="0" distL="0" distR="0" wp14:anchorId="47DC0C32" wp14:editId="1A1410B3">
-            <wp:extent cx="5731510" cy="1259205"/>
-            <wp:effectExtent l="0" t="0" r="2540" b="0"/>
-            <wp:docPr id="2123887914" name="Picture 3" descr="A screen shot of a computer program&#10;&#10;Description automatically generated"/>
-            <wp:cNvGraphicFramePr>
-              <a:graphicFrameLocks xmlns:a="http://schemas.openxmlformats.org/drawingml/2006/main" noChangeAspect="1"/>
-            </wp:cNvGraphicFramePr>
-            <a:graphic xmlns:a="http://schemas.openxmlformats.org/drawingml/2006/main">
-              <a:graphicData uri="http://schemas.openxmlformats.org/drawingml/2006/picture">
-                <pic:pic xmlns:pic="http://schemas.openxmlformats.org/drawingml/2006/picture">
-                  <pic:nvPicPr>
-                    <pic:cNvPr id="2123887914" name="Picture 3" descr="A screen shot of a computer program&#10;&#10;Description automatically generated"/>
-                    <pic:cNvPicPr/>
-                  </pic:nvPicPr>
-                  <pic:blipFill>
-                    <a:blip r:embed="rId22">
-                      <a:extLst>
-                        <a:ext uri="{28A0092B-C50C-407E-A947-70E740481C1C}">
-                          <a14:useLocalDpi xmlns:a14="http://schemas.microsoft.com/office/drawing/2010/main" val="0"/>
-                        </a:ext>
-                      </a:extLst>
-                    </a:blip>
-                    <a:stretch>
-                      <a:fillRect/>
-                    </a:stretch>
-                  </pic:blipFill>
-                  <pic:spPr>
-                    <a:xfrm>
-                      <a:off x="0" y="0"/>
-                      <a:ext cx="5731510" cy="1259205"/>
-                    </a:xfrm>
-                    <a:prstGeom prst="rect">
-                      <a:avLst/>
-                    </a:prstGeom>
-                  </pic:spPr>
-                </pic:pic>
-              </a:graphicData>
-            </a:graphic>
-          </wp:inline>
-        </w:drawing>
-      </w:r>
-    </w:p>
-    <w:p>
-      <w:pPr>
-        <w:keepNext/>
-        <w:keepLines/>
-        <w:spacing w:before="360" w:after="80" w:line="240" w:lineRule="auto"/>
-        <w:contextualSpacing/>
-        <w:outlineLvl w:val="0"/>
-        <w:rPr>
-          <w:rFonts w:eastAsiaTheme="majorEastAsia" w:cstheme="majorBidi"/>
-          <w:color w:val="3A3A3A" w:themeColor="background2" w:themeShade="40"/>
-          <w:spacing w:val="-10"/>
-          <w:kern w:val="28"/>
-          <w:sz w:val="20"/>
-          <w:szCs w:val="20"/>
-        </w:rPr>
-      </w:pPr>
-    </w:p>
-    <w:p>
-      <w:pPr>
-        <w:keepNext/>
-        <w:keepLines/>
-        <w:spacing w:before="360" w:after="80" w:line="240" w:lineRule="auto"/>
-        <w:contextualSpacing/>
-        <w:outlineLvl w:val="0"/>
-        <w:rPr>
-          <w:rFonts w:eastAsiaTheme="majorEastAsia" w:cstheme="majorBidi"/>
-          <w:color w:val="3A3A3A" w:themeColor="background2" w:themeShade="40"/>
-          <w:spacing w:val="-10"/>
-          <w:kern w:val="28"/>
-          <w:sz w:val="20"/>
-          <w:szCs w:val="20"/>
-        </w:rPr>
-      </w:pPr>
-    </w:p>
-    <w:p>
-      <w:pPr>
-        <w:keepNext/>
-        <w:keepLines/>
-        <w:spacing w:before="360" w:after="80" w:line="240" w:lineRule="auto"/>
-        <w:contextualSpacing/>
-        <w:outlineLvl w:val="0"/>
-        <w:rPr>
-          <w:rFonts w:eastAsiaTheme="majorEastAsia" w:cstheme="majorBidi"/>
-          <w:color w:val="3A3A3A" w:themeColor="background2" w:themeShade="40"/>
-          <w:spacing w:val="-10"/>
-          <w:kern w:val="28"/>
-        </w:rPr>
-      </w:pPr>
-      <w:r>
-        <w:rPr>
-          <w:rFonts w:eastAsiaTheme="majorEastAsia" w:cstheme="majorBidi"/>
-          <w:color w:val="3A3A3A" w:themeColor="background2" w:themeShade="40"/>
-          <w:spacing w:val="-10"/>
-          <w:kern w:val="28"/>
-        </w:rPr>
-        <w:t xml:space="preserve">To be perfectly honest this is quite difficult to interpret so I need to revisit what would be the best machine learning models for this </w:t>
-      </w:r>
-      <w:proofErr w:type="gramStart"/>
-      <w:r>
-        <w:rPr>
-          <w:rFonts w:eastAsiaTheme="majorEastAsia" w:cstheme="majorBidi"/>
-          <w:color w:val="3A3A3A" w:themeColor="background2" w:themeShade="40"/>
-          <w:spacing w:val="-10"/>
-          <w:kern w:val="28"/>
-        </w:rPr>
-        <w:t>particular context</w:t>
-      </w:r>
-      <w:proofErr w:type="gramEnd"/>
-      <w:r>
-        <w:rPr>
-          <w:rFonts w:eastAsiaTheme="majorEastAsia" w:cstheme="majorBidi"/>
-          <w:color w:val="3A3A3A" w:themeColor="background2" w:themeShade="40"/>
-          <w:spacing w:val="-10"/>
-          <w:kern w:val="28"/>
-        </w:rPr>
-        <w:t xml:space="preserve"> of predicting the number of asylum seeker applications around the EU. </w:t>
-      </w:r>
-      <w:r>
-        <w:rPr>
-          <w:rFonts w:eastAsiaTheme="majorEastAsia" w:cstheme="majorBidi"/>
-          <w:color w:val="3A3A3A" w:themeColor="background2" w:themeShade="40"/>
-          <w:spacing w:val="-10"/>
-          <w:kern w:val="28"/>
-        </w:rPr>
-        <w:t xml:space="preserve"> Only by experimenting did I discover </w:t>
-      </w:r>
-      <w:proofErr w:type="gramStart"/>
-      <w:r>
-        <w:rPr>
-          <w:rFonts w:eastAsiaTheme="majorEastAsia" w:cstheme="majorBidi"/>
-          <w:color w:val="3A3A3A" w:themeColor="background2" w:themeShade="40"/>
-          <w:spacing w:val="-10"/>
-          <w:kern w:val="28"/>
-        </w:rPr>
-        <w:t>this .</w:t>
-      </w:r>
-      <w:proofErr w:type="gramEnd"/>
-      <w:r>
-        <w:rPr>
-          <w:rFonts w:eastAsiaTheme="majorEastAsia" w:cstheme="majorBidi"/>
-          <w:color w:val="3A3A3A" w:themeColor="background2" w:themeShade="40"/>
-          <w:spacing w:val="-10"/>
-          <w:kern w:val="28"/>
-        </w:rPr>
-        <w:t xml:space="preserve"> </w:t>
-      </w:r>
-    </w:p>
-    <w:p>
-      <w:pPr>
-        <w:keepNext/>
-        <w:keepLines/>
-        <w:spacing w:before="360" w:after="80" w:line="240" w:lineRule="auto"/>
-        <w:contextualSpacing/>
-        <w:outlineLvl w:val="0"/>
-        <w:rPr>
-          <w:rFonts w:eastAsiaTheme="majorEastAsia" w:cstheme="majorBidi"/>
-          <w:color w:val="3A3A3A" w:themeColor="background2" w:themeShade="40"/>
-          <w:spacing w:val="-10"/>
-          <w:kern w:val="28"/>
-        </w:rPr>
-      </w:pPr>
-    </w:p>
-    <w:p>
-      <w:pPr>
-        <w:keepNext/>
-        <w:keepLines/>
-        <w:spacing w:before="360" w:after="80" w:line="240" w:lineRule="auto"/>
-        <w:contextualSpacing/>
-        <w:outlineLvl w:val="0"/>
-        <w:rPr>
-          <w:rFonts w:eastAsiaTheme="majorEastAsia" w:cstheme="majorBidi"/>
-          <w:color w:val="3A3A3A" w:themeColor="background2" w:themeShade="40"/>
-          <w:spacing w:val="-10"/>
-          <w:kern w:val="28"/>
-        </w:rPr>
-      </w:pPr>
-      <w:r>
-        <w:rPr>
-          <w:rFonts w:eastAsiaTheme="majorEastAsia" w:cstheme="majorBidi"/>
-          <w:noProof/>
-          <w:color w:val="3A3A3A" w:themeColor="background2" w:themeShade="40"/>
-          <w:spacing w:val="-10"/>
-          <w:kern w:val="28"/>
-        </w:rPr>
-        <w:lastRenderedPageBreak/>
-        <w:drawing>
-          <wp:inline distT="0" distB="0" distL="0" distR="0" wp14:anchorId="10EB34AE" wp14:editId="34E63CC5">
-            <wp:extent cx="5731510" cy="3498850"/>
-            <wp:effectExtent l="0" t="0" r="2540" b="6350"/>
-            <wp:docPr id="1037743443" name="Picture 4" descr="A screenshot of a computer&#10;&#10;Description automatically generated"/>
-            <wp:cNvGraphicFramePr>
-              <a:graphicFrameLocks xmlns:a="http://schemas.openxmlformats.org/drawingml/2006/main" noChangeAspect="1"/>
-            </wp:cNvGraphicFramePr>
-            <a:graphic xmlns:a="http://schemas.openxmlformats.org/drawingml/2006/main">
-              <a:graphicData uri="http://schemas.openxmlformats.org/drawingml/2006/picture">
-                <pic:pic xmlns:pic="http://schemas.openxmlformats.org/drawingml/2006/picture">
-                  <pic:nvPicPr>
-                    <pic:cNvPr id="1037743443" name="Picture 4" descr="A screenshot of a computer&#10;&#10;Description automatically generated"/>
                     <pic:cNvPicPr/>
                   </pic:nvPicPr>
                   <pic:blipFill>
@@ -4574,14 +4443,424 @@
         <w:keepLines/>
         <w:spacing w:before="360" w:after="80" w:line="240" w:lineRule="auto"/>
         <w:contextualSpacing/>
-        <w:outlineLvl w:val="0"/>
-        <w:rPr>
-          <w:rFonts w:eastAsiaTheme="majorEastAsia" w:cstheme="majorBidi"/>
-          <w:color w:val="3A3A3A" w:themeColor="background2" w:themeShade="40"/>
-          <w:spacing w:val="-10"/>
-          <w:kern w:val="28"/>
-        </w:rPr>
-      </w:pPr>
+        <w:jc w:val="center"/>
+        <w:outlineLvl w:val="0"/>
+        <w:rPr>
+          <w:rFonts w:eastAsiaTheme="majorEastAsia" w:cstheme="majorBidi"/>
+          <w:color w:val="3A3A3A" w:themeColor="background2" w:themeShade="40"/>
+          <w:spacing w:val="-10"/>
+          <w:kern w:val="28"/>
+          <w:sz w:val="20"/>
+          <w:szCs w:val="20"/>
+        </w:rPr>
+      </w:pPr>
+      <w:r>
+        <w:rPr>
+          <w:rFonts w:eastAsiaTheme="majorEastAsia" w:cstheme="majorBidi"/>
+          <w:color w:val="3A3A3A" w:themeColor="background2" w:themeShade="40"/>
+          <w:spacing w:val="-10"/>
+          <w:kern w:val="28"/>
+          <w:sz w:val="20"/>
+          <w:szCs w:val="20"/>
+        </w:rPr>
+        <w:t xml:space="preserve">Figure </w:t>
+      </w:r>
+      <w:r>
+        <w:rPr>
+          <w:rFonts w:eastAsiaTheme="majorEastAsia" w:cstheme="majorBidi"/>
+          <w:color w:val="3A3A3A" w:themeColor="background2" w:themeShade="40"/>
+          <w:spacing w:val="-10"/>
+          <w:kern w:val="28"/>
+          <w:sz w:val="20"/>
+          <w:szCs w:val="20"/>
+        </w:rPr>
+        <w:t xml:space="preserve">12 </w:t>
+      </w:r>
+      <w:r>
+        <w:rPr>
+          <w:rFonts w:eastAsiaTheme="majorEastAsia" w:cstheme="majorBidi"/>
+          <w:color w:val="3A3A3A" w:themeColor="background2" w:themeShade="40"/>
+          <w:spacing w:val="-10"/>
+          <w:kern w:val="28"/>
+          <w:sz w:val="20"/>
+          <w:szCs w:val="20"/>
+        </w:rPr>
+        <w:t xml:space="preserve">. Plotting the tree on the </w:t>
+      </w:r>
+      <w:proofErr w:type="spellStart"/>
+      <w:r>
+        <w:rPr>
+          <w:rFonts w:eastAsiaTheme="majorEastAsia" w:cstheme="majorBidi"/>
+          <w:color w:val="3A3A3A" w:themeColor="background2" w:themeShade="40"/>
+          <w:spacing w:val="-10"/>
+          <w:kern w:val="28"/>
+          <w:sz w:val="20"/>
+          <w:szCs w:val="20"/>
+        </w:rPr>
+        <w:t>gini</w:t>
+      </w:r>
+      <w:proofErr w:type="spellEnd"/>
+    </w:p>
+    <w:p>
+      <w:pPr>
+        <w:keepNext/>
+        <w:keepLines/>
+        <w:spacing w:before="360" w:after="80" w:line="240" w:lineRule="auto"/>
+        <w:contextualSpacing/>
+        <w:outlineLvl w:val="0"/>
+        <w:rPr>
+          <w:rFonts w:eastAsiaTheme="majorEastAsia" w:cstheme="majorBidi"/>
+          <w:color w:val="3A3A3A" w:themeColor="background2" w:themeShade="40"/>
+          <w:spacing w:val="-10"/>
+          <w:kern w:val="28"/>
+          <w:sz w:val="20"/>
+          <w:szCs w:val="20"/>
+        </w:rPr>
+      </w:pPr>
+    </w:p>
+    <w:p>
+      <w:pPr>
+        <w:keepNext/>
+        <w:keepLines/>
+        <w:spacing w:before="360" w:after="80" w:line="240" w:lineRule="auto"/>
+        <w:contextualSpacing/>
+        <w:outlineLvl w:val="0"/>
+        <w:rPr>
+          <w:rFonts w:eastAsiaTheme="majorEastAsia" w:cstheme="majorBidi"/>
+          <w:color w:val="3A3A3A" w:themeColor="background2" w:themeShade="40"/>
+          <w:spacing w:val="-10"/>
+          <w:kern w:val="28"/>
+          <w:sz w:val="20"/>
+          <w:szCs w:val="20"/>
+        </w:rPr>
+      </w:pPr>
+      <w:r>
+        <w:rPr>
+          <w:rFonts w:eastAsiaTheme="majorEastAsia" w:cstheme="majorBidi"/>
+          <w:noProof/>
+          <w:color w:val="3A3A3A" w:themeColor="background2" w:themeShade="40"/>
+          <w:spacing w:val="-10"/>
+          <w:kern w:val="28"/>
+          <w:sz w:val="20"/>
+          <w:szCs w:val="20"/>
+        </w:rPr>
+        <w:drawing>
+          <wp:inline distT="0" distB="0" distL="0" distR="0" wp14:anchorId="47DC0C32" wp14:editId="1A1410B3">
+            <wp:extent cx="5731510" cy="1259205"/>
+            <wp:effectExtent l="0" t="0" r="2540" b="0"/>
+            <wp:docPr id="2123887914" name="Picture 3" descr="A screen shot of a computer program&#10;&#10;Description automatically generated"/>
+            <wp:cNvGraphicFramePr>
+              <a:graphicFrameLocks xmlns:a="http://schemas.openxmlformats.org/drawingml/2006/main" noChangeAspect="1"/>
+            </wp:cNvGraphicFramePr>
+            <a:graphic xmlns:a="http://schemas.openxmlformats.org/drawingml/2006/main">
+              <a:graphicData uri="http://schemas.openxmlformats.org/drawingml/2006/picture">
+                <pic:pic xmlns:pic="http://schemas.openxmlformats.org/drawingml/2006/picture">
+                  <pic:nvPicPr>
+                    <pic:cNvPr id="2123887914" name="Picture 3" descr="A screen shot of a computer program&#10;&#10;Description automatically generated"/>
+                    <pic:cNvPicPr/>
+                  </pic:nvPicPr>
+                  <pic:blipFill>
+                    <a:blip r:embed="rId24">
+                      <a:extLst>
+                        <a:ext uri="{28A0092B-C50C-407E-A947-70E740481C1C}">
+                          <a14:useLocalDpi xmlns:a14="http://schemas.microsoft.com/office/drawing/2010/main" val="0"/>
+                        </a:ext>
+                      </a:extLst>
+                    </a:blip>
+                    <a:stretch>
+                      <a:fillRect/>
+                    </a:stretch>
+                  </pic:blipFill>
+                  <pic:spPr>
+                    <a:xfrm>
+                      <a:off x="0" y="0"/>
+                      <a:ext cx="5731510" cy="1259205"/>
+                    </a:xfrm>
+                    <a:prstGeom prst="rect">
+                      <a:avLst/>
+                    </a:prstGeom>
+                  </pic:spPr>
+                </pic:pic>
+              </a:graphicData>
+            </a:graphic>
+          </wp:inline>
+        </w:drawing>
+      </w:r>
+    </w:p>
+    <w:p>
+      <w:pPr>
+        <w:keepNext/>
+        <w:keepLines/>
+        <w:spacing w:before="360" w:after="80" w:line="240" w:lineRule="auto"/>
+        <w:contextualSpacing/>
+        <w:outlineLvl w:val="0"/>
+        <w:rPr>
+          <w:rFonts w:eastAsiaTheme="majorEastAsia" w:cstheme="majorBidi"/>
+          <w:color w:val="3A3A3A" w:themeColor="background2" w:themeShade="40"/>
+          <w:spacing w:val="-10"/>
+          <w:kern w:val="28"/>
+          <w:sz w:val="20"/>
+          <w:szCs w:val="20"/>
+        </w:rPr>
+      </w:pPr>
+      <w:r>
+        <w:rPr>
+          <w:rFonts w:eastAsiaTheme="majorEastAsia" w:cstheme="majorBidi"/>
+          <w:color w:val="3A3A3A" w:themeColor="background2" w:themeShade="40"/>
+          <w:spacing w:val="-10"/>
+          <w:kern w:val="28"/>
+          <w:sz w:val="20"/>
+          <w:szCs w:val="20"/>
+        </w:rPr>
+        <w:t>Figure</w:t>
+      </w:r>
+      <w:r>
+        <w:rPr>
+          <w:rFonts w:eastAsiaTheme="majorEastAsia" w:cstheme="majorBidi"/>
+          <w:color w:val="3A3A3A" w:themeColor="background2" w:themeShade="40"/>
+          <w:spacing w:val="-10"/>
+          <w:kern w:val="28"/>
+          <w:sz w:val="20"/>
+          <w:szCs w:val="20"/>
+        </w:rPr>
+        <w:t xml:space="preserve"> 13. </w:t>
+      </w:r>
+      <w:r>
+        <w:rPr>
+          <w:rFonts w:eastAsiaTheme="majorEastAsia" w:cstheme="majorBidi"/>
+          <w:color w:val="3A3A3A" w:themeColor="background2" w:themeShade="40"/>
+          <w:spacing w:val="-10"/>
+          <w:kern w:val="28"/>
+          <w:sz w:val="20"/>
+          <w:szCs w:val="20"/>
+        </w:rPr>
+        <w:t xml:space="preserve"> Setting the decision tree </w:t>
+      </w:r>
+    </w:p>
+    <w:p>
+      <w:pPr>
+        <w:keepNext/>
+        <w:keepLines/>
+        <w:spacing w:before="360" w:after="80" w:line="240" w:lineRule="auto"/>
+        <w:contextualSpacing/>
+        <w:outlineLvl w:val="0"/>
+        <w:rPr>
+          <w:rFonts w:eastAsiaTheme="majorEastAsia" w:cstheme="majorBidi"/>
+          <w:color w:val="3A3A3A" w:themeColor="background2" w:themeShade="40"/>
+          <w:spacing w:val="-10"/>
+          <w:kern w:val="28"/>
+          <w:sz w:val="20"/>
+          <w:szCs w:val="20"/>
+        </w:rPr>
+      </w:pPr>
+    </w:p>
+    <w:p>
+      <w:pPr>
+        <w:keepNext/>
+        <w:keepLines/>
+        <w:spacing w:before="360" w:after="80" w:line="240" w:lineRule="auto"/>
+        <w:contextualSpacing/>
+        <w:outlineLvl w:val="0"/>
+        <w:rPr>
+          <w:rFonts w:eastAsiaTheme="majorEastAsia" w:cstheme="majorBidi"/>
+          <w:color w:val="3A3A3A" w:themeColor="background2" w:themeShade="40"/>
+          <w:spacing w:val="-10"/>
+          <w:kern w:val="28"/>
+          <w:sz w:val="20"/>
+          <w:szCs w:val="20"/>
+        </w:rPr>
+      </w:pPr>
+      <w:r>
+        <w:rPr>
+          <w:rFonts w:eastAsiaTheme="majorEastAsia" w:cstheme="majorBidi"/>
+          <w:color w:val="3A3A3A" w:themeColor="background2" w:themeShade="40"/>
+          <w:spacing w:val="-10"/>
+          <w:kern w:val="28"/>
+          <w:sz w:val="20"/>
+          <w:szCs w:val="20"/>
+        </w:rPr>
+        <w:t xml:space="preserve">The decision tree classifier is set to </w:t>
+      </w:r>
+      <w:proofErr w:type="spellStart"/>
+      <w:r>
+        <w:rPr>
+          <w:rFonts w:eastAsiaTheme="majorEastAsia" w:cstheme="majorBidi"/>
+          <w:color w:val="3A3A3A" w:themeColor="background2" w:themeShade="40"/>
+          <w:spacing w:val="-10"/>
+          <w:kern w:val="28"/>
+          <w:sz w:val="20"/>
+          <w:szCs w:val="20"/>
+        </w:rPr>
+        <w:t>gini</w:t>
+      </w:r>
+      <w:proofErr w:type="spellEnd"/>
+      <w:r>
+        <w:rPr>
+          <w:rFonts w:eastAsiaTheme="majorEastAsia" w:cstheme="majorBidi"/>
+          <w:color w:val="3A3A3A" w:themeColor="background2" w:themeShade="40"/>
+          <w:spacing w:val="-10"/>
+          <w:kern w:val="28"/>
+          <w:sz w:val="20"/>
+          <w:szCs w:val="20"/>
+        </w:rPr>
+        <w:t xml:space="preserve">. It has a random state of 100 and a maximum depth of 3. The score is then printed of the x test and y test, </w:t>
+      </w:r>
+    </w:p>
+    <w:p>
+      <w:pPr>
+        <w:keepNext/>
+        <w:keepLines/>
+        <w:spacing w:before="360" w:after="80" w:line="240" w:lineRule="auto"/>
+        <w:contextualSpacing/>
+        <w:outlineLvl w:val="0"/>
+        <w:rPr>
+          <w:rFonts w:eastAsiaTheme="majorEastAsia" w:cstheme="majorBidi"/>
+          <w:color w:val="3A3A3A" w:themeColor="background2" w:themeShade="40"/>
+          <w:spacing w:val="-10"/>
+          <w:kern w:val="28"/>
+          <w:sz w:val="20"/>
+          <w:szCs w:val="20"/>
+        </w:rPr>
+      </w:pPr>
+    </w:p>
+    <w:p>
+      <w:pPr>
+        <w:keepNext/>
+        <w:keepLines/>
+        <w:spacing w:before="360" w:after="80" w:line="240" w:lineRule="auto"/>
+        <w:contextualSpacing/>
+        <w:outlineLvl w:val="0"/>
+        <w:rPr>
+          <w:rFonts w:eastAsiaTheme="majorEastAsia" w:cstheme="majorBidi"/>
+          <w:color w:val="3A3A3A" w:themeColor="background2" w:themeShade="40"/>
+          <w:spacing w:val="-10"/>
+          <w:kern w:val="28"/>
+        </w:rPr>
+      </w:pPr>
+      <w:r>
+        <w:rPr>
+          <w:rFonts w:eastAsiaTheme="majorEastAsia" w:cstheme="majorBidi"/>
+          <w:color w:val="3A3A3A" w:themeColor="background2" w:themeShade="40"/>
+          <w:spacing w:val="-10"/>
+          <w:kern w:val="28"/>
+        </w:rPr>
+        <w:t xml:space="preserve">To be perfectly honest this is quite difficult to interpret so I need to revisit what would be the best machine learning models for this particular context of predicting the number of asylum seeker applications around the EU. </w:t>
+      </w:r>
+      <w:r>
+        <w:rPr>
+          <w:rFonts w:eastAsiaTheme="majorEastAsia" w:cstheme="majorBidi"/>
+          <w:color w:val="3A3A3A" w:themeColor="background2" w:themeShade="40"/>
+          <w:spacing w:val="-10"/>
+          <w:kern w:val="28"/>
+        </w:rPr>
+        <w:t xml:space="preserve"> Only by experimenting did I discover this . </w:t>
+      </w:r>
+    </w:p>
+    <w:p>
+      <w:pPr>
+        <w:keepNext/>
+        <w:keepLines/>
+        <w:spacing w:before="360" w:after="80" w:line="240" w:lineRule="auto"/>
+        <w:contextualSpacing/>
+        <w:outlineLvl w:val="0"/>
+        <w:rPr>
+          <w:rFonts w:eastAsiaTheme="majorEastAsia" w:cstheme="majorBidi"/>
+          <w:color w:val="3A3A3A" w:themeColor="background2" w:themeShade="40"/>
+          <w:spacing w:val="-10"/>
+          <w:kern w:val="28"/>
+        </w:rPr>
+      </w:pPr>
+    </w:p>
+    <w:p>
+      <w:pPr>
+        <w:keepNext/>
+        <w:keepLines/>
+        <w:spacing w:before="360" w:after="80" w:line="240" w:lineRule="auto"/>
+        <w:contextualSpacing/>
+        <w:outlineLvl w:val="0"/>
+        <w:rPr>
+          <w:rFonts w:eastAsiaTheme="majorEastAsia" w:cstheme="majorBidi"/>
+          <w:color w:val="3A3A3A" w:themeColor="background2" w:themeShade="40"/>
+          <w:spacing w:val="-10"/>
+          <w:kern w:val="28"/>
+        </w:rPr>
+      </w:pPr>
+      <w:r>
+        <w:rPr>
+          <w:rFonts w:eastAsiaTheme="majorEastAsia" w:cstheme="majorBidi"/>
+          <w:noProof/>
+          <w:color w:val="3A3A3A" w:themeColor="background2" w:themeShade="40"/>
+          <w:spacing w:val="-10"/>
+          <w:kern w:val="28"/>
+        </w:rPr>
+        <w:lastRenderedPageBreak/>
+        <w:drawing>
+          <wp:inline distT="0" distB="0" distL="0" distR="0" wp14:anchorId="10EB34AE" wp14:editId="34E63CC5">
+            <wp:extent cx="5731510" cy="3498850"/>
+            <wp:effectExtent l="0" t="0" r="2540" b="6350"/>
+            <wp:docPr id="1037743443" name="Picture 4" descr="A screenshot of a computer&#10;&#10;Description automatically generated"/>
+            <wp:cNvGraphicFramePr>
+              <a:graphicFrameLocks xmlns:a="http://schemas.openxmlformats.org/drawingml/2006/main" noChangeAspect="1"/>
+            </wp:cNvGraphicFramePr>
+            <a:graphic xmlns:a="http://schemas.openxmlformats.org/drawingml/2006/main">
+              <a:graphicData uri="http://schemas.openxmlformats.org/drawingml/2006/picture">
+                <pic:pic xmlns:pic="http://schemas.openxmlformats.org/drawingml/2006/picture">
+                  <pic:nvPicPr>
+                    <pic:cNvPr id="1037743443" name="Picture 4" descr="A screenshot of a computer&#10;&#10;Description automatically generated"/>
+                    <pic:cNvPicPr/>
+                  </pic:nvPicPr>
+                  <pic:blipFill>
+                    <a:blip r:embed="rId25">
+                      <a:extLst>
+                        <a:ext uri="{28A0092B-C50C-407E-A947-70E740481C1C}">
+                          <a14:useLocalDpi xmlns:a14="http://schemas.microsoft.com/office/drawing/2010/main" val="0"/>
+                        </a:ext>
+                      </a:extLst>
+                    </a:blip>
+                    <a:stretch>
+                      <a:fillRect/>
+                    </a:stretch>
+                  </pic:blipFill>
+                  <pic:spPr>
+                    <a:xfrm>
+                      <a:off x="0" y="0"/>
+                      <a:ext cx="5731510" cy="3498850"/>
+                    </a:xfrm>
+                    <a:prstGeom prst="rect">
+                      <a:avLst/>
+                    </a:prstGeom>
+                  </pic:spPr>
+                </pic:pic>
+              </a:graphicData>
+            </a:graphic>
+          </wp:inline>
+        </w:drawing>
+      </w:r>
+    </w:p>
+    <w:p>
+      <w:pPr>
+        <w:keepNext/>
+        <w:keepLines/>
+        <w:spacing w:before="360" w:after="80" w:line="240" w:lineRule="auto"/>
+        <w:contextualSpacing/>
+        <w:jc w:val="center"/>
+        <w:outlineLvl w:val="0"/>
+        <w:rPr>
+          <w:rFonts w:eastAsiaTheme="majorEastAsia" w:cstheme="majorBidi"/>
+          <w:color w:val="3A3A3A" w:themeColor="background2" w:themeShade="40"/>
+          <w:spacing w:val="-10"/>
+          <w:kern w:val="28"/>
+        </w:rPr>
+      </w:pPr>
+      <w:r>
+        <w:rPr>
+          <w:rFonts w:eastAsiaTheme="majorEastAsia" w:cstheme="majorBidi"/>
+          <w:color w:val="3A3A3A" w:themeColor="background2" w:themeShade="40"/>
+          <w:spacing w:val="-10"/>
+          <w:kern w:val="28"/>
+        </w:rPr>
+        <w:t>Figure 14. report on the decision tree classifier</w:t>
+      </w:r>
     </w:p>
     <w:p>
       <w:pPr>
@@ -4636,7 +4915,7 @@
                     <pic:cNvPicPr/>
                   </pic:nvPicPr>
                   <pic:blipFill>
-                    <a:blip r:embed="rId24">
+                    <a:blip r:embed="rId26">
                       <a:extLst>
                         <a:ext uri="{28A0092B-C50C-407E-A947-70E740481C1C}">
                           <a14:useLocalDpi xmlns:a14="http://schemas.microsoft.com/office/drawing/2010/main" val="0"/>
@@ -4669,14 +4948,24 @@
         <w:keepLines/>
         <w:spacing w:before="360" w:after="80" w:line="240" w:lineRule="auto"/>
         <w:contextualSpacing/>
-        <w:outlineLvl w:val="0"/>
-        <w:rPr>
-          <w:rFonts w:eastAsiaTheme="majorEastAsia" w:cstheme="majorBidi"/>
-          <w:color w:val="3A3A3A" w:themeColor="background2" w:themeShade="40"/>
-          <w:spacing w:val="-10"/>
-          <w:kern w:val="28"/>
-        </w:rPr>
-      </w:pPr>
+        <w:jc w:val="center"/>
+        <w:outlineLvl w:val="0"/>
+        <w:rPr>
+          <w:rFonts w:eastAsiaTheme="majorEastAsia" w:cstheme="majorBidi"/>
+          <w:color w:val="3A3A3A" w:themeColor="background2" w:themeShade="40"/>
+          <w:spacing w:val="-10"/>
+          <w:kern w:val="28"/>
+        </w:rPr>
+      </w:pPr>
+      <w:r>
+        <w:rPr>
+          <w:rFonts w:eastAsiaTheme="majorEastAsia" w:cstheme="majorBidi"/>
+          <w:color w:val="3A3A3A" w:themeColor="background2" w:themeShade="40"/>
+          <w:spacing w:val="-10"/>
+          <w:kern w:val="28"/>
+        </w:rPr>
+        <w:t>Figure 15. Confusion matrix on the decision tree classifier</w:t>
+      </w:r>
     </w:p>
     <w:p>
       <w:pPr>
@@ -4754,6 +5043,18 @@
         <w:t>When encountering an unsupervised learning problem initially, confusion may arise as you aren’t seeking specific insights but rather identifying data structures. This process, known as clustering or cluster analysis, identifies similar groups within a dataset.</w:t>
       </w:r>
       <w:r>
+        <w:t xml:space="preserve"> </w:t>
+      </w:r>
+      <w:r>
+        <w:rPr>
+          <w:rFonts w:eastAsiaTheme="majorEastAsia" w:cstheme="majorBidi"/>
+          <w:color w:val="3A3A3A" w:themeColor="background2" w:themeShade="40"/>
+          <w:spacing w:val="-10"/>
+          <w:kern w:val="28"/>
+        </w:rPr>
+        <w:t>(Kaushik, 2019)</w:t>
+      </w:r>
+      <w:r>
         <w:rPr>
           <w:rFonts w:eastAsiaTheme="majorEastAsia" w:cstheme="majorBidi"/>
           <w:color w:val="3A3A3A" w:themeColor="background2" w:themeShade="40"/>
@@ -4781,6 +5082,204 @@
           <w:kern w:val="28"/>
         </w:rPr>
       </w:pPr>
+      <w:r>
+        <w:rPr>
+          <w:rFonts w:eastAsiaTheme="majorEastAsia" w:cstheme="majorBidi"/>
+          <w:color w:val="3A3A3A" w:themeColor="background2" w:themeShade="40"/>
+          <w:spacing w:val="-10"/>
+          <w:kern w:val="28"/>
+        </w:rPr>
+        <w:t xml:space="preserve">Compare the EU figures on applications for asylum with the figures globally  </w:t>
+      </w:r>
+    </w:p>
+    <w:p>
+      <w:pPr>
+        <w:pStyle w:val="ListParagraph"/>
+        <w:keepNext/>
+        <w:keepLines/>
+        <w:numPr>
+          <w:ilvl w:val="0"/>
+          <w:numId w:val="8"/>
+        </w:numPr>
+        <w:spacing w:before="360" w:after="80" w:line="240" w:lineRule="auto"/>
+        <w:outlineLvl w:val="0"/>
+        <w:rPr>
+          <w:rFonts w:eastAsiaTheme="majorEastAsia" w:cstheme="majorBidi"/>
+          <w:color w:val="3A3A3A" w:themeColor="background2" w:themeShade="40"/>
+          <w:spacing w:val="-10"/>
+          <w:kern w:val="28"/>
+        </w:rPr>
+      </w:pPr>
+      <w:r>
+        <w:rPr>
+          <w:rFonts w:eastAsiaTheme="majorEastAsia" w:cstheme="majorBidi"/>
+          <w:color w:val="3A3A3A" w:themeColor="background2" w:themeShade="40"/>
+          <w:spacing w:val="-10"/>
+          <w:kern w:val="28"/>
+        </w:rPr>
+        <w:t xml:space="preserve">Did covid have any impact on asylum applications, maybe it took longer than usual to go through the process. </w:t>
+      </w:r>
+    </w:p>
+    <w:p>
+      <w:pPr>
+        <w:pStyle w:val="ListParagraph"/>
+        <w:keepNext/>
+        <w:keepLines/>
+        <w:numPr>
+          <w:ilvl w:val="0"/>
+          <w:numId w:val="8"/>
+        </w:numPr>
+        <w:spacing w:before="360" w:after="80" w:line="240" w:lineRule="auto"/>
+        <w:outlineLvl w:val="0"/>
+        <w:rPr>
+          <w:rFonts w:eastAsiaTheme="majorEastAsia" w:cstheme="majorBidi"/>
+          <w:color w:val="3A3A3A" w:themeColor="background2" w:themeShade="40"/>
+          <w:spacing w:val="-10"/>
+          <w:kern w:val="28"/>
+        </w:rPr>
+      </w:pPr>
+      <w:r>
+        <w:rPr>
+          <w:rFonts w:eastAsiaTheme="majorEastAsia" w:cstheme="majorBidi"/>
+          <w:color w:val="3A3A3A" w:themeColor="background2" w:themeShade="40"/>
+          <w:spacing w:val="-10"/>
+          <w:kern w:val="28"/>
+        </w:rPr>
+        <w:t xml:space="preserve">Compare between supervised and unsupervised models on the asylum application figures. </w:t>
+      </w:r>
+    </w:p>
+    <w:p>
+      <w:pPr>
+        <w:pStyle w:val="ListParagraph"/>
+        <w:keepNext/>
+        <w:keepLines/>
+        <w:numPr>
+          <w:ilvl w:val="0"/>
+          <w:numId w:val="8"/>
+        </w:numPr>
+        <w:spacing w:before="360" w:after="80" w:line="240" w:lineRule="auto"/>
+        <w:outlineLvl w:val="0"/>
+        <w:rPr>
+          <w:rFonts w:eastAsiaTheme="majorEastAsia" w:cstheme="majorBidi"/>
+          <w:color w:val="3A3A3A" w:themeColor="background2" w:themeShade="40"/>
+          <w:spacing w:val="-10"/>
+          <w:kern w:val="28"/>
+        </w:rPr>
+      </w:pPr>
+      <w:r>
+        <w:rPr>
+          <w:rFonts w:eastAsiaTheme="majorEastAsia" w:cstheme="majorBidi"/>
+          <w:color w:val="3A3A3A" w:themeColor="background2" w:themeShade="40"/>
+          <w:spacing w:val="-10"/>
+          <w:kern w:val="28"/>
+        </w:rPr>
+        <w:t xml:space="preserve">Try to merge other datasets that have similarities such as the decisions on the applications. </w:t>
+      </w:r>
+    </w:p>
+    <w:p>
+      <w:pPr>
+        <w:keepNext/>
+        <w:keepLines/>
+        <w:spacing w:before="360" w:after="80" w:line="240" w:lineRule="auto"/>
+        <w:contextualSpacing/>
+        <w:outlineLvl w:val="0"/>
+        <w:rPr>
+          <w:rFonts w:eastAsiaTheme="majorEastAsia" w:cstheme="majorBidi"/>
+          <w:color w:val="3A3A3A" w:themeColor="background2" w:themeShade="40"/>
+          <w:spacing w:val="-10"/>
+          <w:kern w:val="28"/>
+        </w:rPr>
+      </w:pPr>
+    </w:p>
+    <w:p>
+      <w:pPr>
+        <w:keepNext/>
+        <w:keepLines/>
+        <w:spacing w:before="360" w:after="80" w:line="240" w:lineRule="auto"/>
+        <w:contextualSpacing/>
+        <w:outlineLvl w:val="0"/>
+        <w:rPr>
+          <w:rFonts w:eastAsiaTheme="majorEastAsia" w:cstheme="majorBidi"/>
+          <w:color w:val="3A3A3A" w:themeColor="background2" w:themeShade="40"/>
+          <w:spacing w:val="-10"/>
+          <w:kern w:val="28"/>
+        </w:rPr>
+      </w:pPr>
+    </w:p>
+    <w:p>
+      <w:pPr>
+        <w:keepNext/>
+        <w:keepLines/>
+        <w:spacing w:before="360" w:after="80" w:line="240" w:lineRule="auto"/>
+        <w:contextualSpacing/>
+        <w:outlineLvl w:val="0"/>
+        <w:rPr>
+          <w:rFonts w:eastAsiaTheme="majorEastAsia" w:cstheme="majorBidi"/>
+          <w:color w:val="3A3A3A" w:themeColor="background2" w:themeShade="40"/>
+          <w:spacing w:val="-10"/>
+          <w:kern w:val="28"/>
+        </w:rPr>
+      </w:pPr>
+    </w:p>
+    <w:p>
+      <w:pPr>
+        <w:keepNext/>
+        <w:keepLines/>
+        <w:spacing w:before="360" w:after="80" w:line="240" w:lineRule="auto"/>
+        <w:contextualSpacing/>
+        <w:outlineLvl w:val="0"/>
+        <w:rPr>
+          <w:rFonts w:eastAsiaTheme="majorEastAsia" w:cstheme="majorBidi"/>
+          <w:color w:val="3A3A3A" w:themeColor="background2" w:themeShade="40"/>
+          <w:spacing w:val="-10"/>
+          <w:kern w:val="28"/>
+        </w:rPr>
+      </w:pPr>
+    </w:p>
+    <w:p>
+      <w:pPr>
+        <w:keepNext/>
+        <w:keepLines/>
+        <w:spacing w:before="360" w:after="80" w:line="240" w:lineRule="auto"/>
+        <w:contextualSpacing/>
+        <w:outlineLvl w:val="0"/>
+        <w:rPr>
+          <w:rFonts w:eastAsiaTheme="majorEastAsia" w:cstheme="majorBidi"/>
+          <w:color w:val="3A3A3A" w:themeColor="background2" w:themeShade="40"/>
+          <w:spacing w:val="-10"/>
+          <w:kern w:val="28"/>
+        </w:rPr>
+      </w:pPr>
+    </w:p>
+    <w:p>
+      <w:pPr>
+        <w:keepNext/>
+        <w:keepLines/>
+        <w:spacing w:before="360" w:after="80" w:line="240" w:lineRule="auto"/>
+        <w:contextualSpacing/>
+        <w:outlineLvl w:val="0"/>
+        <w:rPr>
+          <w:rFonts w:eastAsiaTheme="majorEastAsia" w:cstheme="majorBidi"/>
+          <w:color w:val="3A3A3A" w:themeColor="background2" w:themeShade="40"/>
+          <w:spacing w:val="-10"/>
+          <w:kern w:val="28"/>
+        </w:rPr>
+      </w:pPr>
+    </w:p>
+    <w:p>
+      <w:pPr>
+        <w:keepNext/>
+        <w:keepLines/>
+        <w:spacing w:before="360" w:after="80" w:line="240" w:lineRule="auto"/>
+        <w:contextualSpacing/>
+        <w:outlineLvl w:val="0"/>
+        <w:rPr>
+          <w:rFonts w:eastAsiaTheme="majorEastAsia" w:cstheme="majorBidi"/>
+          <w:color w:val="3A3A3A" w:themeColor="background2" w:themeShade="40"/>
+          <w:spacing w:val="-10"/>
+          <w:kern w:val="28"/>
+        </w:rPr>
+      </w:pPr>
     </w:p>
     <w:p>
       <w:pPr>
@@ -4859,11 +5358,40 @@
         </w:rPr>
       </w:pPr>
     </w:p>
+    <w:p>
+      <w:r>
+        <w:t>This capstone project</w:t>
+      </w:r>
+      <w:r>
+        <w:t xml:space="preserve"> main objective</w:t>
+      </w:r>
+      <w:r>
+        <w:t xml:space="preserve"> was to examine the </w:t>
+      </w:r>
+      <w:r>
+        <w:t>asylum</w:t>
+      </w:r>
+      <w:r>
+        <w:t xml:space="preserve"> seeker applications around the EU for the past five years</w:t>
+      </w:r>
+      <w:r>
+        <w:t xml:space="preserve">. I followed the CRISP DM frame work for project management. Business understanding played an important role as it helped get more precise on the objectives. Following this I had to prepare and understand the data. There were missing values and a big proportion of the dataset was categorical. This complicated matters as for example the application process is abbreviated as is and then it had to be encoded so this made it much harder to make understand and evaluate the findings. </w:t>
+      </w:r>
+    </w:p>
+    <w:p>
+      <w:r>
+        <w:t>Following on from this initial set up for the machine learning models it is apparent that more precise models are going to be researched , create the other models, compare and contrast them and see what one is better for predicting the asylum application figures from the UN.</w:t>
+      </w:r>
+    </w:p>
     <w:p/>
+    <w:p/>
     <w:p>
       <w:proofErr w:type="spellStart"/>
       <w:r>
-        <w:t>Github</w:t>
+        <w:t>Gi</w:t>
+      </w:r>
+      <w:r>
+        <w:t>thub</w:t>
       </w:r>
       <w:proofErr w:type="spellEnd"/>
       <w:r>
@@ -4872,39 +5400,111 @@
       <w:r>
         <w:t>https://github.com/RodneyWardle2023/CapstoneProjectCA2RodneyWardle-SBS23057/</w:t>
       </w:r>
+    </w:p>
+    <w:p/>
+    <w:p/>
+    <w:p/>
+    <w:p>
+      <w:pPr>
+        <w:pStyle w:val="Heading1"/>
+      </w:pPr>
+      <w:bookmarkStart w:id="7" w:name="_Toc166668376"/>
     </w:p>
     <w:p/>
     <w:p/>
     <w:p/>
     <w:p/>
     <w:p/>
+    <w:p/>
+    <w:p/>
+    <w:p/>
+    <w:p/>
+    <w:p/>
     <w:p>
       <w:pPr>
         <w:pStyle w:val="Heading1"/>
       </w:pPr>
-      <w:bookmarkStart w:id="7" w:name="_Toc166668376"/>
-    </w:p>
-    <w:p>
-      <w:pPr>
-        <w:pStyle w:val="Heading1"/>
-      </w:pPr>
-      <w:r>
+      <w:r>
+        <w:lastRenderedPageBreak/>
         <w:t>References</w:t>
       </w:r>
       <w:bookmarkEnd w:id="7"/>
     </w:p>
     <w:p>
       <w:r>
-        <w:t>unstats.un.org. (n.d.). UNSD — Demographic and Social Statistics. [online] Available at: https://unstats.un.org/unsd/demographic-social/sconcerns/migration/.</w:t>
-      </w:r>
-    </w:p>
-    <w:p>
-      <w:r>
-        <w:t>Smart Vision Europe (2017). Building and Applying Predictive Models in IBM SPSS Modeler training webinar. [online] Smart Vision - Europe. Available at: https://www.sv-europe.com/crisp-dm-methodology/.</w:t>
-      </w:r>
-    </w:p>
+        <w:t>unstats.un.org. (n.d.). UNSD — Demographic and Social Statistics. [online] Available at: https://unstats.un.org/unsd/demographic-social/sconcerns/migration/</w:t>
+      </w:r>
+      <w:r>
+        <w:t>.</w:t>
+      </w:r>
+    </w:p>
+    <w:p>
+      <w:r>
+        <w:t xml:space="preserve">Smart Vision Europe (2017). Building and Applying Predictive Models in IBM SPSS Modeler training webinar. [online] Smart Vision - Europe. Available at: </w:t>
+      </w:r>
+      <w:hyperlink r:id="rId27" w:history="1">
+        <w:r>
+          <w:rPr>
+            <w:rStyle w:val="Hyperlink"/>
+          </w:rPr>
+          <w:t>https://www.sv-europe.com/crisp-dm-methodology/</w:t>
+        </w:r>
+      </w:hyperlink>
+      <w:r>
+        <w:t>.</w:t>
+      </w:r>
+    </w:p>
+    <w:p>
+      <w:r>
+        <w:t xml:space="preserve">IBM (2023). What is a Decision Tree | IBM. [online] www.ibm.com. Available at: </w:t>
+      </w:r>
+      <w:hyperlink r:id="rId28" w:history="1">
+        <w:r>
+          <w:rPr>
+            <w:rStyle w:val="Hyperlink"/>
+          </w:rPr>
+          <w:t>https://www.ibm.com/topics/decision-trees</w:t>
+        </w:r>
+      </w:hyperlink>
+      <w:r>
+        <w:t>.</w:t>
+      </w:r>
+    </w:p>
+    <w:p>
+      <w:r>
+        <w:t xml:space="preserve">Team, G.L. (2023). Label Encoding in Python - 2023. [online] Great Learning Blog: Free Resources what Matters to shape your Career! Available at: </w:t>
+      </w:r>
+      <w:hyperlink r:id="rId29" w:history="1">
+        <w:r>
+          <w:rPr>
+            <w:rStyle w:val="Hyperlink"/>
+          </w:rPr>
+          <w:t>https://www.mygreatlearning.com/blog/label-encoding-in-python/#:~:text=Label%20encoding%20is%20a%20technique</w:t>
+        </w:r>
+      </w:hyperlink>
+      <w:r>
+        <w:t>.</w:t>
+      </w:r>
+    </w:p>
+    <w:p>
+      <w:r>
+        <w:t xml:space="preserve">Kaushik, S. (2019). An Introduction to Clustering &amp; different methods of clustering. [online] Analytics Vidhya. Available at: </w:t>
+      </w:r>
+      <w:hyperlink r:id="rId30" w:history="1">
+        <w:r>
+          <w:rPr>
+            <w:rStyle w:val="Hyperlink"/>
+          </w:rPr>
+          <w:t>https://www.analyticsvidhya.com/blog/2016/11/an-introduction-to-clustering-and-different-methods-of-clustering/</w:t>
+        </w:r>
+      </w:hyperlink>
+      <w:r>
+        <w:t>.</w:t>
+      </w:r>
+    </w:p>
+    <w:p/>
     <w:sectPr>
-      <w:footerReference w:type="default" r:id="rId25"/>
+      <w:footerReference w:type="default" r:id="rId31"/>
       <w:pgSz w:w="11906" w:h="16838"/>
       <w:pgMar w:top="1440" w:right="1440" w:bottom="1440" w:left="1440" w:header="708" w:footer="708" w:gutter="0"/>
       <w:pgNumType w:start="1"/>

</xml_diff>